<commit_message>
updated loggbook & colab
</commit_message>
<xml_diff>
--- a/Project Logbook Sem C Data Science 2024.docx
+++ b/Project Logbook Sem C Data Science 2024.docx
@@ -1911,15 +1911,7 @@
                 <w:sz w:val="21"/>
                 <w:szCs w:val="21"/>
               </w:rPr>
-              <w:t>17</w:t>
-            </w:r>
-            <w:r>
-              <w:rPr>
-                <w:rFonts w:ascii="Calibri" w:hAnsi="Calibri" w:cs="Calibri"/>
-                <w:sz w:val="21"/>
-                <w:szCs w:val="21"/>
-              </w:rPr>
-              <w:t>/06/24</w:t>
+              <w:t>17/06/24</w:t>
             </w:r>
           </w:p>
         </w:tc>
@@ -1982,17 +1974,7 @@
                 <w:sz w:val="21"/>
                 <w:szCs w:val="21"/>
               </w:rPr>
-              <w:t xml:space="preserve">Supervisor </w:t>
-            </w:r>
-            <w:r>
-              <w:rPr>
-                <w:rFonts w:ascii="Calibri" w:hAnsi="Calibri" w:cs="Calibri"/>
-                <w:b/>
-                <w:bCs/>
-                <w:sz w:val="21"/>
-                <w:szCs w:val="21"/>
-              </w:rPr>
-              <w:t>session 3</w:t>
+              <w:t>Supervisor session 3</w:t>
             </w:r>
           </w:p>
           <w:p>
@@ -2152,15 +2134,7 @@
                 <w:sz w:val="21"/>
                 <w:szCs w:val="21"/>
               </w:rPr>
-              <w:t>26</w:t>
-            </w:r>
-            <w:r>
-              <w:rPr>
-                <w:rFonts w:ascii="Calibri" w:hAnsi="Calibri" w:cs="Calibri"/>
-                <w:sz w:val="21"/>
-                <w:szCs w:val="21"/>
-              </w:rPr>
-              <w:t>/06/24</w:t>
+              <w:t>26/06/24</w:t>
             </w:r>
           </w:p>
         </w:tc>
@@ -2223,17 +2197,7 @@
                 <w:sz w:val="21"/>
                 <w:szCs w:val="21"/>
               </w:rPr>
-              <w:t xml:space="preserve">Supervisor </w:t>
-            </w:r>
-            <w:r>
-              <w:rPr>
-                <w:rFonts w:ascii="Calibri" w:hAnsi="Calibri" w:cs="Calibri"/>
-                <w:b/>
-                <w:bCs/>
-                <w:sz w:val="21"/>
-                <w:szCs w:val="21"/>
-              </w:rPr>
-              <w:t>session 4</w:t>
+              <w:t>Supervisor session 4</w:t>
             </w:r>
           </w:p>
           <w:p>
@@ -2355,6 +2319,14 @@
                 <w:szCs w:val="21"/>
               </w:rPr>
             </w:pPr>
+            <w:r>
+              <w:rPr>
+                <w:rFonts w:ascii="Calibri" w:hAnsi="Calibri" w:cs="Calibri"/>
+                <w:sz w:val="21"/>
+                <w:szCs w:val="21"/>
+              </w:rPr>
+              <w:t>03/07/24</w:t>
+            </w:r>
           </w:p>
         </w:tc>
         <w:tc>
@@ -2370,6 +2342,14 @@
                 <w:szCs w:val="21"/>
               </w:rPr>
             </w:pPr>
+            <w:r>
+              <w:rPr>
+                <w:rFonts w:ascii="Calibri" w:hAnsi="Calibri" w:cs="Calibri"/>
+                <w:sz w:val="21"/>
+                <w:szCs w:val="21"/>
+              </w:rPr>
+              <w:t>Project ethical quiz</w:t>
+            </w:r>
           </w:p>
         </w:tc>
         <w:tc>
@@ -2398,6 +2378,14 @@
                 <w:szCs w:val="21"/>
               </w:rPr>
             </w:pPr>
+            <w:r>
+              <w:rPr>
+                <w:rFonts w:ascii="Calibri" w:hAnsi="Calibri" w:cs="Calibri"/>
+                <w:sz w:val="21"/>
+                <w:szCs w:val="21"/>
+              </w:rPr>
+              <w:t>Present for the quiz</w:t>
+            </w:r>
           </w:p>
         </w:tc>
       </w:tr>
@@ -2441,6 +2429,38 @@
                 <w:szCs w:val="21"/>
               </w:rPr>
             </w:pPr>
+            <w:r>
+              <w:rPr>
+                <w:rFonts w:ascii="Calibri" w:hAnsi="Calibri" w:cs="Calibri"/>
+                <w:sz w:val="21"/>
+                <w:szCs w:val="21"/>
+              </w:rPr>
+              <w:t>08</w:t>
+            </w:r>
+            <w:r>
+              <w:rPr>
+                <w:rFonts w:ascii="Calibri" w:hAnsi="Calibri" w:cs="Calibri"/>
+                <w:sz w:val="21"/>
+                <w:szCs w:val="21"/>
+              </w:rPr>
+              <w:t>/0</w:t>
+            </w:r>
+            <w:r>
+              <w:rPr>
+                <w:rFonts w:ascii="Calibri" w:hAnsi="Calibri" w:cs="Calibri"/>
+                <w:sz w:val="21"/>
+                <w:szCs w:val="21"/>
+              </w:rPr>
+              <w:t>7</w:t>
+            </w:r>
+            <w:r>
+              <w:rPr>
+                <w:rFonts w:ascii="Calibri" w:hAnsi="Calibri" w:cs="Calibri"/>
+                <w:sz w:val="21"/>
+                <w:szCs w:val="21"/>
+              </w:rPr>
+              <w:t>/24</w:t>
+            </w:r>
           </w:p>
         </w:tc>
         <w:tc>
@@ -2456,6 +2476,14 @@
                 <w:szCs w:val="21"/>
               </w:rPr>
             </w:pPr>
+            <w:r>
+              <w:rPr>
+                <w:rFonts w:ascii="Calibri" w:hAnsi="Calibri" w:cs="Calibri"/>
+                <w:sz w:val="21"/>
+                <w:szCs w:val="21"/>
+              </w:rPr>
+              <w:t>Supervisor session</w:t>
+            </w:r>
           </w:p>
         </w:tc>
         <w:tc>
@@ -2480,10 +2508,125 @@
             <w:pPr>
               <w:rPr>
                 <w:rFonts w:ascii="Calibri" w:hAnsi="Calibri" w:cs="Calibri"/>
-                <w:sz w:val="21"/>
-                <w:szCs w:val="21"/>
-              </w:rPr>
-            </w:pPr>
+                <w:b/>
+                <w:bCs/>
+                <w:sz w:val="21"/>
+                <w:szCs w:val="21"/>
+              </w:rPr>
+            </w:pPr>
+            <w:r>
+              <w:rPr>
+                <w:rFonts w:ascii="Calibri" w:hAnsi="Calibri" w:cs="Calibri"/>
+                <w:b/>
+                <w:bCs/>
+                <w:sz w:val="21"/>
+                <w:szCs w:val="21"/>
+              </w:rPr>
+              <w:t xml:space="preserve">Supervisor session </w:t>
+            </w:r>
+            <w:r>
+              <w:rPr>
+                <w:rFonts w:ascii="Calibri" w:hAnsi="Calibri" w:cs="Calibri"/>
+                <w:b/>
+                <w:bCs/>
+                <w:sz w:val="21"/>
+                <w:szCs w:val="21"/>
+              </w:rPr>
+              <w:t>5</w:t>
+            </w:r>
+          </w:p>
+          <w:p>
+            <w:pPr>
+              <w:rPr>
+                <w:rFonts w:ascii="Calibri" w:hAnsi="Calibri" w:cs="Calibri"/>
+                <w:b/>
+                <w:bCs/>
+                <w:sz w:val="21"/>
+                <w:szCs w:val="21"/>
+              </w:rPr>
+            </w:pPr>
+          </w:p>
+          <w:p>
+            <w:pPr>
+              <w:pStyle w:val="ListParagraph"/>
+              <w:numPr>
+                <w:ilvl w:val="0"/>
+                <w:numId w:val="14"/>
+              </w:numPr>
+              <w:rPr>
+                <w:rFonts w:ascii="Calibri" w:hAnsi="Calibri" w:cs="Calibri"/>
+                <w:sz w:val="21"/>
+                <w:szCs w:val="21"/>
+              </w:rPr>
+            </w:pPr>
+            <w:r>
+              <w:rPr>
+                <w:rFonts w:ascii="Calibri" w:hAnsi="Calibri" w:cs="Calibri"/>
+                <w:sz w:val="21"/>
+                <w:szCs w:val="21"/>
+              </w:rPr>
+              <w:t>Updated on the literature paper</w:t>
+            </w:r>
+          </w:p>
+          <w:p>
+            <w:pPr>
+              <w:pStyle w:val="ListParagraph"/>
+              <w:numPr>
+                <w:ilvl w:val="0"/>
+                <w:numId w:val="14"/>
+              </w:numPr>
+              <w:rPr>
+                <w:rFonts w:ascii="Calibri" w:hAnsi="Calibri" w:cs="Calibri"/>
+                <w:sz w:val="21"/>
+                <w:szCs w:val="21"/>
+              </w:rPr>
+            </w:pPr>
+            <w:r>
+              <w:rPr>
+                <w:rFonts w:ascii="Calibri" w:hAnsi="Calibri" w:cs="Calibri"/>
+                <w:sz w:val="21"/>
+                <w:szCs w:val="21"/>
+              </w:rPr>
+              <w:t>Given some suggestions on the report work</w:t>
+            </w:r>
+            <w:r>
+              <w:rPr>
+                <w:rFonts w:ascii="Calibri" w:hAnsi="Calibri" w:cs="Calibri"/>
+                <w:sz w:val="21"/>
+                <w:szCs w:val="21"/>
+              </w:rPr>
+              <w:t xml:space="preserve"> </w:t>
+            </w:r>
+            <w:r>
+              <w:rPr>
+                <w:rFonts w:ascii="Calibri" w:hAnsi="Calibri" w:cs="Calibri"/>
+                <w:sz w:val="21"/>
+                <w:szCs w:val="21"/>
+              </w:rPr>
+              <w:t>(literature review, methodology...!)</w:t>
+            </w:r>
+          </w:p>
+          <w:p>
+            <w:pPr>
+              <w:pStyle w:val="ListParagraph"/>
+              <w:numPr>
+                <w:ilvl w:val="0"/>
+                <w:numId w:val="14"/>
+              </w:numPr>
+              <w:rPr>
+                <w:rFonts w:ascii="Calibri" w:hAnsi="Calibri" w:cs="Calibri"/>
+                <w:sz w:val="21"/>
+                <w:szCs w:val="21"/>
+              </w:rPr>
+            </w:pPr>
+            <w:r>
+              <w:rPr>
+                <w:rFonts w:ascii="Calibri" w:hAnsi="Calibri" w:cs="Calibri"/>
+                <w:sz w:val="21"/>
+                <w:szCs w:val="21"/>
+              </w:rPr>
+              <w:t>Given update on the code progress</w:t>
+            </w:r>
           </w:p>
         </w:tc>
       </w:tr>
@@ -2527,6 +2670,14 @@
                 <w:szCs w:val="21"/>
               </w:rPr>
             </w:pPr>
+            <w:r>
+              <w:rPr>
+                <w:rFonts w:ascii="Calibri" w:hAnsi="Calibri" w:cs="Calibri"/>
+                <w:sz w:val="21"/>
+                <w:szCs w:val="21"/>
+              </w:rPr>
+              <w:t>15/07/24</w:t>
+            </w:r>
           </w:p>
         </w:tc>
         <w:tc>
@@ -2542,6 +2693,14 @@
                 <w:szCs w:val="21"/>
               </w:rPr>
             </w:pPr>
+            <w:r>
+              <w:rPr>
+                <w:rFonts w:ascii="Calibri" w:hAnsi="Calibri" w:cs="Calibri"/>
+                <w:sz w:val="21"/>
+                <w:szCs w:val="21"/>
+              </w:rPr>
+              <w:t>Mock viva</w:t>
+            </w:r>
           </w:p>
         </w:tc>
         <w:tc>
@@ -2566,10 +2725,109 @@
             <w:pPr>
               <w:rPr>
                 <w:rFonts w:ascii="Calibri" w:hAnsi="Calibri" w:cs="Calibri"/>
-                <w:sz w:val="21"/>
-                <w:szCs w:val="21"/>
-              </w:rPr>
-            </w:pPr>
+                <w:b/>
+                <w:bCs/>
+                <w:sz w:val="21"/>
+                <w:szCs w:val="21"/>
+              </w:rPr>
+            </w:pPr>
+            <w:r>
+              <w:rPr>
+                <w:rFonts w:ascii="Calibri" w:hAnsi="Calibri" w:cs="Calibri"/>
+                <w:b/>
+                <w:bCs/>
+                <w:sz w:val="21"/>
+                <w:szCs w:val="21"/>
+              </w:rPr>
+              <w:t xml:space="preserve">Supervisor session </w:t>
+            </w:r>
+            <w:r>
+              <w:rPr>
+                <w:rFonts w:ascii="Calibri" w:hAnsi="Calibri" w:cs="Calibri"/>
+                <w:b/>
+                <w:bCs/>
+                <w:sz w:val="21"/>
+                <w:szCs w:val="21"/>
+              </w:rPr>
+              <w:t>6</w:t>
+            </w:r>
+          </w:p>
+          <w:p>
+            <w:pPr>
+              <w:rPr>
+                <w:rFonts w:ascii="Calibri" w:hAnsi="Calibri" w:cs="Calibri"/>
+                <w:b/>
+                <w:bCs/>
+                <w:sz w:val="21"/>
+                <w:szCs w:val="21"/>
+              </w:rPr>
+            </w:pPr>
+          </w:p>
+          <w:p>
+            <w:pPr>
+              <w:pStyle w:val="ListParagraph"/>
+              <w:numPr>
+                <w:ilvl w:val="0"/>
+                <w:numId w:val="15"/>
+              </w:numPr>
+              <w:rPr>
+                <w:rFonts w:ascii="Calibri" w:hAnsi="Calibri" w:cs="Calibri"/>
+                <w:sz w:val="21"/>
+                <w:szCs w:val="21"/>
+              </w:rPr>
+            </w:pPr>
+            <w:r>
+              <w:rPr>
+                <w:rFonts w:ascii="Calibri" w:hAnsi="Calibri" w:cs="Calibri"/>
+                <w:sz w:val="21"/>
+                <w:szCs w:val="21"/>
+              </w:rPr>
+              <w:t>I had a mock viva regarding the project</w:t>
+            </w:r>
+          </w:p>
+          <w:p>
+            <w:pPr>
+              <w:pStyle w:val="ListParagraph"/>
+              <w:numPr>
+                <w:ilvl w:val="0"/>
+                <w:numId w:val="15"/>
+              </w:numPr>
+              <w:rPr>
+                <w:rFonts w:ascii="Calibri" w:hAnsi="Calibri" w:cs="Calibri"/>
+                <w:sz w:val="21"/>
+                <w:szCs w:val="21"/>
+              </w:rPr>
+            </w:pPr>
+            <w:r>
+              <w:rPr>
+                <w:rFonts w:ascii="Calibri" w:hAnsi="Calibri" w:cs="Calibri"/>
+                <w:sz w:val="21"/>
+                <w:szCs w:val="21"/>
+              </w:rPr>
+              <w:t>Explained about the project so far done, answered couple of question asked by the supervisor.</w:t>
+            </w:r>
+          </w:p>
+          <w:p>
+            <w:pPr>
+              <w:pStyle w:val="ListParagraph"/>
+              <w:numPr>
+                <w:ilvl w:val="0"/>
+                <w:numId w:val="15"/>
+              </w:numPr>
+              <w:rPr>
+                <w:rFonts w:ascii="Calibri" w:hAnsi="Calibri" w:cs="Calibri"/>
+                <w:sz w:val="21"/>
+                <w:szCs w:val="21"/>
+              </w:rPr>
+            </w:pPr>
+            <w:r>
+              <w:rPr>
+                <w:rFonts w:ascii="Calibri" w:hAnsi="Calibri" w:cs="Calibri"/>
+                <w:sz w:val="21"/>
+                <w:szCs w:val="21"/>
+              </w:rPr>
+              <w:t>Received feedback to improve in the report and the project code.</w:t>
+            </w:r>
           </w:p>
         </w:tc>
       </w:tr>
@@ -2628,6 +2886,14 @@
                 <w:szCs w:val="21"/>
               </w:rPr>
             </w:pPr>
+            <w:r>
+              <w:rPr>
+                <w:rFonts w:ascii="Calibri" w:hAnsi="Calibri" w:cs="Calibri"/>
+                <w:sz w:val="21"/>
+                <w:szCs w:val="21"/>
+              </w:rPr>
+              <w:t xml:space="preserve">Lecture </w:t>
+            </w:r>
           </w:p>
         </w:tc>
         <w:tc>
@@ -2682,6 +2948,7 @@
                 <w:sz w:val="21"/>
                 <w:szCs w:val="21"/>
               </w:rPr>
+              <w:lastRenderedPageBreak/>
               <w:t>14</w:t>
             </w:r>
           </w:p>
@@ -2940,7 +3207,6 @@
           <w:sz w:val="32"/>
           <w:szCs w:val="32"/>
         </w:rPr>
-        <w:lastRenderedPageBreak/>
         <w:t>Log</w:t>
       </w:r>
       <w:r>
@@ -3170,19 +3436,7 @@
               <w:rPr>
                 <w:rFonts w:ascii="Calibri" w:hAnsi="Calibri" w:cs="Calibri"/>
               </w:rPr>
-              <w:t xml:space="preserve"> </w:t>
-            </w:r>
-            <w:r>
-              <w:rPr>
-                <w:rFonts w:ascii="Calibri" w:hAnsi="Calibri" w:cs="Calibri"/>
-              </w:rPr>
-              <w:t>(Version -</w:t>
-            </w:r>
-            <w:r>
-              <w:rPr>
-                <w:rFonts w:ascii="Calibri" w:hAnsi="Calibri" w:cs="Calibri"/>
-              </w:rPr>
-              <w:t>1)</w:t>
+              <w:t xml:space="preserve"> (Version -1)</w:t>
             </w:r>
           </w:p>
           <w:p>
@@ -3249,13 +3503,7 @@
               <w:rPr>
                 <w:rFonts w:ascii="Calibri" w:hAnsi="Calibri" w:cs="Calibri"/>
               </w:rPr>
-              <w:t>10</w:t>
-            </w:r>
-            <w:r>
-              <w:rPr>
-                <w:rFonts w:ascii="Calibri" w:hAnsi="Calibri" w:cs="Calibri"/>
-              </w:rPr>
-              <w:t>/06/24</w:t>
+              <w:t>10/06/24</w:t>
             </w:r>
           </w:p>
         </w:tc>
@@ -3399,19 +3647,7 @@
               <w:rPr>
                 <w:rFonts w:ascii="Calibri" w:hAnsi="Calibri" w:cs="Calibri"/>
               </w:rPr>
-              <w:t>1</w:t>
-            </w:r>
-            <w:r>
-              <w:rPr>
-                <w:rFonts w:ascii="Calibri" w:hAnsi="Calibri" w:cs="Calibri"/>
-              </w:rPr>
-              <w:t>6</w:t>
-            </w:r>
-            <w:r>
-              <w:rPr>
-                <w:rFonts w:ascii="Calibri" w:hAnsi="Calibri" w:cs="Calibri"/>
-              </w:rPr>
-              <w:t>/06/24</w:t>
+              <w:t>16/06/24</w:t>
             </w:r>
           </w:p>
         </w:tc>
@@ -3542,19 +3778,7 @@
               <w:rPr>
                 <w:rFonts w:ascii="Calibri" w:hAnsi="Calibri" w:cs="Calibri"/>
               </w:rPr>
-              <w:t>1</w:t>
-            </w:r>
-            <w:r>
-              <w:rPr>
-                <w:rFonts w:ascii="Calibri" w:hAnsi="Calibri" w:cs="Calibri"/>
-              </w:rPr>
-              <w:t>7</w:t>
-            </w:r>
-            <w:r>
-              <w:rPr>
-                <w:rFonts w:ascii="Calibri" w:hAnsi="Calibri" w:cs="Calibri"/>
-              </w:rPr>
-              <w:t>/06/24</w:t>
+              <w:t>17/06/24</w:t>
             </w:r>
           </w:p>
         </w:tc>
@@ -3578,19 +3802,7 @@
               <w:rPr>
                 <w:rFonts w:ascii="Calibri" w:hAnsi="Calibri" w:cs="Calibri"/>
               </w:rPr>
-              <w:t xml:space="preserve"> (Version -</w:t>
-            </w:r>
-            <w:r>
-              <w:rPr>
-                <w:rFonts w:ascii="Calibri" w:hAnsi="Calibri" w:cs="Calibri"/>
-              </w:rPr>
-              <w:t>3</w:t>
-            </w:r>
-            <w:r>
-              <w:rPr>
-                <w:rFonts w:ascii="Calibri" w:hAnsi="Calibri" w:cs="Calibri"/>
-              </w:rPr>
-              <w:t>)</w:t>
+              <w:t xml:space="preserve"> (Version -3)</w:t>
             </w:r>
           </w:p>
           <w:p>
@@ -3651,13 +3863,7 @@
               <w:rPr>
                 <w:rFonts w:ascii="Calibri" w:hAnsi="Calibri" w:cs="Calibri"/>
               </w:rPr>
-              <w:t>22</w:t>
-            </w:r>
-            <w:r>
-              <w:rPr>
-                <w:rFonts w:ascii="Calibri" w:hAnsi="Calibri" w:cs="Calibri"/>
-              </w:rPr>
-              <w:t>/06/24</w:t>
+              <w:t>22/06/24</w:t>
             </w:r>
           </w:p>
         </w:tc>
@@ -3681,19 +3887,7 @@
               <w:rPr>
                 <w:rFonts w:ascii="Calibri" w:hAnsi="Calibri" w:cs="Calibri"/>
               </w:rPr>
-              <w:t xml:space="preserve"> (Version -</w:t>
-            </w:r>
-            <w:r>
-              <w:rPr>
-                <w:rFonts w:ascii="Calibri" w:hAnsi="Calibri" w:cs="Calibri"/>
-              </w:rPr>
-              <w:t>5</w:t>
-            </w:r>
-            <w:r>
-              <w:rPr>
-                <w:rFonts w:ascii="Calibri" w:hAnsi="Calibri" w:cs="Calibri"/>
-              </w:rPr>
-              <w:t>)</w:t>
+              <w:t xml:space="preserve"> (Version -5)</w:t>
             </w:r>
           </w:p>
           <w:p>
@@ -3741,13 +3935,7 @@
               <w:rPr>
                 <w:rFonts w:ascii="Calibri" w:hAnsi="Calibri" w:cs="Calibri"/>
               </w:rPr>
-              <w:t>23</w:t>
-            </w:r>
-            <w:r>
-              <w:rPr>
-                <w:rFonts w:ascii="Calibri" w:hAnsi="Calibri" w:cs="Calibri"/>
-              </w:rPr>
-              <w:t>/06/24</w:t>
+              <w:t>23/06/24</w:t>
             </w:r>
           </w:p>
         </w:tc>
@@ -3819,19 +4007,7 @@
               <w:rPr>
                 <w:rFonts w:ascii="Calibri" w:hAnsi="Calibri" w:cs="Calibri"/>
               </w:rPr>
-              <w:t>2</w:t>
-            </w:r>
-            <w:r>
-              <w:rPr>
-                <w:rFonts w:ascii="Calibri" w:hAnsi="Calibri" w:cs="Calibri"/>
-              </w:rPr>
-              <w:t>4</w:t>
-            </w:r>
-            <w:r>
-              <w:rPr>
-                <w:rFonts w:ascii="Calibri" w:hAnsi="Calibri" w:cs="Calibri"/>
-              </w:rPr>
-              <w:t>/06/24</w:t>
+              <w:t>24/06/24</w:t>
             </w:r>
           </w:p>
         </w:tc>
@@ -4098,6 +4274,119 @@
 <file path=word/numbering.xml><?xml version="1.0" encoding="utf-8"?>
 <w:numbering xmlns:wpc="http://schemas.microsoft.com/office/word/2010/wordprocessingCanvas" xmlns:cx="http://schemas.microsoft.com/office/drawing/2014/chartex" xmlns:cx1="http://schemas.microsoft.com/office/drawing/2015/9/8/chartex" xmlns:cx2="http://schemas.microsoft.com/office/drawing/2015/10/21/chartex" xmlns:cx3="http://schemas.microsoft.com/office/drawing/2016/5/9/chartex" xmlns:cx4="http://schemas.microsoft.com/office/drawing/2016/5/10/chartex" xmlns:cx5="http://schemas.microsoft.com/office/drawing/2016/5/11/chartex" xmlns:cx6="http://schemas.microsoft.com/office/drawing/2016/5/12/chartex" xmlns:cx7="http://schemas.microsoft.com/office/drawing/2016/5/13/chartex" xmlns:cx8="http://schemas.microsoft.com/office/drawing/2016/5/14/chartex" xmlns:mc="http://schemas.openxmlformats.org/markup-compatibility/2006" xmlns:aink="http://schemas.microsoft.com/office/drawing/2016/ink" xmlns:am3d="http://schemas.microsoft.com/office/drawing/2017/model3d" xmlns:o="urn:schemas-microsoft-com:office:office" xmlns:oel="http://schemas.microsoft.com/office/2019/extlst" xmlns:r="http://schemas.openxmlformats.org/officeDocument/2006/relationships" xmlns:m="http://schemas.openxmlformats.org/officeDocument/2006/math" xmlns:v="urn:schemas-microsoft-com:vml" xmlns:wp14="http://schemas.microsoft.com/office/word/2010/wordprocessingDrawing" xmlns:wp="http://schemas.openxmlformats.org/drawingml/2006/wordprocessingDrawing" xmlns:w10="urn:schemas-microsoft-com:office:word" xmlns:w="http://schemas.openxmlformats.org/wordprocessingml/2006/main" xmlns:w14="http://schemas.microsoft.com/office/word/2010/wordml" xmlns:w15="http://schemas.microsoft.com/office/word/2012/wordml" xmlns:w16cex="http://schemas.microsoft.com/office/word/2018/wordml/cex" xmlns:w16cid="http://schemas.microsoft.com/office/word/2016/wordml/cid" xmlns:w16="http://schemas.microsoft.com/office/word/2018/wordml" xmlns:w16du="http://schemas.microsoft.com/office/word/2023/wordml/word16du" xmlns:w16sdtdh="http://schemas.microsoft.com/office/word/2020/wordml/sdtdatahash" xmlns:w16se="http://schemas.microsoft.com/office/word/2015/wordml/symex" xmlns:wpg="http://schemas.microsoft.com/office/word/2010/wordprocessingGroup" xmlns:wpi="http://schemas.microsoft.com/office/word/2010/wordprocessingInk" xmlns:wne="http://schemas.microsoft.com/office/word/2006/wordml" xmlns:wps="http://schemas.microsoft.com/office/word/2010/wordprocessingShape" mc:Ignorable="w14 w15 w16se w16cid w16 w16cex w16sdtdh w16du wp14">
   <w:abstractNum w:abstractNumId="0" w15:restartNumberingAfterBreak="0">
+    <w:nsid w:val="29B83DF7"/>
+    <w:multiLevelType w:val="hybridMultilevel"/>
+    <w:tmpl w:val="D744C8CC"/>
+    <w:lvl w:ilvl="0" w:tplc="40090001">
+      <w:start w:val="1"/>
+      <w:numFmt w:val="bullet"/>
+      <w:lvlText w:val=""/>
+      <w:lvlJc w:val="left"/>
+      <w:pPr>
+        <w:ind w:left="720" w:hanging="360"/>
+      </w:pPr>
+      <w:rPr>
+        <w:rFonts w:ascii="Symbol" w:hAnsi="Symbol" w:hint="default"/>
+      </w:rPr>
+    </w:lvl>
+    <w:lvl w:ilvl="1" w:tplc="40090003" w:tentative="1">
+      <w:start w:val="1"/>
+      <w:numFmt w:val="bullet"/>
+      <w:lvlText w:val="o"/>
+      <w:lvlJc w:val="left"/>
+      <w:pPr>
+        <w:ind w:left="1440" w:hanging="360"/>
+      </w:pPr>
+      <w:rPr>
+        <w:rFonts w:ascii="Courier New" w:hAnsi="Courier New" w:cs="Courier New" w:hint="default"/>
+      </w:rPr>
+    </w:lvl>
+    <w:lvl w:ilvl="2" w:tplc="40090005" w:tentative="1">
+      <w:start w:val="1"/>
+      <w:numFmt w:val="bullet"/>
+      <w:lvlText w:val=""/>
+      <w:lvlJc w:val="left"/>
+      <w:pPr>
+        <w:ind w:left="2160" w:hanging="360"/>
+      </w:pPr>
+      <w:rPr>
+        <w:rFonts w:ascii="Wingdings" w:hAnsi="Wingdings" w:hint="default"/>
+      </w:rPr>
+    </w:lvl>
+    <w:lvl w:ilvl="3" w:tplc="40090001" w:tentative="1">
+      <w:start w:val="1"/>
+      <w:numFmt w:val="bullet"/>
+      <w:lvlText w:val=""/>
+      <w:lvlJc w:val="left"/>
+      <w:pPr>
+        <w:ind w:left="2880" w:hanging="360"/>
+      </w:pPr>
+      <w:rPr>
+        <w:rFonts w:ascii="Symbol" w:hAnsi="Symbol" w:hint="default"/>
+      </w:rPr>
+    </w:lvl>
+    <w:lvl w:ilvl="4" w:tplc="40090003" w:tentative="1">
+      <w:start w:val="1"/>
+      <w:numFmt w:val="bullet"/>
+      <w:lvlText w:val="o"/>
+      <w:lvlJc w:val="left"/>
+      <w:pPr>
+        <w:ind w:left="3600" w:hanging="360"/>
+      </w:pPr>
+      <w:rPr>
+        <w:rFonts w:ascii="Courier New" w:hAnsi="Courier New" w:cs="Courier New" w:hint="default"/>
+      </w:rPr>
+    </w:lvl>
+    <w:lvl w:ilvl="5" w:tplc="40090005" w:tentative="1">
+      <w:start w:val="1"/>
+      <w:numFmt w:val="bullet"/>
+      <w:lvlText w:val=""/>
+      <w:lvlJc w:val="left"/>
+      <w:pPr>
+        <w:ind w:left="4320" w:hanging="360"/>
+      </w:pPr>
+      <w:rPr>
+        <w:rFonts w:ascii="Wingdings" w:hAnsi="Wingdings" w:hint="default"/>
+      </w:rPr>
+    </w:lvl>
+    <w:lvl w:ilvl="6" w:tplc="40090001" w:tentative="1">
+      <w:start w:val="1"/>
+      <w:numFmt w:val="bullet"/>
+      <w:lvlText w:val=""/>
+      <w:lvlJc w:val="left"/>
+      <w:pPr>
+        <w:ind w:left="5040" w:hanging="360"/>
+      </w:pPr>
+      <w:rPr>
+        <w:rFonts w:ascii="Symbol" w:hAnsi="Symbol" w:hint="default"/>
+      </w:rPr>
+    </w:lvl>
+    <w:lvl w:ilvl="7" w:tplc="40090003" w:tentative="1">
+      <w:start w:val="1"/>
+      <w:numFmt w:val="bullet"/>
+      <w:lvlText w:val="o"/>
+      <w:lvlJc w:val="left"/>
+      <w:pPr>
+        <w:ind w:left="5760" w:hanging="360"/>
+      </w:pPr>
+      <w:rPr>
+        <w:rFonts w:ascii="Courier New" w:hAnsi="Courier New" w:cs="Courier New" w:hint="default"/>
+      </w:rPr>
+    </w:lvl>
+    <w:lvl w:ilvl="8" w:tplc="40090005" w:tentative="1">
+      <w:start w:val="1"/>
+      <w:numFmt w:val="bullet"/>
+      <w:lvlText w:val=""/>
+      <w:lvlJc w:val="left"/>
+      <w:pPr>
+        <w:ind w:left="6480" w:hanging="360"/>
+      </w:pPr>
+      <w:rPr>
+        <w:rFonts w:ascii="Wingdings" w:hAnsi="Wingdings" w:hint="default"/>
+      </w:rPr>
+    </w:lvl>
+  </w:abstractNum>
+  <w:abstractNum w:abstractNumId="1" w15:restartNumberingAfterBreak="0">
     <w:nsid w:val="2FAB78E3"/>
     <w:multiLevelType w:val="hybridMultilevel"/>
     <w:tmpl w:val="E924951C"/>
@@ -4210,7 +4499,7 @@
       </w:rPr>
     </w:lvl>
   </w:abstractNum>
-  <w:abstractNum w:abstractNumId="1" w15:restartNumberingAfterBreak="0">
+  <w:abstractNum w:abstractNumId="2" w15:restartNumberingAfterBreak="0">
     <w:nsid w:val="34636E8A"/>
     <w:multiLevelType w:val="hybridMultilevel"/>
     <w:tmpl w:val="ECD2E51C"/>
@@ -4323,7 +4612,7 @@
       </w:rPr>
     </w:lvl>
   </w:abstractNum>
-  <w:abstractNum w:abstractNumId="2" w15:restartNumberingAfterBreak="0">
+  <w:abstractNum w:abstractNumId="3" w15:restartNumberingAfterBreak="0">
     <w:nsid w:val="429E5710"/>
     <w:multiLevelType w:val="multilevel"/>
     <w:tmpl w:val="20EE96BA"/>
@@ -4413,7 +4702,7 @@
       </w:pPr>
     </w:lvl>
   </w:abstractNum>
-  <w:abstractNum w:abstractNumId="3" w15:restartNumberingAfterBreak="0">
+  <w:abstractNum w:abstractNumId="4" w15:restartNumberingAfterBreak="0">
     <w:nsid w:val="4DAF69BB"/>
     <w:multiLevelType w:val="hybridMultilevel"/>
     <w:tmpl w:val="11DC6992"/>
@@ -4526,7 +4815,120 @@
       </w:rPr>
     </w:lvl>
   </w:abstractNum>
-  <w:abstractNum w:abstractNumId="4" w15:restartNumberingAfterBreak="0">
+  <w:abstractNum w:abstractNumId="5" w15:restartNumberingAfterBreak="0">
+    <w:nsid w:val="60A26E0F"/>
+    <w:multiLevelType w:val="hybridMultilevel"/>
+    <w:tmpl w:val="10586C4E"/>
+    <w:lvl w:ilvl="0" w:tplc="40090001">
+      <w:start w:val="1"/>
+      <w:numFmt w:val="bullet"/>
+      <w:lvlText w:val=""/>
+      <w:lvlJc w:val="left"/>
+      <w:pPr>
+        <w:ind w:left="720" w:hanging="360"/>
+      </w:pPr>
+      <w:rPr>
+        <w:rFonts w:ascii="Symbol" w:hAnsi="Symbol" w:hint="default"/>
+      </w:rPr>
+    </w:lvl>
+    <w:lvl w:ilvl="1" w:tplc="40090003" w:tentative="1">
+      <w:start w:val="1"/>
+      <w:numFmt w:val="bullet"/>
+      <w:lvlText w:val="o"/>
+      <w:lvlJc w:val="left"/>
+      <w:pPr>
+        <w:ind w:left="1440" w:hanging="360"/>
+      </w:pPr>
+      <w:rPr>
+        <w:rFonts w:ascii="Courier New" w:hAnsi="Courier New" w:cs="Courier New" w:hint="default"/>
+      </w:rPr>
+    </w:lvl>
+    <w:lvl w:ilvl="2" w:tplc="40090005" w:tentative="1">
+      <w:start w:val="1"/>
+      <w:numFmt w:val="bullet"/>
+      <w:lvlText w:val=""/>
+      <w:lvlJc w:val="left"/>
+      <w:pPr>
+        <w:ind w:left="2160" w:hanging="360"/>
+      </w:pPr>
+      <w:rPr>
+        <w:rFonts w:ascii="Wingdings" w:hAnsi="Wingdings" w:hint="default"/>
+      </w:rPr>
+    </w:lvl>
+    <w:lvl w:ilvl="3" w:tplc="40090001" w:tentative="1">
+      <w:start w:val="1"/>
+      <w:numFmt w:val="bullet"/>
+      <w:lvlText w:val=""/>
+      <w:lvlJc w:val="left"/>
+      <w:pPr>
+        <w:ind w:left="2880" w:hanging="360"/>
+      </w:pPr>
+      <w:rPr>
+        <w:rFonts w:ascii="Symbol" w:hAnsi="Symbol" w:hint="default"/>
+      </w:rPr>
+    </w:lvl>
+    <w:lvl w:ilvl="4" w:tplc="40090003" w:tentative="1">
+      <w:start w:val="1"/>
+      <w:numFmt w:val="bullet"/>
+      <w:lvlText w:val="o"/>
+      <w:lvlJc w:val="left"/>
+      <w:pPr>
+        <w:ind w:left="3600" w:hanging="360"/>
+      </w:pPr>
+      <w:rPr>
+        <w:rFonts w:ascii="Courier New" w:hAnsi="Courier New" w:cs="Courier New" w:hint="default"/>
+      </w:rPr>
+    </w:lvl>
+    <w:lvl w:ilvl="5" w:tplc="40090005" w:tentative="1">
+      <w:start w:val="1"/>
+      <w:numFmt w:val="bullet"/>
+      <w:lvlText w:val=""/>
+      <w:lvlJc w:val="left"/>
+      <w:pPr>
+        <w:ind w:left="4320" w:hanging="360"/>
+      </w:pPr>
+      <w:rPr>
+        <w:rFonts w:ascii="Wingdings" w:hAnsi="Wingdings" w:hint="default"/>
+      </w:rPr>
+    </w:lvl>
+    <w:lvl w:ilvl="6" w:tplc="40090001" w:tentative="1">
+      <w:start w:val="1"/>
+      <w:numFmt w:val="bullet"/>
+      <w:lvlText w:val=""/>
+      <w:lvlJc w:val="left"/>
+      <w:pPr>
+        <w:ind w:left="5040" w:hanging="360"/>
+      </w:pPr>
+      <w:rPr>
+        <w:rFonts w:ascii="Symbol" w:hAnsi="Symbol" w:hint="default"/>
+      </w:rPr>
+    </w:lvl>
+    <w:lvl w:ilvl="7" w:tplc="40090003" w:tentative="1">
+      <w:start w:val="1"/>
+      <w:numFmt w:val="bullet"/>
+      <w:lvlText w:val="o"/>
+      <w:lvlJc w:val="left"/>
+      <w:pPr>
+        <w:ind w:left="5760" w:hanging="360"/>
+      </w:pPr>
+      <w:rPr>
+        <w:rFonts w:ascii="Courier New" w:hAnsi="Courier New" w:cs="Courier New" w:hint="default"/>
+      </w:rPr>
+    </w:lvl>
+    <w:lvl w:ilvl="8" w:tplc="40090005" w:tentative="1">
+      <w:start w:val="1"/>
+      <w:numFmt w:val="bullet"/>
+      <w:lvlText w:val=""/>
+      <w:lvlJc w:val="left"/>
+      <w:pPr>
+        <w:ind w:left="6480" w:hanging="360"/>
+      </w:pPr>
+      <w:rPr>
+        <w:rFonts w:ascii="Wingdings" w:hAnsi="Wingdings" w:hint="default"/>
+      </w:rPr>
+    </w:lvl>
+  </w:abstractNum>
+  <w:abstractNum w:abstractNumId="6" w15:restartNumberingAfterBreak="0">
     <w:nsid w:val="6B7C3079"/>
     <w:multiLevelType w:val="hybridMultilevel"/>
     <w:tmpl w:val="B1360D9C"/>
@@ -4639,7 +5041,7 @@
       </w:rPr>
     </w:lvl>
   </w:abstractNum>
-  <w:abstractNum w:abstractNumId="5" w15:restartNumberingAfterBreak="0">
+  <w:abstractNum w:abstractNumId="7" w15:restartNumberingAfterBreak="0">
     <w:nsid w:val="6ED07E83"/>
     <w:multiLevelType w:val="hybridMultilevel"/>
     <w:tmpl w:val="7C46F890"/>
@@ -4725,7 +5127,7 @@
       </w:pPr>
     </w:lvl>
   </w:abstractNum>
-  <w:abstractNum w:abstractNumId="6" w15:restartNumberingAfterBreak="0">
+  <w:abstractNum w:abstractNumId="8" w15:restartNumberingAfterBreak="0">
     <w:nsid w:val="7B107843"/>
     <w:multiLevelType w:val="hybridMultilevel"/>
     <w:tmpl w:val="0AC472E8"/>
@@ -4839,43 +5241,49 @@
     </w:lvl>
   </w:abstractNum>
   <w:num w:numId="1" w16cid:durableId="1215507813">
+    <w:abstractNumId w:val="3"/>
+  </w:num>
+  <w:num w:numId="2" w16cid:durableId="63645964">
+    <w:abstractNumId w:val="7"/>
+  </w:num>
+  <w:num w:numId="3" w16cid:durableId="476848031">
+    <w:abstractNumId w:val="3"/>
+  </w:num>
+  <w:num w:numId="4" w16cid:durableId="1311405685">
+    <w:abstractNumId w:val="3"/>
+  </w:num>
+  <w:num w:numId="5" w16cid:durableId="1869753438">
+    <w:abstractNumId w:val="3"/>
+  </w:num>
+  <w:num w:numId="6" w16cid:durableId="124586705">
+    <w:abstractNumId w:val="3"/>
+  </w:num>
+  <w:num w:numId="7" w16cid:durableId="692878662">
+    <w:abstractNumId w:val="3"/>
+  </w:num>
+  <w:num w:numId="8" w16cid:durableId="379331443">
+    <w:abstractNumId w:val="3"/>
+  </w:num>
+  <w:num w:numId="9" w16cid:durableId="426118757">
+    <w:abstractNumId w:val="6"/>
+  </w:num>
+  <w:num w:numId="10" w16cid:durableId="1514299028">
+    <w:abstractNumId w:val="1"/>
+  </w:num>
+  <w:num w:numId="11" w16cid:durableId="711609493">
     <w:abstractNumId w:val="2"/>
   </w:num>
-  <w:num w:numId="2" w16cid:durableId="63645964">
+  <w:num w:numId="12" w16cid:durableId="248276253">
+    <w:abstractNumId w:val="4"/>
+  </w:num>
+  <w:num w:numId="13" w16cid:durableId="2107143148">
+    <w:abstractNumId w:val="8"/>
+  </w:num>
+  <w:num w:numId="14" w16cid:durableId="604847450">
     <w:abstractNumId w:val="5"/>
   </w:num>
-  <w:num w:numId="3" w16cid:durableId="476848031">
-    <w:abstractNumId w:val="2"/>
-  </w:num>
-  <w:num w:numId="4" w16cid:durableId="1311405685">
-    <w:abstractNumId w:val="2"/>
-  </w:num>
-  <w:num w:numId="5" w16cid:durableId="1869753438">
-    <w:abstractNumId w:val="2"/>
-  </w:num>
-  <w:num w:numId="6" w16cid:durableId="124586705">
-    <w:abstractNumId w:val="2"/>
-  </w:num>
-  <w:num w:numId="7" w16cid:durableId="692878662">
-    <w:abstractNumId w:val="2"/>
-  </w:num>
-  <w:num w:numId="8" w16cid:durableId="379331443">
-    <w:abstractNumId w:val="2"/>
-  </w:num>
-  <w:num w:numId="9" w16cid:durableId="426118757">
-    <w:abstractNumId w:val="4"/>
-  </w:num>
-  <w:num w:numId="10" w16cid:durableId="1514299028">
+  <w:num w:numId="15" w16cid:durableId="1469668755">
     <w:abstractNumId w:val="0"/>
-  </w:num>
-  <w:num w:numId="11" w16cid:durableId="711609493">
-    <w:abstractNumId w:val="1"/>
-  </w:num>
-  <w:num w:numId="12" w16cid:durableId="248276253">
-    <w:abstractNumId w:val="3"/>
-  </w:num>
-  <w:num w:numId="13" w16cid:durableId="2107143148">
-    <w:abstractNumId w:val="6"/>
   </w:num>
 </w:numbering>
 </file>

</xml_diff>

<commit_message>
updated the code, report and log_book
</commit_message>
<xml_diff>
--- a/Project Logbook Sem C Data Science 2024.docx
+++ b/Project Logbook Sem C Data Science 2024.docx
@@ -1334,6 +1334,58 @@
               <w:t>Data Ethics (part 1)</w:t>
             </w:r>
           </w:p>
+          <w:p>
+            <w:pPr>
+              <w:rPr>
+                <w:rFonts w:ascii="Calibri" w:hAnsi="Calibri" w:cs="Calibri"/>
+                <w:sz w:val="21"/>
+                <w:szCs w:val="21"/>
+              </w:rPr>
+            </w:pPr>
+            <w:r>
+              <w:rPr>
+                <w:rFonts w:ascii="Calibri" w:hAnsi="Calibri" w:cs="Calibri"/>
+                <w:sz w:val="21"/>
+                <w:szCs w:val="21"/>
+              </w:rPr>
+              <w:t xml:space="preserve">This lecture </w:t>
+            </w:r>
+            <w:proofErr w:type="gramStart"/>
+            <w:r>
+              <w:rPr>
+                <w:rFonts w:ascii="Calibri" w:hAnsi="Calibri" w:cs="Calibri"/>
+                <w:sz w:val="21"/>
+                <w:szCs w:val="21"/>
+              </w:rPr>
+              <w:t>tells</w:t>
+            </w:r>
+            <w:proofErr w:type="gramEnd"/>
+            <w:r>
+              <w:rPr>
+                <w:rFonts w:ascii="Calibri" w:hAnsi="Calibri" w:cs="Calibri"/>
+                <w:sz w:val="21"/>
+                <w:szCs w:val="21"/>
+              </w:rPr>
+              <w:t xml:space="preserve"> about the ethics need to follow for choosing the dataset, kind of dataset need to be selected</w:t>
+            </w:r>
+          </w:p>
+          <w:p>
+            <w:pPr>
+              <w:rPr>
+                <w:rFonts w:ascii="Calibri" w:hAnsi="Calibri" w:cs="Calibri"/>
+                <w:sz w:val="21"/>
+                <w:szCs w:val="21"/>
+              </w:rPr>
+            </w:pPr>
+            <w:r>
+              <w:rPr>
+                <w:rFonts w:ascii="Calibri" w:hAnsi="Calibri" w:cs="Calibri"/>
+                <w:sz w:val="21"/>
+                <w:szCs w:val="21"/>
+              </w:rPr>
+              <w:t>About data ethics, research question about the project</w:t>
+            </w:r>
+          </w:p>
         </w:tc>
       </w:tr>
       <w:tr>
@@ -1863,6 +1915,73 @@
               <w:t>)</w:t>
             </w:r>
           </w:p>
+          <w:p>
+            <w:pPr>
+              <w:rPr>
+                <w:rFonts w:ascii="Calibri" w:hAnsi="Calibri" w:cs="Calibri"/>
+                <w:sz w:val="21"/>
+                <w:szCs w:val="21"/>
+              </w:rPr>
+            </w:pPr>
+            <w:r>
+              <w:rPr>
+                <w:rFonts w:ascii="Calibri" w:hAnsi="Calibri" w:cs="Calibri"/>
+                <w:sz w:val="21"/>
+                <w:szCs w:val="21"/>
+              </w:rPr>
+              <w:t xml:space="preserve">In this lecture got to know about the </w:t>
+            </w:r>
+            <w:r>
+              <w:rPr>
+                <w:rFonts w:ascii="Calibri" w:hAnsi="Calibri" w:cs="Calibri"/>
+                <w:sz w:val="21"/>
+                <w:szCs w:val="21"/>
+              </w:rPr>
+              <w:t>UH Ethical Policy and Procedures</w:t>
+            </w:r>
+            <w:r>
+              <w:rPr>
+                <w:rFonts w:ascii="Calibri" w:hAnsi="Calibri" w:cs="Calibri"/>
+                <w:sz w:val="21"/>
+                <w:szCs w:val="21"/>
+              </w:rPr>
+              <w:t xml:space="preserve">, </w:t>
+            </w:r>
+            <w:r>
+              <w:rPr>
+                <w:rFonts w:ascii="Calibri" w:hAnsi="Calibri" w:cs="Calibri"/>
+                <w:sz w:val="21"/>
+                <w:szCs w:val="21"/>
+              </w:rPr>
+              <w:t>Codes of Conduct</w:t>
+            </w:r>
+            <w:r>
+              <w:rPr>
+                <w:rFonts w:ascii="Calibri" w:hAnsi="Calibri" w:cs="Calibri"/>
+                <w:sz w:val="21"/>
+                <w:szCs w:val="21"/>
+              </w:rPr>
+              <w:t xml:space="preserve"> need to </w:t>
+            </w:r>
+            <w:proofErr w:type="gramStart"/>
+            <w:r>
+              <w:rPr>
+                <w:rFonts w:ascii="Calibri" w:hAnsi="Calibri" w:cs="Calibri"/>
+                <w:sz w:val="21"/>
+                <w:szCs w:val="21"/>
+              </w:rPr>
+              <w:t>followed</w:t>
+            </w:r>
+            <w:proofErr w:type="gramEnd"/>
+            <w:r>
+              <w:rPr>
+                <w:rFonts w:ascii="Calibri" w:hAnsi="Calibri" w:cs="Calibri"/>
+                <w:sz w:val="21"/>
+                <w:szCs w:val="21"/>
+              </w:rPr>
+              <w:t xml:space="preserve"> during the project</w:t>
+            </w:r>
+          </w:p>
         </w:tc>
       </w:tr>
       <w:tr>
@@ -2435,31 +2554,7 @@
                 <w:sz w:val="21"/>
                 <w:szCs w:val="21"/>
               </w:rPr>
-              <w:t>08</w:t>
-            </w:r>
-            <w:r>
-              <w:rPr>
-                <w:rFonts w:ascii="Calibri" w:hAnsi="Calibri" w:cs="Calibri"/>
-                <w:sz w:val="21"/>
-                <w:szCs w:val="21"/>
-              </w:rPr>
-              <w:t>/0</w:t>
-            </w:r>
-            <w:r>
-              <w:rPr>
-                <w:rFonts w:ascii="Calibri" w:hAnsi="Calibri" w:cs="Calibri"/>
-                <w:sz w:val="21"/>
-                <w:szCs w:val="21"/>
-              </w:rPr>
-              <w:t>7</w:t>
-            </w:r>
-            <w:r>
-              <w:rPr>
-                <w:rFonts w:ascii="Calibri" w:hAnsi="Calibri" w:cs="Calibri"/>
-                <w:sz w:val="21"/>
-                <w:szCs w:val="21"/>
-              </w:rPr>
-              <w:t>/24</w:t>
+              <w:t>08/07/24</w:t>
             </w:r>
           </w:p>
         </w:tc>
@@ -2826,6 +2921,7 @@
                 <w:sz w:val="21"/>
                 <w:szCs w:val="21"/>
               </w:rPr>
+              <w:lastRenderedPageBreak/>
               <w:t>Received feedback to improve in the report and the project code.</w:t>
             </w:r>
           </w:p>
@@ -2854,6 +2950,7 @@
                 <w:sz w:val="21"/>
                 <w:szCs w:val="21"/>
               </w:rPr>
+              <w:lastRenderedPageBreak/>
               <w:t>13</w:t>
             </w:r>
           </w:p>
@@ -2871,6 +2968,30 @@
                 <w:szCs w:val="21"/>
               </w:rPr>
             </w:pPr>
+            <w:r>
+              <w:rPr>
+                <w:rFonts w:ascii="Calibri" w:hAnsi="Calibri" w:cs="Calibri"/>
+                <w:sz w:val="21"/>
+                <w:szCs w:val="21"/>
+              </w:rPr>
+              <w:t>1</w:t>
+            </w:r>
+            <w:r>
+              <w:rPr>
+                <w:rFonts w:ascii="Calibri" w:hAnsi="Calibri" w:cs="Calibri"/>
+                <w:sz w:val="21"/>
+                <w:szCs w:val="21"/>
+              </w:rPr>
+              <w:t>6</w:t>
+            </w:r>
+            <w:r>
+              <w:rPr>
+                <w:rFonts w:ascii="Calibri" w:hAnsi="Calibri" w:cs="Calibri"/>
+                <w:sz w:val="21"/>
+                <w:szCs w:val="21"/>
+              </w:rPr>
+              <w:t>/07/24</w:t>
+            </w:r>
           </w:p>
         </w:tc>
         <w:tc>
@@ -2892,7 +3013,7 @@
                 <w:sz w:val="21"/>
                 <w:szCs w:val="21"/>
               </w:rPr>
-              <w:t xml:space="preserve">Lecture </w:t>
+              <w:t>Lecture 5</w:t>
             </w:r>
           </w:p>
         </w:tc>
@@ -2914,6 +3035,64 @@
           <w:tcPr>
             <w:tcW w:w="5440" w:type="dxa"/>
           </w:tcPr>
+          <w:p>
+            <w:pPr>
+              <w:rPr>
+                <w:rFonts w:ascii="Calibri" w:hAnsi="Calibri" w:cs="Calibri"/>
+                <w:sz w:val="21"/>
+                <w:szCs w:val="21"/>
+              </w:rPr>
+            </w:pPr>
+            <w:r>
+              <w:rPr>
+                <w:rFonts w:ascii="Calibri" w:hAnsi="Calibri" w:cs="Calibri"/>
+                <w:sz w:val="21"/>
+                <w:szCs w:val="21"/>
+              </w:rPr>
+              <w:t>gives important information</w:t>
+            </w:r>
+            <w:r>
+              <w:rPr>
+                <w:rFonts w:ascii="Calibri" w:hAnsi="Calibri" w:cs="Calibri"/>
+                <w:sz w:val="21"/>
+                <w:szCs w:val="21"/>
+              </w:rPr>
+              <w:t xml:space="preserve"> about the report</w:t>
+            </w:r>
+            <w:r>
+              <w:rPr>
+                <w:rFonts w:ascii="Calibri" w:hAnsi="Calibri" w:cs="Calibri"/>
+                <w:sz w:val="21"/>
+                <w:szCs w:val="21"/>
+              </w:rPr>
+              <w:t xml:space="preserve"> and </w:t>
+            </w:r>
+          </w:p>
+          <w:p>
+            <w:pPr>
+              <w:rPr>
+                <w:rFonts w:ascii="Calibri" w:hAnsi="Calibri" w:cs="Calibri"/>
+                <w:sz w:val="21"/>
+                <w:szCs w:val="21"/>
+              </w:rPr>
+            </w:pPr>
+            <w:r>
+              <w:rPr>
+                <w:rFonts w:ascii="Calibri" w:hAnsi="Calibri" w:cs="Calibri"/>
+                <w:sz w:val="21"/>
+                <w:szCs w:val="21"/>
+              </w:rPr>
+              <w:t>tips of how to prepare your final report</w:t>
+            </w:r>
+            <w:r>
+              <w:rPr>
+                <w:rFonts w:ascii="Calibri" w:hAnsi="Calibri" w:cs="Calibri"/>
+                <w:sz w:val="21"/>
+                <w:szCs w:val="21"/>
+              </w:rPr>
+              <w:t xml:space="preserve"> and viva</w:t>
+            </w:r>
+          </w:p>
           <w:p>
             <w:pPr>
               <w:rPr>
@@ -2948,7 +3127,6 @@
                 <w:sz w:val="21"/>
                 <w:szCs w:val="21"/>
               </w:rPr>
-              <w:lastRenderedPageBreak/>
               <w:t>14</w:t>
             </w:r>
           </w:p>
@@ -3281,18 +3459,21 @@
     <w:tbl>
       <w:tblPr>
         <w:tblStyle w:val="TableGrid"/>
-        <w:tblW w:w="0" w:type="auto"/>
+        <w:tblW w:w="9245" w:type="dxa"/>
         <w:tblLook w:val="04A0" w:firstRow="1" w:lastRow="0" w:firstColumn="1" w:lastColumn="0" w:noHBand="0" w:noVBand="1"/>
       </w:tblPr>
       <w:tblGrid>
-        <w:gridCol w:w="1132"/>
-        <w:gridCol w:w="3966"/>
-        <w:gridCol w:w="3918"/>
+        <w:gridCol w:w="1159"/>
+        <w:gridCol w:w="4167"/>
+        <w:gridCol w:w="3919"/>
       </w:tblGrid>
       <w:tr>
-        <w:tc>
-          <w:tcPr>
-            <w:tcW w:w="1132" w:type="dxa"/>
+        <w:trPr>
+          <w:trHeight w:val="1213"/>
+        </w:trPr>
+        <w:tc>
+          <w:tcPr>
+            <w:tcW w:w="1159" w:type="dxa"/>
           </w:tcPr>
           <w:p>
             <w:pPr>
@@ -3314,7 +3495,7 @@
         </w:tc>
         <w:tc>
           <w:tcPr>
-            <w:tcW w:w="3966" w:type="dxa"/>
+            <w:tcW w:w="4167" w:type="dxa"/>
           </w:tcPr>
           <w:p>
             <w:pPr>
@@ -3344,7 +3525,7 @@
         </w:tc>
         <w:tc>
           <w:tcPr>
-            <w:tcW w:w="3918" w:type="dxa"/>
+            <w:tcW w:w="3919" w:type="dxa"/>
           </w:tcPr>
           <w:p>
             <w:pPr>
@@ -3383,11 +3564,11 @@
       </w:tr>
       <w:tr>
         <w:trPr>
-          <w:trHeight w:val="567"/>
+          <w:trHeight w:val="588"/>
         </w:trPr>
         <w:tc>
           <w:tcPr>
-            <w:tcW w:w="1132" w:type="dxa"/>
+            <w:tcW w:w="1159" w:type="dxa"/>
           </w:tcPr>
           <w:p>
             <w:pPr>
@@ -3405,7 +3586,7 @@
         </w:tc>
         <w:tc>
           <w:tcPr>
-            <w:tcW w:w="3966" w:type="dxa"/>
+            <w:tcW w:w="4167" w:type="dxa"/>
           </w:tcPr>
           <w:p>
             <w:pPr>
@@ -3455,7 +3636,7 @@
         </w:tc>
         <w:tc>
           <w:tcPr>
-            <w:tcW w:w="3918" w:type="dxa"/>
+            <w:tcW w:w="3919" w:type="dxa"/>
           </w:tcPr>
           <w:p>
             <w:pPr>
@@ -3480,18 +3661,32 @@
               <w:rPr>
                 <w:rFonts w:ascii="Calibri" w:hAnsi="Calibri" w:cs="Calibri"/>
               </w:rPr>
-              <w:t>Created a basic code , reading and visualizing the data.</w:t>
+              <w:t xml:space="preserve">Created a basic </w:t>
+            </w:r>
+            <w:proofErr w:type="gramStart"/>
+            <w:r>
+              <w:rPr>
+                <w:rFonts w:ascii="Calibri" w:hAnsi="Calibri" w:cs="Calibri"/>
+              </w:rPr>
+              <w:t>code ,</w:t>
+            </w:r>
+            <w:proofErr w:type="gramEnd"/>
+            <w:r>
+              <w:rPr>
+                <w:rFonts w:ascii="Calibri" w:hAnsi="Calibri" w:cs="Calibri"/>
+              </w:rPr>
+              <w:t xml:space="preserve"> reading and visualizing the data.</w:t>
             </w:r>
           </w:p>
         </w:tc>
       </w:tr>
       <w:tr>
         <w:trPr>
-          <w:trHeight w:val="567"/>
+          <w:trHeight w:val="588"/>
         </w:trPr>
         <w:tc>
           <w:tcPr>
-            <w:tcW w:w="1132" w:type="dxa"/>
+            <w:tcW w:w="1159" w:type="dxa"/>
           </w:tcPr>
           <w:p>
             <w:pPr>
@@ -3509,7 +3704,7 @@
         </w:tc>
         <w:tc>
           <w:tcPr>
-            <w:tcW w:w="3966" w:type="dxa"/>
+            <w:tcW w:w="4167" w:type="dxa"/>
           </w:tcPr>
           <w:p>
             <w:pPr>
@@ -3540,7 +3735,7 @@
         </w:tc>
         <w:tc>
           <w:tcPr>
-            <w:tcW w:w="3918" w:type="dxa"/>
+            <w:tcW w:w="3919" w:type="dxa"/>
           </w:tcPr>
           <w:p>
             <w:pPr>
@@ -3559,11 +3754,11 @@
       </w:tr>
       <w:tr>
         <w:trPr>
-          <w:trHeight w:val="567"/>
+          <w:trHeight w:val="588"/>
         </w:trPr>
         <w:tc>
           <w:tcPr>
-            <w:tcW w:w="1132" w:type="dxa"/>
+            <w:tcW w:w="1159" w:type="dxa"/>
           </w:tcPr>
           <w:p>
             <w:pPr>
@@ -3581,7 +3776,7 @@
         </w:tc>
         <w:tc>
           <w:tcPr>
-            <w:tcW w:w="3966" w:type="dxa"/>
+            <w:tcW w:w="4167" w:type="dxa"/>
           </w:tcPr>
           <w:p>
             <w:pPr>
@@ -3612,7 +3807,7 @@
         </w:tc>
         <w:tc>
           <w:tcPr>
-            <w:tcW w:w="3918" w:type="dxa"/>
+            <w:tcW w:w="3919" w:type="dxa"/>
           </w:tcPr>
           <w:p>
             <w:pPr>
@@ -3631,11 +3826,11 @@
       </w:tr>
       <w:tr>
         <w:trPr>
-          <w:trHeight w:val="567"/>
+          <w:trHeight w:val="588"/>
         </w:trPr>
         <w:tc>
           <w:tcPr>
-            <w:tcW w:w="1132" w:type="dxa"/>
+            <w:tcW w:w="1159" w:type="dxa"/>
           </w:tcPr>
           <w:p>
             <w:pPr>
@@ -3653,7 +3848,7 @@
         </w:tc>
         <w:tc>
           <w:tcPr>
-            <w:tcW w:w="3966" w:type="dxa"/>
+            <w:tcW w:w="4167" w:type="dxa"/>
           </w:tcPr>
           <w:p>
             <w:pPr>
@@ -3709,7 +3904,7 @@
         </w:tc>
         <w:tc>
           <w:tcPr>
-            <w:tcW w:w="3918" w:type="dxa"/>
+            <w:tcW w:w="3919" w:type="dxa"/>
           </w:tcPr>
           <w:p>
             <w:pPr>
@@ -3762,11 +3957,11 @@
       </w:tr>
       <w:tr>
         <w:trPr>
-          <w:trHeight w:val="567"/>
+          <w:trHeight w:val="588"/>
         </w:trPr>
         <w:tc>
           <w:tcPr>
-            <w:tcW w:w="1132" w:type="dxa"/>
+            <w:tcW w:w="1159" w:type="dxa"/>
           </w:tcPr>
           <w:p>
             <w:pPr>
@@ -3784,7 +3979,7 @@
         </w:tc>
         <w:tc>
           <w:tcPr>
-            <w:tcW w:w="3966" w:type="dxa"/>
+            <w:tcW w:w="4167" w:type="dxa"/>
           </w:tcPr>
           <w:p>
             <w:pPr>
@@ -3815,7 +4010,7 @@
         </w:tc>
         <w:tc>
           <w:tcPr>
-            <w:tcW w:w="3918" w:type="dxa"/>
+            <w:tcW w:w="3919" w:type="dxa"/>
           </w:tcPr>
           <w:p>
             <w:pPr>
@@ -3847,11 +4042,11 @@
       </w:tr>
       <w:tr>
         <w:trPr>
-          <w:trHeight w:val="567"/>
+          <w:trHeight w:val="588"/>
         </w:trPr>
         <w:tc>
           <w:tcPr>
-            <w:tcW w:w="1132" w:type="dxa"/>
+            <w:tcW w:w="1159" w:type="dxa"/>
           </w:tcPr>
           <w:p>
             <w:pPr>
@@ -3869,7 +4064,7 @@
         </w:tc>
         <w:tc>
           <w:tcPr>
-            <w:tcW w:w="3966" w:type="dxa"/>
+            <w:tcW w:w="4167" w:type="dxa"/>
           </w:tcPr>
           <w:p>
             <w:pPr>
@@ -3900,7 +4095,7 @@
         </w:tc>
         <w:tc>
           <w:tcPr>
-            <w:tcW w:w="3918" w:type="dxa"/>
+            <w:tcW w:w="3919" w:type="dxa"/>
           </w:tcPr>
           <w:p>
             <w:pPr>
@@ -3919,11 +4114,11 @@
       </w:tr>
       <w:tr>
         <w:trPr>
-          <w:trHeight w:val="567"/>
+          <w:trHeight w:val="588"/>
         </w:trPr>
         <w:tc>
           <w:tcPr>
-            <w:tcW w:w="1132" w:type="dxa"/>
+            <w:tcW w:w="1159" w:type="dxa"/>
           </w:tcPr>
           <w:p>
             <w:pPr>
@@ -3941,7 +4136,7 @@
         </w:tc>
         <w:tc>
           <w:tcPr>
-            <w:tcW w:w="3966" w:type="dxa"/>
+            <w:tcW w:w="4167" w:type="dxa"/>
           </w:tcPr>
           <w:p>
             <w:pPr>
@@ -3972,48 +4167,75 @@
         </w:tc>
         <w:tc>
           <w:tcPr>
-            <w:tcW w:w="3918" w:type="dxa"/>
-          </w:tcPr>
-          <w:p>
-            <w:pPr>
-              <w:rPr>
-                <w:rFonts w:ascii="Calibri" w:hAnsi="Calibri" w:cs="Calibri"/>
-              </w:rPr>
-            </w:pPr>
-            <w:r>
-              <w:rPr>
-                <w:rFonts w:ascii="Calibri" w:hAnsi="Calibri" w:cs="Calibri"/>
-              </w:rPr>
-              <w:t>Identifying the target features(dependent variable) to be tested, independent variable(training for model).</w:t>
+            <w:tcW w:w="3919" w:type="dxa"/>
+          </w:tcPr>
+          <w:p>
+            <w:pPr>
+              <w:rPr>
+                <w:rFonts w:ascii="Calibri" w:hAnsi="Calibri" w:cs="Calibri"/>
+              </w:rPr>
+            </w:pPr>
+            <w:r>
+              <w:rPr>
+                <w:rFonts w:ascii="Calibri" w:hAnsi="Calibri" w:cs="Calibri"/>
+              </w:rPr>
+              <w:t>Identifying the target features</w:t>
+            </w:r>
+            <w:r>
+              <w:rPr>
+                <w:rFonts w:ascii="Calibri" w:hAnsi="Calibri" w:cs="Calibri"/>
+              </w:rPr>
+              <w:t xml:space="preserve"> </w:t>
+            </w:r>
+            <w:r>
+              <w:rPr>
+                <w:rFonts w:ascii="Calibri" w:hAnsi="Calibri" w:cs="Calibri"/>
+              </w:rPr>
+              <w:t xml:space="preserve">(dependent variable) to be tested, independent </w:t>
+            </w:r>
+            <w:proofErr w:type="gramStart"/>
+            <w:r>
+              <w:rPr>
+                <w:rFonts w:ascii="Calibri" w:hAnsi="Calibri" w:cs="Calibri"/>
+              </w:rPr>
+              <w:t>variable(</w:t>
+            </w:r>
+            <w:proofErr w:type="gramEnd"/>
+            <w:r>
+              <w:rPr>
+                <w:rFonts w:ascii="Calibri" w:hAnsi="Calibri" w:cs="Calibri"/>
+              </w:rPr>
+              <w:t>training for model).</w:t>
             </w:r>
           </w:p>
         </w:tc>
       </w:tr>
       <w:tr>
         <w:trPr>
-          <w:trHeight w:val="567"/>
+          <w:trHeight w:val="588"/>
         </w:trPr>
         <w:tc>
           <w:tcPr>
-            <w:tcW w:w="1132" w:type="dxa"/>
-          </w:tcPr>
-          <w:p>
-            <w:pPr>
-              <w:rPr>
-                <w:rFonts w:ascii="Calibri" w:hAnsi="Calibri" w:cs="Calibri"/>
-              </w:rPr>
-            </w:pPr>
-            <w:r>
-              <w:rPr>
-                <w:rFonts w:ascii="Calibri" w:hAnsi="Calibri" w:cs="Calibri"/>
-              </w:rPr>
+            <w:tcW w:w="1159" w:type="dxa"/>
+          </w:tcPr>
+          <w:p>
+            <w:pPr>
+              <w:rPr>
+                <w:rFonts w:ascii="Calibri" w:hAnsi="Calibri" w:cs="Calibri"/>
+              </w:rPr>
+            </w:pPr>
+            <w:r>
+              <w:rPr>
+                <w:rFonts w:ascii="Calibri" w:hAnsi="Calibri" w:cs="Calibri"/>
+              </w:rPr>
+              <w:lastRenderedPageBreak/>
               <w:t>24/06/24</w:t>
             </w:r>
           </w:p>
         </w:tc>
         <w:tc>
           <w:tcPr>
-            <w:tcW w:w="3966" w:type="dxa"/>
+            <w:tcW w:w="4167" w:type="dxa"/>
           </w:tcPr>
           <w:p>
             <w:pPr>
@@ -4044,7 +4266,7 @@
         </w:tc>
         <w:tc>
           <w:tcPr>
-            <w:tcW w:w="3918" w:type="dxa"/>
+            <w:tcW w:w="3919" w:type="dxa"/>
           </w:tcPr>
           <w:p>
             <w:pPr>
@@ -4063,35 +4285,2006 @@
       </w:tr>
       <w:tr>
         <w:trPr>
-          <w:trHeight w:val="567"/>
+          <w:trHeight w:val="588"/>
         </w:trPr>
         <w:tc>
           <w:tcPr>
-            <w:tcW w:w="1132" w:type="dxa"/>
-          </w:tcPr>
-          <w:p>
-            <w:pPr>
-              <w:rPr>
-                <w:rFonts w:ascii="Calibri" w:hAnsi="Calibri" w:cs="Calibri"/>
-              </w:rPr>
-            </w:pPr>
-          </w:p>
-        </w:tc>
-        <w:tc>
-          <w:tcPr>
-            <w:tcW w:w="3966" w:type="dxa"/>
-          </w:tcPr>
-          <w:p>
-            <w:pPr>
-              <w:rPr>
-                <w:rFonts w:ascii="Calibri" w:hAnsi="Calibri" w:cs="Calibri"/>
-              </w:rPr>
-            </w:pPr>
-          </w:p>
-        </w:tc>
-        <w:tc>
-          <w:tcPr>
-            <w:tcW w:w="3918" w:type="dxa"/>
+            <w:tcW w:w="1159" w:type="dxa"/>
+          </w:tcPr>
+          <w:p>
+            <w:pPr>
+              <w:rPr>
+                <w:rFonts w:ascii="Calibri" w:hAnsi="Calibri" w:cs="Calibri"/>
+              </w:rPr>
+            </w:pPr>
+            <w:r>
+              <w:rPr>
+                <w:rFonts w:ascii="Calibri" w:hAnsi="Calibri" w:cs="Calibri"/>
+              </w:rPr>
+              <w:t>02</w:t>
+            </w:r>
+            <w:r>
+              <w:rPr>
+                <w:rFonts w:ascii="Calibri" w:hAnsi="Calibri" w:cs="Calibri"/>
+              </w:rPr>
+              <w:t>/0</w:t>
+            </w:r>
+            <w:r>
+              <w:rPr>
+                <w:rFonts w:ascii="Calibri" w:hAnsi="Calibri" w:cs="Calibri"/>
+              </w:rPr>
+              <w:t>7</w:t>
+            </w:r>
+            <w:r>
+              <w:rPr>
+                <w:rFonts w:ascii="Calibri" w:hAnsi="Calibri" w:cs="Calibri"/>
+              </w:rPr>
+              <w:t>/24</w:t>
+            </w:r>
+          </w:p>
+        </w:tc>
+        <w:tc>
+          <w:tcPr>
+            <w:tcW w:w="4167" w:type="dxa"/>
+          </w:tcPr>
+          <w:p>
+            <w:pPr>
+              <w:rPr>
+                <w:rFonts w:ascii="Calibri" w:hAnsi="Calibri" w:cs="Calibri"/>
+              </w:rPr>
+            </w:pPr>
+            <w:proofErr w:type="spellStart"/>
+            <w:r>
+              <w:rPr>
+                <w:rFonts w:ascii="Calibri" w:hAnsi="Calibri" w:cs="Calibri"/>
+              </w:rPr>
+              <w:t>ds_final_proj_stock_market_</w:t>
+            </w:r>
+            <w:proofErr w:type="gramStart"/>
+            <w:r>
+              <w:rPr>
+                <w:rFonts w:ascii="Calibri" w:hAnsi="Calibri" w:cs="Calibri"/>
+              </w:rPr>
+              <w:t>colab.ipynb</w:t>
+            </w:r>
+            <w:proofErr w:type="spellEnd"/>
+            <w:proofErr w:type="gramEnd"/>
+          </w:p>
+        </w:tc>
+        <w:tc>
+          <w:tcPr>
+            <w:tcW w:w="3919" w:type="dxa"/>
+          </w:tcPr>
+          <w:p>
+            <w:pPr>
+              <w:rPr>
+                <w:rFonts w:ascii="Calibri" w:hAnsi="Calibri" w:cs="Calibri"/>
+              </w:rPr>
+            </w:pPr>
+            <w:r>
+              <w:rPr>
+                <w:rFonts w:ascii="Calibri" w:hAnsi="Calibri" w:cs="Calibri"/>
+              </w:rPr>
+              <w:t xml:space="preserve">Build </w:t>
+            </w:r>
+            <w:proofErr w:type="spellStart"/>
+            <w:r>
+              <w:rPr>
+                <w:rFonts w:ascii="Calibri" w:hAnsi="Calibri" w:cs="Calibri"/>
+              </w:rPr>
+              <w:t>Lstm</w:t>
+            </w:r>
+            <w:proofErr w:type="spellEnd"/>
+            <w:r>
+              <w:rPr>
+                <w:rFonts w:ascii="Calibri" w:hAnsi="Calibri" w:cs="Calibri"/>
+              </w:rPr>
+              <w:t xml:space="preserve"> model from scratch</w:t>
+            </w:r>
+          </w:p>
+        </w:tc>
+      </w:tr>
+      <w:tr>
+        <w:trPr>
+          <w:trHeight w:val="588"/>
+        </w:trPr>
+        <w:tc>
+          <w:tcPr>
+            <w:tcW w:w="1159" w:type="dxa"/>
+          </w:tcPr>
+          <w:p>
+            <w:pPr>
+              <w:rPr>
+                <w:rFonts w:ascii="Calibri" w:hAnsi="Calibri" w:cs="Calibri"/>
+              </w:rPr>
+            </w:pPr>
+            <w:r>
+              <w:rPr>
+                <w:rFonts w:ascii="Calibri" w:hAnsi="Calibri" w:cs="Calibri"/>
+              </w:rPr>
+              <w:t>0</w:t>
+            </w:r>
+            <w:r>
+              <w:rPr>
+                <w:rFonts w:ascii="Calibri" w:hAnsi="Calibri" w:cs="Calibri"/>
+              </w:rPr>
+              <w:t>7</w:t>
+            </w:r>
+            <w:r>
+              <w:rPr>
+                <w:rFonts w:ascii="Calibri" w:hAnsi="Calibri" w:cs="Calibri"/>
+              </w:rPr>
+              <w:t>/07/24</w:t>
+            </w:r>
+          </w:p>
+        </w:tc>
+        <w:tc>
+          <w:tcPr>
+            <w:tcW w:w="4167" w:type="dxa"/>
+          </w:tcPr>
+          <w:p>
+            <w:pPr>
+              <w:rPr>
+                <w:rFonts w:ascii="Calibri" w:hAnsi="Calibri" w:cs="Calibri"/>
+              </w:rPr>
+            </w:pPr>
+            <w:proofErr w:type="spellStart"/>
+            <w:r>
+              <w:rPr>
+                <w:rFonts w:ascii="Calibri" w:hAnsi="Calibri" w:cs="Calibri"/>
+              </w:rPr>
+              <w:t>ds_final_proj_stock_market_</w:t>
+            </w:r>
+            <w:proofErr w:type="gramStart"/>
+            <w:r>
+              <w:rPr>
+                <w:rFonts w:ascii="Calibri" w:hAnsi="Calibri" w:cs="Calibri"/>
+              </w:rPr>
+              <w:t>colab.ipynb</w:t>
+            </w:r>
+            <w:proofErr w:type="spellEnd"/>
+            <w:proofErr w:type="gramEnd"/>
+          </w:p>
+        </w:tc>
+        <w:tc>
+          <w:tcPr>
+            <w:tcW w:w="3919" w:type="dxa"/>
+          </w:tcPr>
+          <w:p>
+            <w:pPr>
+              <w:rPr>
+                <w:rFonts w:ascii="Calibri" w:hAnsi="Calibri" w:cs="Calibri"/>
+              </w:rPr>
+            </w:pPr>
+            <w:r>
+              <w:rPr>
+                <w:rFonts w:ascii="Calibri" w:hAnsi="Calibri" w:cs="Calibri"/>
+              </w:rPr>
+              <w:t>Updated and tested the model</w:t>
+            </w:r>
+          </w:p>
+          <w:p>
+            <w:pPr>
+              <w:rPr>
+                <w:rFonts w:ascii="Calibri" w:hAnsi="Calibri" w:cs="Calibri"/>
+              </w:rPr>
+            </w:pPr>
+            <w:r>
+              <w:rPr>
+                <w:rFonts w:ascii="Calibri" w:hAnsi="Calibri" w:cs="Calibri"/>
+              </w:rPr>
+              <w:t>Train the model</w:t>
+            </w:r>
+          </w:p>
+        </w:tc>
+      </w:tr>
+      <w:tr>
+        <w:trPr>
+          <w:trHeight w:val="588"/>
+        </w:trPr>
+        <w:tc>
+          <w:tcPr>
+            <w:tcW w:w="1159" w:type="dxa"/>
+          </w:tcPr>
+          <w:p>
+            <w:pPr>
+              <w:rPr>
+                <w:rFonts w:ascii="Calibri" w:hAnsi="Calibri" w:cs="Calibri"/>
+              </w:rPr>
+            </w:pPr>
+            <w:r>
+              <w:rPr>
+                <w:rFonts w:ascii="Calibri" w:hAnsi="Calibri" w:cs="Calibri"/>
+              </w:rPr>
+              <w:t>15/07/24</w:t>
+            </w:r>
+          </w:p>
+        </w:tc>
+        <w:tc>
+          <w:tcPr>
+            <w:tcW w:w="4167" w:type="dxa"/>
+          </w:tcPr>
+          <w:p>
+            <w:pPr>
+              <w:rPr>
+                <w:rFonts w:ascii="Calibri" w:hAnsi="Calibri" w:cs="Calibri"/>
+              </w:rPr>
+            </w:pPr>
+            <w:proofErr w:type="spellStart"/>
+            <w:r>
+              <w:rPr>
+                <w:rFonts w:ascii="Calibri" w:hAnsi="Calibri" w:cs="Calibri"/>
+              </w:rPr>
+              <w:t>ds_final_proj_stock_market_</w:t>
+            </w:r>
+            <w:proofErr w:type="gramStart"/>
+            <w:r>
+              <w:rPr>
+                <w:rFonts w:ascii="Calibri" w:hAnsi="Calibri" w:cs="Calibri"/>
+              </w:rPr>
+              <w:t>colab.ipynb</w:t>
+            </w:r>
+            <w:proofErr w:type="spellEnd"/>
+            <w:proofErr w:type="gramEnd"/>
+          </w:p>
+          <w:p>
+            <w:pPr>
+              <w:rPr>
+                <w:rFonts w:ascii="Calibri" w:hAnsi="Calibri" w:cs="Calibri"/>
+              </w:rPr>
+            </w:pPr>
+            <w:hyperlink r:id="rId8" w:tooltip="project_report.docx" w:history="1">
+              <w:r>
+                <w:rPr>
+                  <w:rStyle w:val="Hyperlink"/>
+                  <w:rFonts w:ascii="Calibri" w:hAnsi="Calibri" w:cs="Calibri"/>
+                </w:rPr>
+                <w:t>project_report.docx</w:t>
+              </w:r>
+            </w:hyperlink>
+          </w:p>
+        </w:tc>
+        <w:tc>
+          <w:tcPr>
+            <w:tcW w:w="3919" w:type="dxa"/>
+          </w:tcPr>
+          <w:p>
+            <w:pPr>
+              <w:rPr>
+                <w:rFonts w:ascii="Calibri" w:hAnsi="Calibri" w:cs="Calibri"/>
+              </w:rPr>
+            </w:pPr>
+            <w:r>
+              <w:rPr>
+                <w:rFonts w:ascii="Calibri" w:hAnsi="Calibri" w:cs="Calibri"/>
+              </w:rPr>
+              <w:t>Checking the model</w:t>
+            </w:r>
+          </w:p>
+          <w:p>
+            <w:pPr>
+              <w:rPr>
+                <w:rFonts w:ascii="Calibri" w:hAnsi="Calibri" w:cs="Calibri"/>
+              </w:rPr>
+            </w:pPr>
+            <w:r>
+              <w:rPr>
+                <w:rFonts w:ascii="Calibri" w:hAnsi="Calibri" w:cs="Calibri"/>
+              </w:rPr>
+              <w:t>Testing the model with different learning rate, checking RMSE values</w:t>
+            </w:r>
+          </w:p>
+          <w:p>
+            <w:pPr>
+              <w:rPr>
+                <w:rFonts w:ascii="Calibri" w:hAnsi="Calibri" w:cs="Calibri"/>
+              </w:rPr>
+            </w:pPr>
+          </w:p>
+          <w:p>
+            <w:pPr>
+              <w:rPr>
+                <w:rFonts w:ascii="Calibri" w:hAnsi="Calibri" w:cs="Calibri"/>
+              </w:rPr>
+            </w:pPr>
+            <w:r>
+              <w:rPr>
+                <w:rFonts w:ascii="Calibri" w:hAnsi="Calibri" w:cs="Calibri"/>
+              </w:rPr>
+              <w:t>Also updated the report work on model (LSTM)</w:t>
+            </w:r>
+          </w:p>
+        </w:tc>
+      </w:tr>
+      <w:tr>
+        <w:trPr>
+          <w:trHeight w:val="588"/>
+        </w:trPr>
+        <w:tc>
+          <w:tcPr>
+            <w:tcW w:w="1159" w:type="dxa"/>
+          </w:tcPr>
+          <w:p>
+            <w:pPr>
+              <w:rPr>
+                <w:rFonts w:ascii="Calibri" w:hAnsi="Calibri" w:cs="Calibri"/>
+              </w:rPr>
+            </w:pPr>
+            <w:r>
+              <w:rPr>
+                <w:rFonts w:ascii="Calibri" w:hAnsi="Calibri" w:cs="Calibri"/>
+              </w:rPr>
+              <w:t>16/07/24</w:t>
+            </w:r>
+          </w:p>
+        </w:tc>
+        <w:tc>
+          <w:tcPr>
+            <w:tcW w:w="4167" w:type="dxa"/>
+          </w:tcPr>
+          <w:p>
+            <w:pPr>
+              <w:rPr>
+                <w:rFonts w:ascii="Calibri" w:hAnsi="Calibri" w:cs="Calibri"/>
+              </w:rPr>
+            </w:pPr>
+            <w:r>
+              <w:rPr>
+                <w:rFonts w:ascii="Calibri" w:hAnsi="Calibri" w:cs="Calibri"/>
+              </w:rPr>
+              <w:t>Project Logbook Sem C Data Science 2024.docx</w:t>
+            </w:r>
+          </w:p>
+          <w:p>
+            <w:pPr>
+              <w:rPr>
+                <w:rFonts w:ascii="Calibri" w:hAnsi="Calibri" w:cs="Calibri"/>
+              </w:rPr>
+            </w:pPr>
+            <w:proofErr w:type="spellStart"/>
+            <w:r>
+              <w:rPr>
+                <w:rFonts w:ascii="Calibri" w:hAnsi="Calibri" w:cs="Calibri"/>
+              </w:rPr>
+              <w:t>ds_final_proj_stock_market_</w:t>
+            </w:r>
+            <w:proofErr w:type="gramStart"/>
+            <w:r>
+              <w:rPr>
+                <w:rFonts w:ascii="Calibri" w:hAnsi="Calibri" w:cs="Calibri"/>
+              </w:rPr>
+              <w:t>colab.ipynb</w:t>
+            </w:r>
+            <w:proofErr w:type="spellEnd"/>
+            <w:proofErr w:type="gramEnd"/>
+          </w:p>
+          <w:p>
+            <w:pPr>
+              <w:rPr>
+                <w:rFonts w:ascii="Calibri" w:hAnsi="Calibri" w:cs="Calibri"/>
+              </w:rPr>
+            </w:pPr>
+            <w:hyperlink r:id="rId9" w:tooltip="stock_market_prediction_ds.py" w:history="1">
+              <w:r>
+                <w:rPr>
+                  <w:rStyle w:val="Hyperlink"/>
+                  <w:rFonts w:ascii="Calibri" w:hAnsi="Calibri" w:cs="Calibri"/>
+                </w:rPr>
+                <w:t>stock_market_prediction_ds.py</w:t>
+              </w:r>
+            </w:hyperlink>
+          </w:p>
+          <w:p>
+            <w:pPr>
+              <w:rPr>
+                <w:rFonts w:ascii="Calibri" w:hAnsi="Calibri" w:cs="Calibri"/>
+              </w:rPr>
+            </w:pPr>
+          </w:p>
+        </w:tc>
+        <w:tc>
+          <w:tcPr>
+            <w:tcW w:w="3919" w:type="dxa"/>
+          </w:tcPr>
+          <w:p>
+            <w:pPr>
+              <w:rPr>
+                <w:rFonts w:ascii="Calibri" w:hAnsi="Calibri" w:cs="Calibri"/>
+              </w:rPr>
+            </w:pPr>
+          </w:p>
+          <w:p>
+            <w:pPr>
+              <w:rPr>
+                <w:rFonts w:ascii="Calibri" w:hAnsi="Calibri" w:cs="Calibri"/>
+              </w:rPr>
+            </w:pPr>
+            <w:r>
+              <w:rPr>
+                <w:rFonts w:ascii="Calibri" w:hAnsi="Calibri" w:cs="Calibri"/>
+              </w:rPr>
+              <w:t xml:space="preserve">Updated project </w:t>
+            </w:r>
+            <w:proofErr w:type="gramStart"/>
+            <w:r>
+              <w:rPr>
+                <w:rFonts w:ascii="Calibri" w:hAnsi="Calibri" w:cs="Calibri"/>
+              </w:rPr>
+              <w:t>log-book</w:t>
+            </w:r>
+            <w:proofErr w:type="gramEnd"/>
+          </w:p>
+          <w:p>
+            <w:pPr>
+              <w:rPr>
+                <w:rFonts w:ascii="Calibri" w:hAnsi="Calibri" w:cs="Calibri"/>
+              </w:rPr>
+            </w:pPr>
+            <w:r>
+              <w:rPr>
+                <w:rFonts w:ascii="Calibri" w:hAnsi="Calibri" w:cs="Calibri"/>
+              </w:rPr>
+              <w:t xml:space="preserve">Updated code on python file and </w:t>
+            </w:r>
+            <w:proofErr w:type="spellStart"/>
+            <w:r>
+              <w:rPr>
+                <w:rFonts w:ascii="Calibri" w:hAnsi="Calibri" w:cs="Calibri"/>
+              </w:rPr>
+              <w:t>colab</w:t>
+            </w:r>
+            <w:proofErr w:type="spellEnd"/>
+          </w:p>
+        </w:tc>
+      </w:tr>
+      <w:tr>
+        <w:trPr>
+          <w:trHeight w:val="588"/>
+        </w:trPr>
+        <w:tc>
+          <w:tcPr>
+            <w:tcW w:w="1159" w:type="dxa"/>
+          </w:tcPr>
+          <w:p>
+            <w:pPr>
+              <w:rPr>
+                <w:rFonts w:ascii="Calibri" w:hAnsi="Calibri" w:cs="Calibri"/>
+              </w:rPr>
+            </w:pPr>
+            <w:r>
+              <w:rPr>
+                <w:rFonts w:ascii="Calibri" w:hAnsi="Calibri" w:cs="Calibri"/>
+              </w:rPr>
+              <w:t>26/07/24</w:t>
+            </w:r>
+          </w:p>
+        </w:tc>
+        <w:tc>
+          <w:tcPr>
+            <w:tcW w:w="4167" w:type="dxa"/>
+          </w:tcPr>
+          <w:p>
+            <w:pPr>
+              <w:rPr>
+                <w:rFonts w:ascii="Calibri" w:hAnsi="Calibri" w:cs="Calibri"/>
+              </w:rPr>
+            </w:pPr>
+            <w:proofErr w:type="spellStart"/>
+            <w:r>
+              <w:rPr>
+                <w:rFonts w:ascii="Calibri" w:hAnsi="Calibri" w:cs="Calibri"/>
+              </w:rPr>
+              <w:t>ds_final_proj_stock_market_</w:t>
+            </w:r>
+            <w:proofErr w:type="gramStart"/>
+            <w:r>
+              <w:rPr>
+                <w:rFonts w:ascii="Calibri" w:hAnsi="Calibri" w:cs="Calibri"/>
+              </w:rPr>
+              <w:t>colab.ipynb</w:t>
+            </w:r>
+            <w:proofErr w:type="spellEnd"/>
+            <w:proofErr w:type="gramEnd"/>
+          </w:p>
+          <w:p>
+            <w:pPr>
+              <w:rPr>
+                <w:rFonts w:ascii="Calibri" w:hAnsi="Calibri" w:cs="Calibri"/>
+              </w:rPr>
+            </w:pPr>
+          </w:p>
+        </w:tc>
+        <w:tc>
+          <w:tcPr>
+            <w:tcW w:w="3919" w:type="dxa"/>
+          </w:tcPr>
+          <w:p>
+            <w:pPr>
+              <w:rPr>
+                <w:rFonts w:ascii="Calibri" w:hAnsi="Calibri" w:cs="Calibri"/>
+              </w:rPr>
+            </w:pPr>
+            <w:r>
+              <w:rPr>
+                <w:rFonts w:ascii="Calibri" w:hAnsi="Calibri" w:cs="Calibri"/>
+              </w:rPr>
+              <w:t>LSTM model tuned by updating “</w:t>
+            </w:r>
+            <w:proofErr w:type="spellStart"/>
+            <w:r>
+              <w:rPr>
+                <w:rFonts w:ascii="Calibri" w:hAnsi="Calibri" w:cs="Calibri"/>
+              </w:rPr>
+              <w:t>Learning_rate</w:t>
+            </w:r>
+            <w:proofErr w:type="spellEnd"/>
+            <w:r>
+              <w:rPr>
+                <w:rFonts w:ascii="Calibri" w:hAnsi="Calibri" w:cs="Calibri"/>
+              </w:rPr>
+              <w:t>”</w:t>
+            </w:r>
+          </w:p>
+          <w:p>
+            <w:pPr>
+              <w:rPr>
+                <w:rFonts w:ascii="Calibri" w:hAnsi="Calibri" w:cs="Calibri"/>
+              </w:rPr>
+            </w:pPr>
+            <w:r>
+              <w:rPr>
+                <w:rFonts w:ascii="Calibri" w:hAnsi="Calibri" w:cs="Calibri"/>
+              </w:rPr>
+              <w:t>Increased the learning-rate to 0.01 and tested with epochs 100</w:t>
+            </w:r>
+          </w:p>
+        </w:tc>
+      </w:tr>
+      <w:tr>
+        <w:trPr>
+          <w:trHeight w:val="588"/>
+        </w:trPr>
+        <w:tc>
+          <w:tcPr>
+            <w:tcW w:w="1159" w:type="dxa"/>
+          </w:tcPr>
+          <w:p>
+            <w:pPr>
+              <w:rPr>
+                <w:rFonts w:ascii="Calibri" w:hAnsi="Calibri" w:cs="Calibri"/>
+              </w:rPr>
+            </w:pPr>
+            <w:r>
+              <w:rPr>
+                <w:rFonts w:ascii="Calibri" w:hAnsi="Calibri" w:cs="Calibri"/>
+              </w:rPr>
+              <w:t>29</w:t>
+            </w:r>
+            <w:r>
+              <w:rPr>
+                <w:rFonts w:ascii="Calibri" w:hAnsi="Calibri" w:cs="Calibri"/>
+              </w:rPr>
+              <w:t>/07/24</w:t>
+            </w:r>
+          </w:p>
+        </w:tc>
+        <w:tc>
+          <w:tcPr>
+            <w:tcW w:w="4167" w:type="dxa"/>
+          </w:tcPr>
+          <w:p>
+            <w:pPr>
+              <w:rPr>
+                <w:rFonts w:ascii="Calibri" w:hAnsi="Calibri" w:cs="Calibri"/>
+              </w:rPr>
+            </w:pPr>
+            <w:hyperlink r:id="rId10" w:tooltip="project_report.docx" w:history="1">
+              <w:r>
+                <w:rPr>
+                  <w:rStyle w:val="Hyperlink"/>
+                  <w:rFonts w:ascii="Calibri" w:hAnsi="Calibri" w:cs="Calibri"/>
+                </w:rPr>
+                <w:t>project_report.docx</w:t>
+              </w:r>
+            </w:hyperlink>
+          </w:p>
+        </w:tc>
+        <w:tc>
+          <w:tcPr>
+            <w:tcW w:w="3919" w:type="dxa"/>
+          </w:tcPr>
+          <w:p>
+            <w:pPr>
+              <w:rPr>
+                <w:rFonts w:ascii="Calibri" w:hAnsi="Calibri" w:cs="Calibri"/>
+              </w:rPr>
+            </w:pPr>
+            <w:r>
+              <w:rPr>
+                <w:rFonts w:ascii="Calibri" w:hAnsi="Calibri" w:cs="Calibri"/>
+              </w:rPr>
+              <w:t>Worked</w:t>
+            </w:r>
+            <w:r>
+              <w:rPr>
+                <w:rFonts w:ascii="Calibri" w:hAnsi="Calibri" w:cs="Calibri"/>
+              </w:rPr>
+              <w:t xml:space="preserve"> Project report </w:t>
+            </w:r>
+          </w:p>
+        </w:tc>
+      </w:tr>
+      <w:tr>
+        <w:trPr>
+          <w:trHeight w:val="588"/>
+        </w:trPr>
+        <w:tc>
+          <w:tcPr>
+            <w:tcW w:w="1159" w:type="dxa"/>
+          </w:tcPr>
+          <w:p>
+            <w:pPr>
+              <w:rPr>
+                <w:rFonts w:ascii="Calibri" w:hAnsi="Calibri" w:cs="Calibri"/>
+              </w:rPr>
+            </w:pPr>
+            <w:r>
+              <w:rPr>
+                <w:rFonts w:ascii="Calibri" w:hAnsi="Calibri" w:cs="Calibri"/>
+              </w:rPr>
+              <w:t>31</w:t>
+            </w:r>
+            <w:r>
+              <w:rPr>
+                <w:rFonts w:ascii="Calibri" w:hAnsi="Calibri" w:cs="Calibri"/>
+              </w:rPr>
+              <w:t>/07/24</w:t>
+            </w:r>
+          </w:p>
+        </w:tc>
+        <w:tc>
+          <w:tcPr>
+            <w:tcW w:w="4167" w:type="dxa"/>
+          </w:tcPr>
+          <w:p>
+            <w:pPr>
+              <w:rPr>
+                <w:rFonts w:ascii="Calibri" w:hAnsi="Calibri" w:cs="Calibri"/>
+              </w:rPr>
+            </w:pPr>
+            <w:hyperlink r:id="rId11" w:tooltip="project_report.docx" w:history="1">
+              <w:r>
+                <w:rPr>
+                  <w:rStyle w:val="Hyperlink"/>
+                  <w:rFonts w:ascii="Calibri" w:hAnsi="Calibri" w:cs="Calibri"/>
+                </w:rPr>
+                <w:t>project_report.docx</w:t>
+              </w:r>
+            </w:hyperlink>
+          </w:p>
+        </w:tc>
+        <w:tc>
+          <w:tcPr>
+            <w:tcW w:w="3919" w:type="dxa"/>
+          </w:tcPr>
+          <w:p>
+            <w:pPr>
+              <w:rPr>
+                <w:rFonts w:ascii="Calibri" w:hAnsi="Calibri" w:cs="Calibri"/>
+              </w:rPr>
+            </w:pPr>
+            <w:r>
+              <w:rPr>
+                <w:rFonts w:ascii="Calibri" w:hAnsi="Calibri" w:cs="Calibri"/>
+              </w:rPr>
+              <w:t xml:space="preserve">Worked Project report </w:t>
+            </w:r>
+          </w:p>
+        </w:tc>
+      </w:tr>
+      <w:tr>
+        <w:trPr>
+          <w:trHeight w:val="588"/>
+        </w:trPr>
+        <w:tc>
+          <w:tcPr>
+            <w:tcW w:w="1159" w:type="dxa"/>
+          </w:tcPr>
+          <w:p>
+            <w:pPr>
+              <w:rPr>
+                <w:rFonts w:ascii="Calibri" w:hAnsi="Calibri" w:cs="Calibri"/>
+              </w:rPr>
+            </w:pPr>
+            <w:r>
+              <w:rPr>
+                <w:rFonts w:ascii="Calibri" w:hAnsi="Calibri" w:cs="Calibri"/>
+              </w:rPr>
+              <w:t>02</w:t>
+            </w:r>
+            <w:r>
+              <w:rPr>
+                <w:rFonts w:ascii="Calibri" w:hAnsi="Calibri" w:cs="Calibri"/>
+              </w:rPr>
+              <w:t>/0</w:t>
+            </w:r>
+            <w:r>
+              <w:rPr>
+                <w:rFonts w:ascii="Calibri" w:hAnsi="Calibri" w:cs="Calibri"/>
+              </w:rPr>
+              <w:t>8</w:t>
+            </w:r>
+            <w:r>
+              <w:rPr>
+                <w:rFonts w:ascii="Calibri" w:hAnsi="Calibri" w:cs="Calibri"/>
+              </w:rPr>
+              <w:t>/24</w:t>
+            </w:r>
+          </w:p>
+        </w:tc>
+        <w:tc>
+          <w:tcPr>
+            <w:tcW w:w="4167" w:type="dxa"/>
+          </w:tcPr>
+          <w:p>
+            <w:pPr>
+              <w:rPr>
+                <w:rFonts w:ascii="Calibri" w:hAnsi="Calibri" w:cs="Calibri"/>
+              </w:rPr>
+            </w:pPr>
+            <w:hyperlink r:id="rId12" w:tooltip="project_report.docx" w:history="1">
+              <w:r>
+                <w:rPr>
+                  <w:rStyle w:val="Hyperlink"/>
+                  <w:rFonts w:ascii="Calibri" w:hAnsi="Calibri" w:cs="Calibri"/>
+                </w:rPr>
+                <w:t>project_report.docx</w:t>
+              </w:r>
+            </w:hyperlink>
+          </w:p>
+        </w:tc>
+        <w:tc>
+          <w:tcPr>
+            <w:tcW w:w="3919" w:type="dxa"/>
+          </w:tcPr>
+          <w:p>
+            <w:pPr>
+              <w:rPr>
+                <w:rFonts w:ascii="Calibri" w:hAnsi="Calibri" w:cs="Calibri"/>
+              </w:rPr>
+            </w:pPr>
+            <w:r>
+              <w:rPr>
+                <w:rFonts w:ascii="Calibri" w:hAnsi="Calibri" w:cs="Calibri"/>
+              </w:rPr>
+              <w:t>Worked</w:t>
+            </w:r>
+            <w:r>
+              <w:rPr>
+                <w:rFonts w:ascii="Calibri" w:hAnsi="Calibri" w:cs="Calibri"/>
+              </w:rPr>
+              <w:t xml:space="preserve"> </w:t>
+            </w:r>
+            <w:r>
+              <w:rPr>
+                <w:rFonts w:ascii="Calibri" w:hAnsi="Calibri" w:cs="Calibri"/>
+              </w:rPr>
+              <w:t xml:space="preserve">Project </w:t>
+            </w:r>
+            <w:proofErr w:type="gramStart"/>
+            <w:r>
+              <w:rPr>
+                <w:rFonts w:ascii="Calibri" w:hAnsi="Calibri" w:cs="Calibri"/>
+              </w:rPr>
+              <w:t xml:space="preserve">report </w:t>
+            </w:r>
+            <w:r>
+              <w:rPr>
+                <w:rFonts w:ascii="Calibri" w:hAnsi="Calibri" w:cs="Calibri"/>
+              </w:rPr>
+              <w:t xml:space="preserve"> and</w:t>
+            </w:r>
+            <w:proofErr w:type="gramEnd"/>
+            <w:r>
+              <w:rPr>
+                <w:rFonts w:ascii="Calibri" w:hAnsi="Calibri" w:cs="Calibri"/>
+              </w:rPr>
+              <w:t xml:space="preserve"> </w:t>
+            </w:r>
+            <w:r>
+              <w:rPr>
+                <w:rFonts w:ascii="Calibri" w:hAnsi="Calibri" w:cs="Calibri"/>
+              </w:rPr>
+              <w:t>updated</w:t>
+            </w:r>
+            <w:r>
+              <w:rPr>
+                <w:rFonts w:ascii="Calibri" w:hAnsi="Calibri" w:cs="Calibri"/>
+              </w:rPr>
+              <w:t xml:space="preserve"> all work </w:t>
+            </w:r>
+          </w:p>
+        </w:tc>
+      </w:tr>
+      <w:tr>
+        <w:trPr>
+          <w:trHeight w:val="588"/>
+        </w:trPr>
+        <w:tc>
+          <w:tcPr>
+            <w:tcW w:w="1159" w:type="dxa"/>
+          </w:tcPr>
+          <w:p>
+            <w:pPr>
+              <w:rPr>
+                <w:rFonts w:ascii="Calibri" w:hAnsi="Calibri" w:cs="Calibri"/>
+              </w:rPr>
+            </w:pPr>
+            <w:r>
+              <w:rPr>
+                <w:rFonts w:ascii="Calibri" w:hAnsi="Calibri" w:cs="Calibri"/>
+              </w:rPr>
+              <w:t>0</w:t>
+            </w:r>
+            <w:r>
+              <w:rPr>
+                <w:rFonts w:ascii="Calibri" w:hAnsi="Calibri" w:cs="Calibri"/>
+              </w:rPr>
+              <w:t>6</w:t>
+            </w:r>
+            <w:r>
+              <w:rPr>
+                <w:rFonts w:ascii="Calibri" w:hAnsi="Calibri" w:cs="Calibri"/>
+              </w:rPr>
+              <w:t>/08/24</w:t>
+            </w:r>
+          </w:p>
+        </w:tc>
+        <w:tc>
+          <w:tcPr>
+            <w:tcW w:w="4167" w:type="dxa"/>
+          </w:tcPr>
+          <w:p>
+            <w:pPr>
+              <w:rPr>
+                <w:rFonts w:ascii="Calibri" w:hAnsi="Calibri" w:cs="Calibri"/>
+              </w:rPr>
+            </w:pPr>
+            <w:proofErr w:type="spellStart"/>
+            <w:r>
+              <w:rPr>
+                <w:rFonts w:ascii="Calibri" w:hAnsi="Calibri" w:cs="Calibri"/>
+              </w:rPr>
+              <w:t>ds_final_proj_stock_market_</w:t>
+            </w:r>
+            <w:proofErr w:type="gramStart"/>
+            <w:r>
+              <w:rPr>
+                <w:rFonts w:ascii="Calibri" w:hAnsi="Calibri" w:cs="Calibri"/>
+              </w:rPr>
+              <w:t>colab.ipynb</w:t>
+            </w:r>
+            <w:proofErr w:type="spellEnd"/>
+            <w:proofErr w:type="gramEnd"/>
+          </w:p>
+          <w:p>
+            <w:pPr>
+              <w:rPr>
+                <w:rFonts w:ascii="Calibri" w:hAnsi="Calibri" w:cs="Calibri"/>
+              </w:rPr>
+            </w:pPr>
+          </w:p>
+          <w:p>
+            <w:pPr>
+              <w:rPr>
+                <w:rFonts w:ascii="Calibri" w:hAnsi="Calibri" w:cs="Calibri"/>
+              </w:rPr>
+            </w:pPr>
+            <w:hyperlink r:id="rId13" w:tooltip="project_report.docx" w:history="1">
+              <w:r>
+                <w:rPr>
+                  <w:rStyle w:val="Hyperlink"/>
+                  <w:rFonts w:ascii="Calibri" w:hAnsi="Calibri" w:cs="Calibri"/>
+                </w:rPr>
+                <w:t>project_report.docx</w:t>
+              </w:r>
+            </w:hyperlink>
+          </w:p>
+          <w:p>
+            <w:pPr>
+              <w:rPr>
+                <w:rFonts w:ascii="Calibri" w:hAnsi="Calibri" w:cs="Calibri"/>
+              </w:rPr>
+            </w:pPr>
+          </w:p>
+          <w:p>
+            <w:pPr>
+              <w:rPr>
+                <w:rFonts w:ascii="Calibri" w:hAnsi="Calibri" w:cs="Calibri"/>
+              </w:rPr>
+            </w:pPr>
+          </w:p>
+        </w:tc>
+        <w:tc>
+          <w:tcPr>
+            <w:tcW w:w="3919" w:type="dxa"/>
+          </w:tcPr>
+          <w:p>
+            <w:pPr>
+              <w:rPr>
+                <w:rFonts w:ascii="Calibri" w:hAnsi="Calibri" w:cs="Calibri"/>
+              </w:rPr>
+            </w:pPr>
+            <w:r>
+              <w:rPr>
+                <w:rFonts w:ascii="Calibri" w:hAnsi="Calibri" w:cs="Calibri"/>
+              </w:rPr>
+              <w:t xml:space="preserve">Worked on </w:t>
+            </w:r>
+            <w:proofErr w:type="gramStart"/>
+            <w:r>
+              <w:rPr>
+                <w:rFonts w:ascii="Calibri" w:hAnsi="Calibri" w:cs="Calibri"/>
+              </w:rPr>
+              <w:t>code ,</w:t>
+            </w:r>
+            <w:proofErr w:type="gramEnd"/>
+            <w:r>
+              <w:rPr>
+                <w:rFonts w:ascii="Calibri" w:hAnsi="Calibri" w:cs="Calibri"/>
+              </w:rPr>
+              <w:t xml:space="preserve"> checking the results of the model, tuning the parameters.</w:t>
+            </w:r>
+          </w:p>
+          <w:p>
+            <w:pPr>
+              <w:rPr>
+                <w:rFonts w:ascii="Calibri" w:hAnsi="Calibri" w:cs="Calibri"/>
+              </w:rPr>
+            </w:pPr>
+          </w:p>
+          <w:p>
+            <w:pPr>
+              <w:rPr>
+                <w:rFonts w:ascii="Calibri" w:hAnsi="Calibri" w:cs="Calibri"/>
+              </w:rPr>
+            </w:pPr>
+            <w:r>
+              <w:rPr>
+                <w:rFonts w:ascii="Calibri" w:hAnsi="Calibri" w:cs="Calibri"/>
+              </w:rPr>
+              <w:t xml:space="preserve">Worked Project report </w:t>
+            </w:r>
+          </w:p>
+        </w:tc>
+      </w:tr>
+      <w:tr>
+        <w:trPr>
+          <w:trHeight w:val="588"/>
+        </w:trPr>
+        <w:tc>
+          <w:tcPr>
+            <w:tcW w:w="1159" w:type="dxa"/>
+          </w:tcPr>
+          <w:p>
+            <w:pPr>
+              <w:rPr>
+                <w:rFonts w:ascii="Calibri" w:hAnsi="Calibri" w:cs="Calibri"/>
+              </w:rPr>
+            </w:pPr>
+            <w:r>
+              <w:rPr>
+                <w:rFonts w:ascii="Calibri" w:hAnsi="Calibri" w:cs="Calibri"/>
+              </w:rPr>
+              <w:t>10</w:t>
+            </w:r>
+            <w:r>
+              <w:rPr>
+                <w:rFonts w:ascii="Calibri" w:hAnsi="Calibri" w:cs="Calibri"/>
+              </w:rPr>
+              <w:t>/08/24</w:t>
+            </w:r>
+          </w:p>
+        </w:tc>
+        <w:tc>
+          <w:tcPr>
+            <w:tcW w:w="4167" w:type="dxa"/>
+          </w:tcPr>
+          <w:p>
+            <w:pPr>
+              <w:rPr>
+                <w:rFonts w:ascii="Calibri" w:hAnsi="Calibri" w:cs="Calibri"/>
+              </w:rPr>
+            </w:pPr>
+            <w:proofErr w:type="spellStart"/>
+            <w:r>
+              <w:rPr>
+                <w:rFonts w:ascii="Calibri" w:hAnsi="Calibri" w:cs="Calibri"/>
+              </w:rPr>
+              <w:t>ds_final_proj_stock_market_</w:t>
+            </w:r>
+            <w:proofErr w:type="gramStart"/>
+            <w:r>
+              <w:rPr>
+                <w:rFonts w:ascii="Calibri" w:hAnsi="Calibri" w:cs="Calibri"/>
+              </w:rPr>
+              <w:t>colab.ipynb</w:t>
+            </w:r>
+            <w:proofErr w:type="spellEnd"/>
+            <w:proofErr w:type="gramEnd"/>
+          </w:p>
+          <w:p>
+            <w:pPr>
+              <w:rPr>
+                <w:rFonts w:ascii="Calibri" w:hAnsi="Calibri" w:cs="Calibri"/>
+              </w:rPr>
+            </w:pPr>
+          </w:p>
+          <w:p>
+            <w:pPr>
+              <w:rPr>
+                <w:rFonts w:ascii="Calibri" w:hAnsi="Calibri" w:cs="Calibri"/>
+              </w:rPr>
+            </w:pPr>
+            <w:hyperlink r:id="rId14" w:tooltip="project_report.docx" w:history="1">
+              <w:r>
+                <w:rPr>
+                  <w:rStyle w:val="Hyperlink"/>
+                  <w:rFonts w:ascii="Calibri" w:hAnsi="Calibri" w:cs="Calibri"/>
+                </w:rPr>
+                <w:t>project_report.docx</w:t>
+              </w:r>
+            </w:hyperlink>
+          </w:p>
+          <w:p>
+            <w:pPr>
+              <w:rPr>
+                <w:rFonts w:ascii="Calibri" w:hAnsi="Calibri" w:cs="Calibri"/>
+              </w:rPr>
+            </w:pPr>
+          </w:p>
+        </w:tc>
+        <w:tc>
+          <w:tcPr>
+            <w:tcW w:w="3919" w:type="dxa"/>
+          </w:tcPr>
+          <w:p>
+            <w:pPr>
+              <w:rPr>
+                <w:rFonts w:ascii="Calibri" w:hAnsi="Calibri" w:cs="Calibri"/>
+              </w:rPr>
+            </w:pPr>
+            <w:r>
+              <w:rPr>
+                <w:rFonts w:ascii="Calibri" w:hAnsi="Calibri" w:cs="Calibri"/>
+              </w:rPr>
+              <w:t xml:space="preserve">Worked on </w:t>
+            </w:r>
+            <w:proofErr w:type="gramStart"/>
+            <w:r>
+              <w:rPr>
+                <w:rFonts w:ascii="Calibri" w:hAnsi="Calibri" w:cs="Calibri"/>
+              </w:rPr>
+              <w:t>model ,</w:t>
+            </w:r>
+            <w:proofErr w:type="gramEnd"/>
+            <w:r>
+              <w:rPr>
+                <w:rFonts w:ascii="Calibri" w:hAnsi="Calibri" w:cs="Calibri"/>
+              </w:rPr>
+              <w:t xml:space="preserve"> feature extraction of the model and trained the model.</w:t>
+            </w:r>
+          </w:p>
+          <w:p>
+            <w:pPr>
+              <w:rPr>
+                <w:rFonts w:ascii="Calibri" w:hAnsi="Calibri" w:cs="Calibri"/>
+              </w:rPr>
+            </w:pPr>
+          </w:p>
+          <w:p>
+            <w:pPr>
+              <w:rPr>
+                <w:rFonts w:ascii="Calibri" w:hAnsi="Calibri" w:cs="Calibri"/>
+              </w:rPr>
+            </w:pPr>
+            <w:r>
+              <w:rPr>
+                <w:rFonts w:ascii="Calibri" w:hAnsi="Calibri" w:cs="Calibri"/>
+              </w:rPr>
+              <w:t>Worked Project report</w:t>
+            </w:r>
+            <w:r>
+              <w:rPr>
+                <w:rFonts w:ascii="Calibri" w:hAnsi="Calibri" w:cs="Calibri"/>
+              </w:rPr>
+              <w:t xml:space="preserve"> and updated the work on report.</w:t>
+            </w:r>
+          </w:p>
+        </w:tc>
+      </w:tr>
+      <w:tr>
+        <w:trPr>
+          <w:trHeight w:val="588"/>
+        </w:trPr>
+        <w:tc>
+          <w:tcPr>
+            <w:tcW w:w="1159" w:type="dxa"/>
+          </w:tcPr>
+          <w:p>
+            <w:pPr>
+              <w:rPr>
+                <w:rFonts w:ascii="Calibri" w:hAnsi="Calibri" w:cs="Calibri"/>
+              </w:rPr>
+            </w:pPr>
+            <w:r>
+              <w:rPr>
+                <w:rFonts w:ascii="Calibri" w:hAnsi="Calibri" w:cs="Calibri"/>
+              </w:rPr>
+              <w:t>1</w:t>
+            </w:r>
+            <w:r>
+              <w:rPr>
+                <w:rFonts w:ascii="Calibri" w:hAnsi="Calibri" w:cs="Calibri"/>
+              </w:rPr>
+              <w:t>2/08/24</w:t>
+            </w:r>
+          </w:p>
+        </w:tc>
+        <w:tc>
+          <w:tcPr>
+            <w:tcW w:w="4167" w:type="dxa"/>
+          </w:tcPr>
+          <w:p>
+            <w:pPr>
+              <w:rPr>
+                <w:rFonts w:ascii="Calibri" w:hAnsi="Calibri" w:cs="Calibri"/>
+              </w:rPr>
+            </w:pPr>
+            <w:proofErr w:type="spellStart"/>
+            <w:r>
+              <w:rPr>
+                <w:rFonts w:ascii="Calibri" w:hAnsi="Calibri" w:cs="Calibri"/>
+              </w:rPr>
+              <w:t>ds_final_proj_stock_market_</w:t>
+            </w:r>
+            <w:proofErr w:type="gramStart"/>
+            <w:r>
+              <w:rPr>
+                <w:rFonts w:ascii="Calibri" w:hAnsi="Calibri" w:cs="Calibri"/>
+              </w:rPr>
+              <w:t>colab.ipynb</w:t>
+            </w:r>
+            <w:proofErr w:type="spellEnd"/>
+            <w:proofErr w:type="gramEnd"/>
+          </w:p>
+          <w:p>
+            <w:pPr>
+              <w:rPr>
+                <w:rFonts w:ascii="Calibri" w:hAnsi="Calibri" w:cs="Calibri"/>
+              </w:rPr>
+            </w:pPr>
+          </w:p>
+        </w:tc>
+        <w:tc>
+          <w:tcPr>
+            <w:tcW w:w="3919" w:type="dxa"/>
+          </w:tcPr>
+          <w:p>
+            <w:pPr>
+              <w:rPr>
+                <w:rFonts w:ascii="Calibri" w:hAnsi="Calibri" w:cs="Calibri"/>
+              </w:rPr>
+            </w:pPr>
+            <w:r>
+              <w:rPr>
+                <w:rFonts w:ascii="Calibri" w:hAnsi="Calibri" w:cs="Calibri"/>
+              </w:rPr>
+              <w:t xml:space="preserve">Created the ARIMA model and check the </w:t>
+            </w:r>
+            <w:proofErr w:type="spellStart"/>
+            <w:r>
+              <w:rPr>
+                <w:rFonts w:ascii="Calibri" w:hAnsi="Calibri" w:cs="Calibri"/>
+              </w:rPr>
+              <w:t>modle</w:t>
+            </w:r>
+            <w:proofErr w:type="spellEnd"/>
+            <w:r>
+              <w:rPr>
+                <w:rFonts w:ascii="Calibri" w:hAnsi="Calibri" w:cs="Calibri"/>
+              </w:rPr>
+              <w:t xml:space="preserve"> results with LSTM model</w:t>
+            </w:r>
+          </w:p>
+        </w:tc>
+      </w:tr>
+      <w:tr>
+        <w:trPr>
+          <w:trHeight w:val="588"/>
+        </w:trPr>
+        <w:tc>
+          <w:tcPr>
+            <w:tcW w:w="1159" w:type="dxa"/>
+          </w:tcPr>
+          <w:p>
+            <w:pPr>
+              <w:rPr>
+                <w:rFonts w:ascii="Calibri" w:hAnsi="Calibri" w:cs="Calibri"/>
+              </w:rPr>
+            </w:pPr>
+            <w:r>
+              <w:rPr>
+                <w:rFonts w:ascii="Calibri" w:hAnsi="Calibri" w:cs="Calibri"/>
+              </w:rPr>
+              <w:t>16</w:t>
+            </w:r>
+            <w:r>
+              <w:rPr>
+                <w:rFonts w:ascii="Calibri" w:hAnsi="Calibri" w:cs="Calibri"/>
+              </w:rPr>
+              <w:t>/08/24</w:t>
+            </w:r>
+          </w:p>
+        </w:tc>
+        <w:tc>
+          <w:tcPr>
+            <w:tcW w:w="4167" w:type="dxa"/>
+          </w:tcPr>
+          <w:p>
+            <w:pPr>
+              <w:rPr>
+                <w:rFonts w:ascii="Calibri" w:hAnsi="Calibri" w:cs="Calibri"/>
+              </w:rPr>
+            </w:pPr>
+            <w:proofErr w:type="spellStart"/>
+            <w:r>
+              <w:rPr>
+                <w:rFonts w:ascii="Calibri" w:hAnsi="Calibri" w:cs="Calibri"/>
+              </w:rPr>
+              <w:t>ds_final_proj_stock_market_</w:t>
+            </w:r>
+            <w:proofErr w:type="gramStart"/>
+            <w:r>
+              <w:rPr>
+                <w:rFonts w:ascii="Calibri" w:hAnsi="Calibri" w:cs="Calibri"/>
+              </w:rPr>
+              <w:t>colab.ipynb</w:t>
+            </w:r>
+            <w:proofErr w:type="spellEnd"/>
+            <w:proofErr w:type="gramEnd"/>
+          </w:p>
+          <w:p>
+            <w:pPr>
+              <w:rPr>
+                <w:rFonts w:ascii="Calibri" w:hAnsi="Calibri" w:cs="Calibri"/>
+              </w:rPr>
+            </w:pPr>
+          </w:p>
+        </w:tc>
+        <w:tc>
+          <w:tcPr>
+            <w:tcW w:w="3919" w:type="dxa"/>
+          </w:tcPr>
+          <w:p>
+            <w:pPr>
+              <w:rPr>
+                <w:rFonts w:ascii="Calibri" w:hAnsi="Calibri" w:cs="Calibri"/>
+              </w:rPr>
+            </w:pPr>
+            <w:r>
+              <w:rPr>
+                <w:rFonts w:ascii="Calibri" w:hAnsi="Calibri" w:cs="Calibri"/>
+              </w:rPr>
+              <w:t xml:space="preserve">Worked on developing the ARIMA model </w:t>
+            </w:r>
+            <w:proofErr w:type="gramStart"/>
+            <w:r>
+              <w:rPr>
+                <w:rFonts w:ascii="Calibri" w:hAnsi="Calibri" w:cs="Calibri"/>
+              </w:rPr>
+              <w:t>and also</w:t>
+            </w:r>
+            <w:proofErr w:type="gramEnd"/>
+            <w:r>
+              <w:rPr>
+                <w:rFonts w:ascii="Calibri" w:hAnsi="Calibri" w:cs="Calibri"/>
+              </w:rPr>
+              <w:t xml:space="preserve"> updated the LSTM model for better accuracy</w:t>
+            </w:r>
+          </w:p>
+        </w:tc>
+      </w:tr>
+      <w:tr>
+        <w:trPr>
+          <w:trHeight w:val="588"/>
+        </w:trPr>
+        <w:tc>
+          <w:tcPr>
+            <w:tcW w:w="1159" w:type="dxa"/>
+          </w:tcPr>
+          <w:p>
+            <w:pPr>
+              <w:rPr>
+                <w:rFonts w:ascii="Calibri" w:hAnsi="Calibri" w:cs="Calibri"/>
+              </w:rPr>
+            </w:pPr>
+            <w:r>
+              <w:rPr>
+                <w:rFonts w:ascii="Calibri" w:hAnsi="Calibri" w:cs="Calibri"/>
+              </w:rPr>
+              <w:t>18</w:t>
+            </w:r>
+            <w:r>
+              <w:rPr>
+                <w:rFonts w:ascii="Calibri" w:hAnsi="Calibri" w:cs="Calibri"/>
+              </w:rPr>
+              <w:t>/08/24</w:t>
+            </w:r>
+          </w:p>
+        </w:tc>
+        <w:tc>
+          <w:tcPr>
+            <w:tcW w:w="4167" w:type="dxa"/>
+          </w:tcPr>
+          <w:p>
+            <w:pPr>
+              <w:rPr>
+                <w:rFonts w:ascii="Calibri" w:hAnsi="Calibri" w:cs="Calibri"/>
+              </w:rPr>
+            </w:pPr>
+            <w:proofErr w:type="spellStart"/>
+            <w:r>
+              <w:rPr>
+                <w:rFonts w:ascii="Calibri" w:hAnsi="Calibri" w:cs="Calibri"/>
+              </w:rPr>
+              <w:t>ds_final_proj_stock_market_</w:t>
+            </w:r>
+            <w:proofErr w:type="gramStart"/>
+            <w:r>
+              <w:rPr>
+                <w:rFonts w:ascii="Calibri" w:hAnsi="Calibri" w:cs="Calibri"/>
+              </w:rPr>
+              <w:t>colab.ipynb</w:t>
+            </w:r>
+            <w:proofErr w:type="spellEnd"/>
+            <w:proofErr w:type="gramEnd"/>
+          </w:p>
+          <w:p>
+            <w:pPr>
+              <w:rPr>
+                <w:rFonts w:ascii="Calibri" w:hAnsi="Calibri" w:cs="Calibri"/>
+              </w:rPr>
+            </w:pPr>
+          </w:p>
+        </w:tc>
+        <w:tc>
+          <w:tcPr>
+            <w:tcW w:w="3919" w:type="dxa"/>
+          </w:tcPr>
+          <w:p>
+            <w:pPr>
+              <w:rPr>
+                <w:rFonts w:ascii="Calibri" w:hAnsi="Calibri" w:cs="Calibri"/>
+              </w:rPr>
+            </w:pPr>
+            <w:r>
+              <w:rPr>
+                <w:rFonts w:ascii="Calibri" w:hAnsi="Calibri" w:cs="Calibri"/>
+              </w:rPr>
+              <w:t>Increased the accuracy for both models along with learning rate and epochs</w:t>
+            </w:r>
+          </w:p>
+        </w:tc>
+      </w:tr>
+      <w:tr>
+        <w:trPr>
+          <w:trHeight w:val="588"/>
+        </w:trPr>
+        <w:tc>
+          <w:tcPr>
+            <w:tcW w:w="1159" w:type="dxa"/>
+          </w:tcPr>
+          <w:p>
+            <w:pPr>
+              <w:rPr>
+                <w:rFonts w:ascii="Calibri" w:hAnsi="Calibri" w:cs="Calibri"/>
+              </w:rPr>
+            </w:pPr>
+            <w:r>
+              <w:rPr>
+                <w:rFonts w:ascii="Calibri" w:hAnsi="Calibri" w:cs="Calibri"/>
+              </w:rPr>
+              <w:lastRenderedPageBreak/>
+              <w:t>1</w:t>
+            </w:r>
+            <w:r>
+              <w:rPr>
+                <w:rFonts w:ascii="Calibri" w:hAnsi="Calibri" w:cs="Calibri"/>
+              </w:rPr>
+              <w:t>9</w:t>
+            </w:r>
+            <w:r>
+              <w:rPr>
+                <w:rFonts w:ascii="Calibri" w:hAnsi="Calibri" w:cs="Calibri"/>
+              </w:rPr>
+              <w:t>/08/24</w:t>
+            </w:r>
+          </w:p>
+        </w:tc>
+        <w:tc>
+          <w:tcPr>
+            <w:tcW w:w="4167" w:type="dxa"/>
+          </w:tcPr>
+          <w:p>
+            <w:pPr>
+              <w:rPr>
+                <w:rFonts w:ascii="Calibri" w:hAnsi="Calibri" w:cs="Calibri"/>
+              </w:rPr>
+            </w:pPr>
+            <w:proofErr w:type="spellStart"/>
+            <w:r>
+              <w:rPr>
+                <w:rFonts w:ascii="Calibri" w:hAnsi="Calibri" w:cs="Calibri"/>
+              </w:rPr>
+              <w:t>ds_final_proj_stock_market_</w:t>
+            </w:r>
+            <w:proofErr w:type="gramStart"/>
+            <w:r>
+              <w:rPr>
+                <w:rFonts w:ascii="Calibri" w:hAnsi="Calibri" w:cs="Calibri"/>
+              </w:rPr>
+              <w:t>colab.ipynb</w:t>
+            </w:r>
+            <w:proofErr w:type="spellEnd"/>
+            <w:proofErr w:type="gramEnd"/>
+          </w:p>
+          <w:p>
+            <w:pPr>
+              <w:rPr>
+                <w:rFonts w:ascii="Calibri" w:hAnsi="Calibri" w:cs="Calibri"/>
+              </w:rPr>
+            </w:pPr>
+          </w:p>
+        </w:tc>
+        <w:tc>
+          <w:tcPr>
+            <w:tcW w:w="3919" w:type="dxa"/>
+          </w:tcPr>
+          <w:p>
+            <w:pPr>
+              <w:rPr>
+                <w:rFonts w:ascii="Calibri" w:hAnsi="Calibri" w:cs="Calibri"/>
+              </w:rPr>
+            </w:pPr>
+            <w:r>
+              <w:rPr>
+                <w:rFonts w:ascii="Calibri" w:hAnsi="Calibri" w:cs="Calibri"/>
+              </w:rPr>
+              <w:t>developing the ARIMA</w:t>
+            </w:r>
+            <w:r>
+              <w:rPr>
+                <w:rFonts w:ascii="Calibri" w:hAnsi="Calibri" w:cs="Calibri"/>
+              </w:rPr>
+              <w:t xml:space="preserve"> and LSTM models.</w:t>
+            </w:r>
+          </w:p>
+          <w:p>
+            <w:pPr>
+              <w:rPr>
+                <w:rFonts w:ascii="Calibri" w:hAnsi="Calibri" w:cs="Calibri"/>
+              </w:rPr>
+            </w:pPr>
+            <w:r>
+              <w:rPr>
+                <w:rFonts w:ascii="Calibri" w:hAnsi="Calibri" w:cs="Calibri"/>
+              </w:rPr>
+              <w:t>Increased the accuracy for both models along with learning rate and epochs</w:t>
+            </w:r>
+          </w:p>
+        </w:tc>
+      </w:tr>
+      <w:tr>
+        <w:trPr>
+          <w:trHeight w:val="588"/>
+        </w:trPr>
+        <w:tc>
+          <w:tcPr>
+            <w:tcW w:w="1159" w:type="dxa"/>
+          </w:tcPr>
+          <w:p>
+            <w:pPr>
+              <w:rPr>
+                <w:rFonts w:ascii="Calibri" w:hAnsi="Calibri" w:cs="Calibri"/>
+              </w:rPr>
+            </w:pPr>
+            <w:r>
+              <w:rPr>
+                <w:rFonts w:ascii="Calibri" w:hAnsi="Calibri" w:cs="Calibri"/>
+              </w:rPr>
+              <w:t>20</w:t>
+            </w:r>
+            <w:r>
+              <w:rPr>
+                <w:rFonts w:ascii="Calibri" w:hAnsi="Calibri" w:cs="Calibri"/>
+              </w:rPr>
+              <w:t>/08/24</w:t>
+            </w:r>
+          </w:p>
+        </w:tc>
+        <w:tc>
+          <w:tcPr>
+            <w:tcW w:w="4167" w:type="dxa"/>
+          </w:tcPr>
+          <w:p>
+            <w:pPr>
+              <w:rPr>
+                <w:rFonts w:ascii="Calibri" w:hAnsi="Calibri" w:cs="Calibri"/>
+              </w:rPr>
+            </w:pPr>
+            <w:proofErr w:type="spellStart"/>
+            <w:r>
+              <w:rPr>
+                <w:rFonts w:ascii="Calibri" w:hAnsi="Calibri" w:cs="Calibri"/>
+              </w:rPr>
+              <w:t>ds_final_proj_stock_market_</w:t>
+            </w:r>
+            <w:proofErr w:type="gramStart"/>
+            <w:r>
+              <w:rPr>
+                <w:rFonts w:ascii="Calibri" w:hAnsi="Calibri" w:cs="Calibri"/>
+              </w:rPr>
+              <w:t>colab.ipynb</w:t>
+            </w:r>
+            <w:proofErr w:type="spellEnd"/>
+            <w:proofErr w:type="gramEnd"/>
+          </w:p>
+          <w:p>
+            <w:pPr>
+              <w:rPr>
+                <w:rFonts w:ascii="Calibri" w:hAnsi="Calibri" w:cs="Calibri"/>
+              </w:rPr>
+            </w:pPr>
+          </w:p>
+          <w:p>
+            <w:pPr>
+              <w:rPr>
+                <w:rFonts w:ascii="Calibri" w:hAnsi="Calibri" w:cs="Calibri"/>
+              </w:rPr>
+            </w:pPr>
+            <w:hyperlink r:id="rId15" w:tooltip="project_report.docx" w:history="1">
+              <w:r>
+                <w:rPr>
+                  <w:rStyle w:val="Hyperlink"/>
+                  <w:rFonts w:ascii="Calibri" w:hAnsi="Calibri" w:cs="Calibri"/>
+                </w:rPr>
+                <w:t>project_report.docx</w:t>
+              </w:r>
+            </w:hyperlink>
+          </w:p>
+          <w:p>
+            <w:pPr>
+              <w:rPr>
+                <w:rFonts w:ascii="Calibri" w:hAnsi="Calibri" w:cs="Calibri"/>
+              </w:rPr>
+            </w:pPr>
+          </w:p>
+        </w:tc>
+        <w:tc>
+          <w:tcPr>
+            <w:tcW w:w="3919" w:type="dxa"/>
+          </w:tcPr>
+          <w:p>
+            <w:pPr>
+              <w:rPr>
+                <w:rFonts w:ascii="Calibri" w:hAnsi="Calibri" w:cs="Calibri"/>
+              </w:rPr>
+            </w:pPr>
+            <w:r>
+              <w:rPr>
+                <w:rFonts w:ascii="Calibri" w:hAnsi="Calibri" w:cs="Calibri"/>
+              </w:rPr>
+              <w:t>Checking the model results and analysing the code and results</w:t>
+            </w:r>
+          </w:p>
+          <w:p>
+            <w:pPr>
+              <w:rPr>
+                <w:rFonts w:ascii="Calibri" w:hAnsi="Calibri" w:cs="Calibri"/>
+              </w:rPr>
+            </w:pPr>
+          </w:p>
+          <w:p>
+            <w:pPr>
+              <w:rPr>
+                <w:rFonts w:ascii="Calibri" w:hAnsi="Calibri" w:cs="Calibri"/>
+              </w:rPr>
+            </w:pPr>
+            <w:r>
+              <w:rPr>
+                <w:rFonts w:ascii="Calibri" w:hAnsi="Calibri" w:cs="Calibri"/>
+              </w:rPr>
+              <w:t>And worked on report (Didn’t commit)</w:t>
+            </w:r>
+          </w:p>
+        </w:tc>
+      </w:tr>
+      <w:tr>
+        <w:trPr>
+          <w:trHeight w:val="588"/>
+        </w:trPr>
+        <w:tc>
+          <w:tcPr>
+            <w:tcW w:w="1159" w:type="dxa"/>
+          </w:tcPr>
+          <w:p>
+            <w:pPr>
+              <w:rPr>
+                <w:rFonts w:ascii="Calibri" w:hAnsi="Calibri" w:cs="Calibri"/>
+              </w:rPr>
+            </w:pPr>
+            <w:r>
+              <w:rPr>
+                <w:rFonts w:ascii="Calibri" w:hAnsi="Calibri" w:cs="Calibri"/>
+              </w:rPr>
+              <w:t>23</w:t>
+            </w:r>
+            <w:r>
+              <w:rPr>
+                <w:rFonts w:ascii="Calibri" w:hAnsi="Calibri" w:cs="Calibri"/>
+              </w:rPr>
+              <w:t>/08/24</w:t>
+            </w:r>
+          </w:p>
+        </w:tc>
+        <w:tc>
+          <w:tcPr>
+            <w:tcW w:w="4167" w:type="dxa"/>
+          </w:tcPr>
+          <w:p>
+            <w:pPr>
+              <w:rPr>
+                <w:rFonts w:ascii="Calibri" w:hAnsi="Calibri" w:cs="Calibri"/>
+              </w:rPr>
+            </w:pPr>
+            <w:proofErr w:type="spellStart"/>
+            <w:r>
+              <w:rPr>
+                <w:rFonts w:ascii="Calibri" w:hAnsi="Calibri" w:cs="Calibri"/>
+              </w:rPr>
+              <w:t>ds_final_proj_stock_market_</w:t>
+            </w:r>
+            <w:proofErr w:type="gramStart"/>
+            <w:r>
+              <w:rPr>
+                <w:rFonts w:ascii="Calibri" w:hAnsi="Calibri" w:cs="Calibri"/>
+              </w:rPr>
+              <w:t>colab.ipynb</w:t>
+            </w:r>
+            <w:proofErr w:type="spellEnd"/>
+            <w:proofErr w:type="gramEnd"/>
+          </w:p>
+          <w:p>
+            <w:pPr>
+              <w:rPr>
+                <w:rFonts w:ascii="Calibri" w:hAnsi="Calibri" w:cs="Calibri"/>
+              </w:rPr>
+            </w:pPr>
+          </w:p>
+          <w:p>
+            <w:pPr>
+              <w:rPr>
+                <w:rFonts w:ascii="Calibri" w:hAnsi="Calibri" w:cs="Calibri"/>
+              </w:rPr>
+            </w:pPr>
+            <w:hyperlink r:id="rId16" w:tooltip="project_report.docx" w:history="1">
+              <w:r>
+                <w:rPr>
+                  <w:rStyle w:val="Hyperlink"/>
+                  <w:rFonts w:ascii="Calibri" w:hAnsi="Calibri" w:cs="Calibri"/>
+                </w:rPr>
+                <w:t>project_report.docx</w:t>
+              </w:r>
+            </w:hyperlink>
+          </w:p>
+          <w:p>
+            <w:pPr>
+              <w:rPr>
+                <w:rFonts w:ascii="Calibri" w:hAnsi="Calibri" w:cs="Calibri"/>
+              </w:rPr>
+            </w:pPr>
+          </w:p>
+        </w:tc>
+        <w:tc>
+          <w:tcPr>
+            <w:tcW w:w="3919" w:type="dxa"/>
+          </w:tcPr>
+          <w:p>
+            <w:pPr>
+              <w:rPr>
+                <w:rFonts w:ascii="Calibri" w:hAnsi="Calibri" w:cs="Calibri"/>
+              </w:rPr>
+            </w:pPr>
+            <w:r>
+              <w:rPr>
+                <w:rFonts w:ascii="Calibri" w:hAnsi="Calibri" w:cs="Calibri"/>
+              </w:rPr>
+              <w:t xml:space="preserve">Changes in the code, checking results, </w:t>
+            </w:r>
+          </w:p>
+          <w:p>
+            <w:pPr>
+              <w:rPr>
+                <w:rFonts w:ascii="Calibri" w:hAnsi="Calibri" w:cs="Calibri"/>
+              </w:rPr>
+            </w:pPr>
+            <w:proofErr w:type="spellStart"/>
+            <w:r>
+              <w:rPr>
+                <w:rFonts w:ascii="Calibri" w:hAnsi="Calibri" w:cs="Calibri"/>
+              </w:rPr>
+              <w:t>Analyzing</w:t>
+            </w:r>
+            <w:proofErr w:type="spellEnd"/>
+            <w:r>
+              <w:rPr>
+                <w:rFonts w:ascii="Calibri" w:hAnsi="Calibri" w:cs="Calibri"/>
+              </w:rPr>
+              <w:t xml:space="preserve"> the results through plots and error metrics.</w:t>
+            </w:r>
+          </w:p>
+          <w:p>
+            <w:pPr>
+              <w:rPr>
+                <w:rFonts w:ascii="Calibri" w:hAnsi="Calibri" w:cs="Calibri"/>
+              </w:rPr>
+            </w:pPr>
+            <w:r>
+              <w:rPr>
+                <w:rFonts w:ascii="Calibri" w:hAnsi="Calibri" w:cs="Calibri"/>
+              </w:rPr>
+              <w:t>And worked on report (Didn’t commit)</w:t>
+            </w:r>
+          </w:p>
+        </w:tc>
+      </w:tr>
+      <w:tr>
+        <w:trPr>
+          <w:trHeight w:val="588"/>
+        </w:trPr>
+        <w:tc>
+          <w:tcPr>
+            <w:tcW w:w="1159" w:type="dxa"/>
+          </w:tcPr>
+          <w:p>
+            <w:pPr>
+              <w:rPr>
+                <w:rFonts w:ascii="Calibri" w:hAnsi="Calibri" w:cs="Calibri"/>
+              </w:rPr>
+            </w:pPr>
+            <w:r>
+              <w:rPr>
+                <w:rFonts w:ascii="Calibri" w:hAnsi="Calibri" w:cs="Calibri"/>
+              </w:rPr>
+              <w:t>24</w:t>
+            </w:r>
+            <w:r>
+              <w:rPr>
+                <w:rFonts w:ascii="Calibri" w:hAnsi="Calibri" w:cs="Calibri"/>
+              </w:rPr>
+              <w:t>/08/24</w:t>
+            </w:r>
+          </w:p>
+        </w:tc>
+        <w:tc>
+          <w:tcPr>
+            <w:tcW w:w="4167" w:type="dxa"/>
+          </w:tcPr>
+          <w:p>
+            <w:pPr>
+              <w:rPr>
+                <w:rFonts w:ascii="Calibri" w:hAnsi="Calibri" w:cs="Calibri"/>
+              </w:rPr>
+            </w:pPr>
+            <w:proofErr w:type="spellStart"/>
+            <w:r>
+              <w:rPr>
+                <w:rFonts w:ascii="Calibri" w:hAnsi="Calibri" w:cs="Calibri"/>
+              </w:rPr>
+              <w:t>ds_final_proj_stock_market_</w:t>
+            </w:r>
+            <w:proofErr w:type="gramStart"/>
+            <w:r>
+              <w:rPr>
+                <w:rFonts w:ascii="Calibri" w:hAnsi="Calibri" w:cs="Calibri"/>
+              </w:rPr>
+              <w:t>colab.ipynb</w:t>
+            </w:r>
+            <w:proofErr w:type="spellEnd"/>
+            <w:proofErr w:type="gramEnd"/>
+          </w:p>
+          <w:p>
+            <w:pPr>
+              <w:rPr>
+                <w:rFonts w:ascii="Calibri" w:hAnsi="Calibri" w:cs="Calibri"/>
+              </w:rPr>
+            </w:pPr>
+          </w:p>
+          <w:p>
+            <w:pPr>
+              <w:rPr>
+                <w:rFonts w:ascii="Calibri" w:hAnsi="Calibri" w:cs="Calibri"/>
+              </w:rPr>
+            </w:pPr>
+            <w:hyperlink r:id="rId17" w:tooltip="project_report.docx" w:history="1">
+              <w:r>
+                <w:rPr>
+                  <w:rStyle w:val="Hyperlink"/>
+                  <w:rFonts w:ascii="Calibri" w:hAnsi="Calibri" w:cs="Calibri"/>
+                </w:rPr>
+                <w:t>project_report.docx</w:t>
+              </w:r>
+            </w:hyperlink>
+          </w:p>
+          <w:p>
+            <w:pPr>
+              <w:rPr>
+                <w:rFonts w:ascii="Calibri" w:hAnsi="Calibri" w:cs="Calibri"/>
+              </w:rPr>
+            </w:pPr>
+          </w:p>
+        </w:tc>
+        <w:tc>
+          <w:tcPr>
+            <w:tcW w:w="3919" w:type="dxa"/>
+          </w:tcPr>
+          <w:p>
+            <w:pPr>
+              <w:rPr>
+                <w:rFonts w:ascii="Calibri" w:hAnsi="Calibri" w:cs="Calibri"/>
+              </w:rPr>
+            </w:pPr>
+            <w:r>
+              <w:rPr>
+                <w:rFonts w:ascii="Calibri" w:hAnsi="Calibri" w:cs="Calibri"/>
+              </w:rPr>
+              <w:t xml:space="preserve">Added and updated the code </w:t>
+            </w:r>
+          </w:p>
+          <w:p>
+            <w:pPr>
+              <w:rPr>
+                <w:rFonts w:ascii="Calibri" w:hAnsi="Calibri" w:cs="Calibri"/>
+              </w:rPr>
+            </w:pPr>
+            <w:r>
+              <w:rPr>
+                <w:rFonts w:ascii="Calibri" w:hAnsi="Calibri" w:cs="Calibri"/>
+              </w:rPr>
+              <w:t>Created a new model called ‘Prophet’</w:t>
+            </w:r>
+          </w:p>
+          <w:p>
+            <w:pPr>
+              <w:rPr>
+                <w:rFonts w:ascii="Calibri" w:hAnsi="Calibri" w:cs="Calibri"/>
+              </w:rPr>
+            </w:pPr>
+            <w:r>
+              <w:rPr>
+                <w:rFonts w:ascii="Calibri" w:hAnsi="Calibri" w:cs="Calibri"/>
+              </w:rPr>
+              <w:t>Comparing the results among the models</w:t>
+            </w:r>
+          </w:p>
+          <w:p>
+            <w:pPr>
+              <w:rPr>
+                <w:rFonts w:ascii="Calibri" w:hAnsi="Calibri" w:cs="Calibri"/>
+              </w:rPr>
+            </w:pPr>
+            <w:r>
+              <w:rPr>
+                <w:rFonts w:ascii="Calibri" w:hAnsi="Calibri" w:cs="Calibri"/>
+              </w:rPr>
+              <w:t>Choosing the best model</w:t>
+            </w:r>
+          </w:p>
+          <w:p>
+            <w:pPr>
+              <w:rPr>
+                <w:rFonts w:ascii="Calibri" w:hAnsi="Calibri" w:cs="Calibri"/>
+              </w:rPr>
+            </w:pPr>
+          </w:p>
+          <w:p>
+            <w:pPr>
+              <w:rPr>
+                <w:rFonts w:ascii="Calibri" w:hAnsi="Calibri" w:cs="Calibri"/>
+              </w:rPr>
+            </w:pPr>
+            <w:r>
+              <w:rPr>
+                <w:rFonts w:ascii="Calibri" w:hAnsi="Calibri" w:cs="Calibri"/>
+              </w:rPr>
+              <w:t>Worked on report and updated the format in the report.</w:t>
+            </w:r>
+          </w:p>
+        </w:tc>
+      </w:tr>
+      <w:tr>
+        <w:trPr>
+          <w:trHeight w:val="588"/>
+        </w:trPr>
+        <w:tc>
+          <w:tcPr>
+            <w:tcW w:w="1159" w:type="dxa"/>
+          </w:tcPr>
+          <w:p>
+            <w:pPr>
+              <w:rPr>
+                <w:rFonts w:ascii="Calibri" w:hAnsi="Calibri" w:cs="Calibri"/>
+              </w:rPr>
+            </w:pPr>
+          </w:p>
+        </w:tc>
+        <w:tc>
+          <w:tcPr>
+            <w:tcW w:w="4167" w:type="dxa"/>
+          </w:tcPr>
+          <w:p>
+            <w:pPr>
+              <w:rPr>
+                <w:rFonts w:ascii="Calibri" w:hAnsi="Calibri" w:cs="Calibri"/>
+              </w:rPr>
+            </w:pPr>
+          </w:p>
+        </w:tc>
+        <w:tc>
+          <w:tcPr>
+            <w:tcW w:w="3919" w:type="dxa"/>
+          </w:tcPr>
+          <w:p>
+            <w:pPr>
+              <w:rPr>
+                <w:rFonts w:ascii="Calibri" w:hAnsi="Calibri" w:cs="Calibri"/>
+              </w:rPr>
+            </w:pPr>
+          </w:p>
+        </w:tc>
+      </w:tr>
+      <w:tr>
+        <w:trPr>
+          <w:trHeight w:val="588"/>
+        </w:trPr>
+        <w:tc>
+          <w:tcPr>
+            <w:tcW w:w="1159" w:type="dxa"/>
+          </w:tcPr>
+          <w:p>
+            <w:pPr>
+              <w:rPr>
+                <w:rFonts w:ascii="Calibri" w:hAnsi="Calibri" w:cs="Calibri"/>
+              </w:rPr>
+            </w:pPr>
+          </w:p>
+        </w:tc>
+        <w:tc>
+          <w:tcPr>
+            <w:tcW w:w="4167" w:type="dxa"/>
+          </w:tcPr>
+          <w:p>
+            <w:pPr>
+              <w:rPr>
+                <w:rFonts w:ascii="Calibri" w:hAnsi="Calibri" w:cs="Calibri"/>
+              </w:rPr>
+            </w:pPr>
+          </w:p>
+        </w:tc>
+        <w:tc>
+          <w:tcPr>
+            <w:tcW w:w="3919" w:type="dxa"/>
           </w:tcPr>
           <w:p>
             <w:pPr>
@@ -4105,8 +6298,8 @@
     </w:tbl>
     <w:p/>
     <w:sectPr>
-      <w:footerReference w:type="even" r:id="rId8"/>
-      <w:footerReference w:type="default" r:id="rId9"/>
+      <w:footerReference w:type="even" r:id="rId18"/>
+      <w:footerReference w:type="default" r:id="rId19"/>
       <w:pgSz w:w="11906" w:h="16838"/>
       <w:pgMar w:top="1440" w:right="1440" w:bottom="1440" w:left="1440" w:header="708" w:footer="708" w:gutter="0"/>
       <w:cols w:space="708"/>
@@ -5890,7 +8083,6 @@
   <w:style w:type="character" w:default="1" w:styleId="DefaultParagraphFont">
     <w:name w:val="Default Paragraph Font"/>
     <w:uiPriority w:val="1"/>
-    <w:semiHidden/>
     <w:unhideWhenUsed/>
   </w:style>
   <w:style w:type="table" w:default="1" w:styleId="TableNormal">
@@ -6288,6 +8480,27 @@
       <w:u w:val="single"/>
     </w:rPr>
   </w:style>
+  <w:style w:type="paragraph" w:styleId="Header">
+    <w:name w:val="header"/>
+    <w:basedOn w:val="Normal"/>
+    <w:link w:val="HeaderChar"/>
+    <w:uiPriority w:val="99"/>
+    <w:unhideWhenUsed/>
+    <w:rsid w:val="00F461F0"/>
+    <w:pPr>
+      <w:tabs>
+        <w:tab w:val="center" w:pos="4513"/>
+        <w:tab w:val="right" w:pos="9026"/>
+      </w:tabs>
+    </w:pPr>
+  </w:style>
+  <w:style w:type="character" w:customStyle="1" w:styleId="HeaderChar">
+    <w:name w:val="Header Char"/>
+    <w:basedOn w:val="DefaultParagraphFont"/>
+    <w:link w:val="Header"/>
+    <w:uiPriority w:val="99"/>
+    <w:rsid w:val="00F461F0"/>
+  </w:style>
 </w:styles>
 </file>
 

</xml_diff>

<commit_message>
logbook, report, code, updated
</commit_message>
<xml_diff>
--- a/Project Logbook Sem C Data Science 2024.docx
+++ b/Project Logbook Sem C Data Science 2024.docx
@@ -326,6 +326,14 @@
         </w:rPr>
         <w:t xml:space="preserve">Number of versions of the code submitted on GitHub: </w:t>
       </w:r>
+      <w:r>
+        <w:rPr>
+          <w:rFonts w:ascii="Calibri" w:hAnsi="Calibri" w:cs="Calibri"/>
+          <w:b/>
+          <w:bCs/>
+        </w:rPr>
+        <w:t>49</w:t>
+      </w:r>
     </w:p>
     <w:p>
       <w:pPr>
@@ -1348,25 +1356,7 @@
                 <w:sz w:val="21"/>
                 <w:szCs w:val="21"/>
               </w:rPr>
-              <w:t xml:space="preserve">This lecture </w:t>
-            </w:r>
-            <w:proofErr w:type="gramStart"/>
-            <w:r>
-              <w:rPr>
-                <w:rFonts w:ascii="Calibri" w:hAnsi="Calibri" w:cs="Calibri"/>
-                <w:sz w:val="21"/>
-                <w:szCs w:val="21"/>
-              </w:rPr>
-              <w:t>tells</w:t>
-            </w:r>
-            <w:proofErr w:type="gramEnd"/>
-            <w:r>
-              <w:rPr>
-                <w:rFonts w:ascii="Calibri" w:hAnsi="Calibri" w:cs="Calibri"/>
-                <w:sz w:val="21"/>
-                <w:szCs w:val="21"/>
-              </w:rPr>
-              <w:t xml:space="preserve"> about the ethics need to follow for choosing the dataset, kind of dataset need to be selected</w:t>
+              <w:t>This lecture tells about the ethics need to follow for choosing the dataset, kind of dataset need to be selected</w:t>
             </w:r>
           </w:p>
           <w:p>
@@ -1961,25 +1951,7 @@
                 <w:sz w:val="21"/>
                 <w:szCs w:val="21"/>
               </w:rPr>
-              <w:t xml:space="preserve"> need to </w:t>
-            </w:r>
-            <w:proofErr w:type="gramStart"/>
-            <w:r>
-              <w:rPr>
-                <w:rFonts w:ascii="Calibri" w:hAnsi="Calibri" w:cs="Calibri"/>
-                <w:sz w:val="21"/>
-                <w:szCs w:val="21"/>
-              </w:rPr>
-              <w:t>followed</w:t>
-            </w:r>
-            <w:proofErr w:type="gramEnd"/>
-            <w:r>
-              <w:rPr>
-                <w:rFonts w:ascii="Calibri" w:hAnsi="Calibri" w:cs="Calibri"/>
-                <w:sz w:val="21"/>
-                <w:szCs w:val="21"/>
-              </w:rPr>
-              <w:t xml:space="preserve"> during the project</w:t>
+              <w:t xml:space="preserve"> need to followed during the project</w:t>
             </w:r>
           </w:p>
         </w:tc>
@@ -2974,23 +2946,7 @@
                 <w:sz w:val="21"/>
                 <w:szCs w:val="21"/>
               </w:rPr>
-              <w:t>1</w:t>
-            </w:r>
-            <w:r>
-              <w:rPr>
-                <w:rFonts w:ascii="Calibri" w:hAnsi="Calibri" w:cs="Calibri"/>
-                <w:sz w:val="21"/>
-                <w:szCs w:val="21"/>
-              </w:rPr>
-              <w:t>6</w:t>
-            </w:r>
-            <w:r>
-              <w:rPr>
-                <w:rFonts w:ascii="Calibri" w:hAnsi="Calibri" w:cs="Calibri"/>
-                <w:sz w:val="21"/>
-                <w:szCs w:val="21"/>
-              </w:rPr>
-              <w:t>/07/24</w:t>
+              <w:t>16/07/24</w:t>
             </w:r>
           </w:p>
         </w:tc>
@@ -3661,21 +3617,7 @@
               <w:rPr>
                 <w:rFonts w:ascii="Calibri" w:hAnsi="Calibri" w:cs="Calibri"/>
               </w:rPr>
-              <w:t xml:space="preserve">Created a basic </w:t>
-            </w:r>
-            <w:proofErr w:type="gramStart"/>
-            <w:r>
-              <w:rPr>
-                <w:rFonts w:ascii="Calibri" w:hAnsi="Calibri" w:cs="Calibri"/>
-              </w:rPr>
-              <w:t>code ,</w:t>
-            </w:r>
-            <w:proofErr w:type="gramEnd"/>
-            <w:r>
-              <w:rPr>
-                <w:rFonts w:ascii="Calibri" w:hAnsi="Calibri" w:cs="Calibri"/>
-              </w:rPr>
-              <w:t xml:space="preserve"> reading and visualizing the data.</w:t>
+              <w:t>Created a basic code, reading and visualizing the data.</w:t>
             </w:r>
           </w:p>
         </w:tc>
@@ -4191,21 +4133,7 @@
               <w:rPr>
                 <w:rFonts w:ascii="Calibri" w:hAnsi="Calibri" w:cs="Calibri"/>
               </w:rPr>
-              <w:t xml:space="preserve">(dependent variable) to be tested, independent </w:t>
-            </w:r>
-            <w:proofErr w:type="gramStart"/>
-            <w:r>
-              <w:rPr>
-                <w:rFonts w:ascii="Calibri" w:hAnsi="Calibri" w:cs="Calibri"/>
-              </w:rPr>
-              <w:t>variable(</w:t>
-            </w:r>
-            <w:proofErr w:type="gramEnd"/>
-            <w:r>
-              <w:rPr>
-                <w:rFonts w:ascii="Calibri" w:hAnsi="Calibri" w:cs="Calibri"/>
-              </w:rPr>
-              <w:t>training for model).</w:t>
+              <w:t>(dependent variable) to be tested, independent variable(training for model).</w:t>
             </w:r>
           </w:p>
         </w:tc>
@@ -4280,6 +4208,12 @@
               </w:rPr>
               <w:t>Splitting the data into train, testing, validation</w:t>
             </w:r>
+            <w:r>
+              <w:rPr>
+                <w:rFonts w:ascii="Calibri" w:hAnsi="Calibri" w:cs="Calibri"/>
+              </w:rPr>
+              <w:t>.</w:t>
+            </w:r>
           </w:p>
         </w:tc>
       </w:tr>
@@ -4301,25 +4235,7 @@
               <w:rPr>
                 <w:rFonts w:ascii="Calibri" w:hAnsi="Calibri" w:cs="Calibri"/>
               </w:rPr>
-              <w:t>02</w:t>
-            </w:r>
-            <w:r>
-              <w:rPr>
-                <w:rFonts w:ascii="Calibri" w:hAnsi="Calibri" w:cs="Calibri"/>
-              </w:rPr>
-              <w:t>/0</w:t>
-            </w:r>
-            <w:r>
-              <w:rPr>
-                <w:rFonts w:ascii="Calibri" w:hAnsi="Calibri" w:cs="Calibri"/>
-              </w:rPr>
-              <w:t>7</w:t>
-            </w:r>
-            <w:r>
-              <w:rPr>
-                <w:rFonts w:ascii="Calibri" w:hAnsi="Calibri" w:cs="Calibri"/>
-              </w:rPr>
-              <w:t>/24</w:t>
+              <w:t>02/07/24</w:t>
             </w:r>
           </w:p>
         </w:tc>
@@ -4333,22 +4249,12 @@
                 <w:rFonts w:ascii="Calibri" w:hAnsi="Calibri" w:cs="Calibri"/>
               </w:rPr>
             </w:pPr>
-            <w:proofErr w:type="spellStart"/>
-            <w:r>
-              <w:rPr>
-                <w:rFonts w:ascii="Calibri" w:hAnsi="Calibri" w:cs="Calibri"/>
-              </w:rPr>
-              <w:t>ds_final_proj_stock_market_</w:t>
-            </w:r>
-            <w:proofErr w:type="gramStart"/>
-            <w:r>
-              <w:rPr>
-                <w:rFonts w:ascii="Calibri" w:hAnsi="Calibri" w:cs="Calibri"/>
-              </w:rPr>
-              <w:t>colab.ipynb</w:t>
-            </w:r>
-            <w:proofErr w:type="spellEnd"/>
-            <w:proofErr w:type="gramEnd"/>
+            <w:r>
+              <w:rPr>
+                <w:rFonts w:ascii="Calibri" w:hAnsi="Calibri" w:cs="Calibri"/>
+              </w:rPr>
+              <w:t>ds_final_proj_stock_market_colab.ipynb</w:t>
+            </w:r>
           </w:p>
         </w:tc>
         <w:tc>
@@ -4365,21 +4271,13 @@
               <w:rPr>
                 <w:rFonts w:ascii="Calibri" w:hAnsi="Calibri" w:cs="Calibri"/>
               </w:rPr>
-              <w:t xml:space="preserve">Build </w:t>
-            </w:r>
-            <w:proofErr w:type="spellStart"/>
-            <w:r>
-              <w:rPr>
-                <w:rFonts w:ascii="Calibri" w:hAnsi="Calibri" w:cs="Calibri"/>
-              </w:rPr>
-              <w:t>Lstm</w:t>
-            </w:r>
-            <w:proofErr w:type="spellEnd"/>
-            <w:r>
-              <w:rPr>
-                <w:rFonts w:ascii="Calibri" w:hAnsi="Calibri" w:cs="Calibri"/>
-              </w:rPr>
-              <w:t xml:space="preserve"> model from scratch</w:t>
+              <w:t>Build Lstm model from scratch</w:t>
+            </w:r>
+            <w:r>
+              <w:rPr>
+                <w:rFonts w:ascii="Calibri" w:hAnsi="Calibri" w:cs="Calibri"/>
+              </w:rPr>
+              <w:t>.</w:t>
             </w:r>
           </w:p>
         </w:tc>
@@ -4402,19 +4300,7 @@
               <w:rPr>
                 <w:rFonts w:ascii="Calibri" w:hAnsi="Calibri" w:cs="Calibri"/>
               </w:rPr>
-              <w:t>0</w:t>
-            </w:r>
-            <w:r>
-              <w:rPr>
-                <w:rFonts w:ascii="Calibri" w:hAnsi="Calibri" w:cs="Calibri"/>
-              </w:rPr>
-              <w:t>7</w:t>
-            </w:r>
-            <w:r>
-              <w:rPr>
-                <w:rFonts w:ascii="Calibri" w:hAnsi="Calibri" w:cs="Calibri"/>
-              </w:rPr>
-              <w:t>/07/24</w:t>
+              <w:t>07/07/24</w:t>
             </w:r>
           </w:p>
         </w:tc>
@@ -4428,22 +4314,12 @@
                 <w:rFonts w:ascii="Calibri" w:hAnsi="Calibri" w:cs="Calibri"/>
               </w:rPr>
             </w:pPr>
-            <w:proofErr w:type="spellStart"/>
-            <w:r>
-              <w:rPr>
-                <w:rFonts w:ascii="Calibri" w:hAnsi="Calibri" w:cs="Calibri"/>
-              </w:rPr>
-              <w:t>ds_final_proj_stock_market_</w:t>
-            </w:r>
-            <w:proofErr w:type="gramStart"/>
-            <w:r>
-              <w:rPr>
-                <w:rFonts w:ascii="Calibri" w:hAnsi="Calibri" w:cs="Calibri"/>
-              </w:rPr>
-              <w:t>colab.ipynb</w:t>
-            </w:r>
-            <w:proofErr w:type="spellEnd"/>
-            <w:proofErr w:type="gramEnd"/>
+            <w:r>
+              <w:rPr>
+                <w:rFonts w:ascii="Calibri" w:hAnsi="Calibri" w:cs="Calibri"/>
+              </w:rPr>
+              <w:t>ds_final_proj_stock_market_colab.ipynb</w:t>
+            </w:r>
           </w:p>
         </w:tc>
         <w:tc>
@@ -4474,6 +4350,12 @@
                 <w:rFonts w:ascii="Calibri" w:hAnsi="Calibri" w:cs="Calibri"/>
               </w:rPr>
               <w:t>Train the model</w:t>
+            </w:r>
+            <w:r>
+              <w:rPr>
+                <w:rFonts w:ascii="Calibri" w:hAnsi="Calibri" w:cs="Calibri"/>
+              </w:rPr>
+              <w:t>.</w:t>
             </w:r>
           </w:p>
         </w:tc>
@@ -4510,22 +4392,12 @@
                 <w:rFonts w:ascii="Calibri" w:hAnsi="Calibri" w:cs="Calibri"/>
               </w:rPr>
             </w:pPr>
-            <w:proofErr w:type="spellStart"/>
-            <w:r>
-              <w:rPr>
-                <w:rFonts w:ascii="Calibri" w:hAnsi="Calibri" w:cs="Calibri"/>
-              </w:rPr>
-              <w:t>ds_final_proj_stock_market_</w:t>
-            </w:r>
-            <w:proofErr w:type="gramStart"/>
-            <w:r>
-              <w:rPr>
-                <w:rFonts w:ascii="Calibri" w:hAnsi="Calibri" w:cs="Calibri"/>
-              </w:rPr>
-              <w:t>colab.ipynb</w:t>
-            </w:r>
-            <w:proofErr w:type="spellEnd"/>
-            <w:proofErr w:type="gramEnd"/>
+            <w:r>
+              <w:rPr>
+                <w:rFonts w:ascii="Calibri" w:hAnsi="Calibri" w:cs="Calibri"/>
+              </w:rPr>
+              <w:t>ds_final_proj_stock_market_colab.ipynb</w:t>
+            </w:r>
           </w:p>
           <w:p>
             <w:pPr>
@@ -4560,6 +4432,12 @@
               </w:rPr>
               <w:t>Checking the model</w:t>
             </w:r>
+            <w:r>
+              <w:rPr>
+                <w:rFonts w:ascii="Calibri" w:hAnsi="Calibri" w:cs="Calibri"/>
+              </w:rPr>
+              <w:t>.</w:t>
+            </w:r>
           </w:p>
           <w:p>
             <w:pPr>
@@ -4573,6 +4451,12 @@
               </w:rPr>
               <w:t>Testing the model with different learning rate, checking RMSE values</w:t>
             </w:r>
+            <w:r>
+              <w:rPr>
+                <w:rFonts w:ascii="Calibri" w:hAnsi="Calibri" w:cs="Calibri"/>
+              </w:rPr>
+              <w:t>.</w:t>
+            </w:r>
           </w:p>
           <w:p>
             <w:pPr>
@@ -4592,6 +4476,12 @@
                 <w:rFonts w:ascii="Calibri" w:hAnsi="Calibri" w:cs="Calibri"/>
               </w:rPr>
               <w:t>Also updated the report work on model (LSTM)</w:t>
+            </w:r>
+            <w:r>
+              <w:rPr>
+                <w:rFonts w:ascii="Calibri" w:hAnsi="Calibri" w:cs="Calibri"/>
+              </w:rPr>
+              <w:t>.</w:t>
             </w:r>
           </w:p>
         </w:tc>
@@ -4641,22 +4531,12 @@
                 <w:rFonts w:ascii="Calibri" w:hAnsi="Calibri" w:cs="Calibri"/>
               </w:rPr>
             </w:pPr>
-            <w:proofErr w:type="spellStart"/>
-            <w:r>
-              <w:rPr>
-                <w:rFonts w:ascii="Calibri" w:hAnsi="Calibri" w:cs="Calibri"/>
-              </w:rPr>
-              <w:t>ds_final_proj_stock_market_</w:t>
-            </w:r>
-            <w:proofErr w:type="gramStart"/>
-            <w:r>
-              <w:rPr>
-                <w:rFonts w:ascii="Calibri" w:hAnsi="Calibri" w:cs="Calibri"/>
-              </w:rPr>
-              <w:t>colab.ipynb</w:t>
-            </w:r>
-            <w:proofErr w:type="spellEnd"/>
-            <w:proofErr w:type="gramEnd"/>
+            <w:r>
+              <w:rPr>
+                <w:rFonts w:ascii="Calibri" w:hAnsi="Calibri" w:cs="Calibri"/>
+              </w:rPr>
+              <w:t>ds_final_proj_stock_market_colab.ipynb</w:t>
+            </w:r>
           </w:p>
           <w:p>
             <w:pPr>
@@ -4705,35 +4585,25 @@
               </w:rPr>
               <w:t xml:space="preserve">Updated project </w:t>
             </w:r>
-            <w:proofErr w:type="gramStart"/>
-            <w:r>
-              <w:rPr>
-                <w:rFonts w:ascii="Calibri" w:hAnsi="Calibri" w:cs="Calibri"/>
-              </w:rPr>
-              <w:t>log-book</w:t>
-            </w:r>
-            <w:proofErr w:type="gramEnd"/>
-          </w:p>
-          <w:p>
-            <w:pPr>
-              <w:rPr>
-                <w:rFonts w:ascii="Calibri" w:hAnsi="Calibri" w:cs="Calibri"/>
-              </w:rPr>
-            </w:pPr>
-            <w:r>
-              <w:rPr>
-                <w:rFonts w:ascii="Calibri" w:hAnsi="Calibri" w:cs="Calibri"/>
-              </w:rPr>
-              <w:t xml:space="preserve">Updated code on python file and </w:t>
-            </w:r>
-            <w:proofErr w:type="spellStart"/>
-            <w:r>
-              <w:rPr>
-                <w:rFonts w:ascii="Calibri" w:hAnsi="Calibri" w:cs="Calibri"/>
-              </w:rPr>
-              <w:t>colab</w:t>
-            </w:r>
-            <w:proofErr w:type="spellEnd"/>
+            <w:r>
+              <w:rPr>
+                <w:rFonts w:ascii="Calibri" w:hAnsi="Calibri" w:cs="Calibri"/>
+              </w:rPr>
+              <w:t>logbook</w:t>
+            </w:r>
+          </w:p>
+          <w:p>
+            <w:pPr>
+              <w:rPr>
+                <w:rFonts w:ascii="Calibri" w:hAnsi="Calibri" w:cs="Calibri"/>
+              </w:rPr>
+            </w:pPr>
+            <w:r>
+              <w:rPr>
+                <w:rFonts w:ascii="Calibri" w:hAnsi="Calibri" w:cs="Calibri"/>
+              </w:rPr>
+              <w:t>Updated code on python file and colab</w:t>
+            </w:r>
           </w:p>
         </w:tc>
       </w:tr>
@@ -4769,22 +4639,12 @@
                 <w:rFonts w:ascii="Calibri" w:hAnsi="Calibri" w:cs="Calibri"/>
               </w:rPr>
             </w:pPr>
-            <w:proofErr w:type="spellStart"/>
-            <w:r>
-              <w:rPr>
-                <w:rFonts w:ascii="Calibri" w:hAnsi="Calibri" w:cs="Calibri"/>
-              </w:rPr>
-              <w:t>ds_final_proj_stock_market_</w:t>
-            </w:r>
-            <w:proofErr w:type="gramStart"/>
-            <w:r>
-              <w:rPr>
-                <w:rFonts w:ascii="Calibri" w:hAnsi="Calibri" w:cs="Calibri"/>
-              </w:rPr>
-              <w:t>colab.ipynb</w:t>
-            </w:r>
-            <w:proofErr w:type="spellEnd"/>
-            <w:proofErr w:type="gramEnd"/>
+            <w:r>
+              <w:rPr>
+                <w:rFonts w:ascii="Calibri" w:hAnsi="Calibri" w:cs="Calibri"/>
+              </w:rPr>
+              <w:t>ds_final_proj_stock_market_colab.ipynb</w:t>
+            </w:r>
           </w:p>
           <w:p>
             <w:pPr>
@@ -4808,21 +4668,13 @@
               <w:rPr>
                 <w:rFonts w:ascii="Calibri" w:hAnsi="Calibri" w:cs="Calibri"/>
               </w:rPr>
-              <w:t>LSTM model tuned by updating “</w:t>
-            </w:r>
-            <w:proofErr w:type="spellStart"/>
-            <w:r>
-              <w:rPr>
-                <w:rFonts w:ascii="Calibri" w:hAnsi="Calibri" w:cs="Calibri"/>
-              </w:rPr>
-              <w:t>Learning_rate</w:t>
-            </w:r>
-            <w:proofErr w:type="spellEnd"/>
-            <w:r>
-              <w:rPr>
-                <w:rFonts w:ascii="Calibri" w:hAnsi="Calibri" w:cs="Calibri"/>
-              </w:rPr>
-              <w:t>”</w:t>
+              <w:t>LSTM model tuned by updating “Learning_rate”</w:t>
+            </w:r>
+            <w:r>
+              <w:rPr>
+                <w:rFonts w:ascii="Calibri" w:hAnsi="Calibri" w:cs="Calibri"/>
+              </w:rPr>
+              <w:t>.</w:t>
             </w:r>
           </w:p>
           <w:p>
@@ -4836,6 +4688,12 @@
                 <w:rFonts w:ascii="Calibri" w:hAnsi="Calibri" w:cs="Calibri"/>
               </w:rPr>
               <w:t>Increased the learning-rate to 0.01 and tested with epochs 100</w:t>
+            </w:r>
+            <w:r>
+              <w:rPr>
+                <w:rFonts w:ascii="Calibri" w:hAnsi="Calibri" w:cs="Calibri"/>
+              </w:rPr>
+              <w:t>.</w:t>
             </w:r>
           </w:p>
         </w:tc>
@@ -4858,13 +4716,7 @@
               <w:rPr>
                 <w:rFonts w:ascii="Calibri" w:hAnsi="Calibri" w:cs="Calibri"/>
               </w:rPr>
-              <w:t>29</w:t>
-            </w:r>
-            <w:r>
-              <w:rPr>
-                <w:rFonts w:ascii="Calibri" w:hAnsi="Calibri" w:cs="Calibri"/>
-              </w:rPr>
-              <w:t>/07/24</w:t>
+              <w:t>29/07/24</w:t>
             </w:r>
           </w:p>
         </w:tc>
@@ -4903,13 +4755,13 @@
               <w:rPr>
                 <w:rFonts w:ascii="Calibri" w:hAnsi="Calibri" w:cs="Calibri"/>
               </w:rPr>
-              <w:t>Worked</w:t>
-            </w:r>
-            <w:r>
-              <w:rPr>
-                <w:rFonts w:ascii="Calibri" w:hAnsi="Calibri" w:cs="Calibri"/>
-              </w:rPr>
-              <w:t xml:space="preserve"> Project report </w:t>
+              <w:t>Worked Project report</w:t>
+            </w:r>
+            <w:r>
+              <w:rPr>
+                <w:rFonts w:ascii="Calibri" w:hAnsi="Calibri" w:cs="Calibri"/>
+              </w:rPr>
+              <w:t>.</w:t>
             </w:r>
           </w:p>
         </w:tc>
@@ -4932,13 +4784,7 @@
               <w:rPr>
                 <w:rFonts w:ascii="Calibri" w:hAnsi="Calibri" w:cs="Calibri"/>
               </w:rPr>
-              <w:t>31</w:t>
-            </w:r>
-            <w:r>
-              <w:rPr>
-                <w:rFonts w:ascii="Calibri" w:hAnsi="Calibri" w:cs="Calibri"/>
-              </w:rPr>
-              <w:t>/07/24</w:t>
+              <w:t>31/07/24</w:t>
             </w:r>
           </w:p>
         </w:tc>
@@ -4977,7 +4823,13 @@
               <w:rPr>
                 <w:rFonts w:ascii="Calibri" w:hAnsi="Calibri" w:cs="Calibri"/>
               </w:rPr>
-              <w:t xml:space="preserve">Worked Project report </w:t>
+              <w:t>Worked Project report</w:t>
+            </w:r>
+            <w:r>
+              <w:rPr>
+                <w:rFonts w:ascii="Calibri" w:hAnsi="Calibri" w:cs="Calibri"/>
+              </w:rPr>
+              <w:t>.</w:t>
             </w:r>
           </w:p>
         </w:tc>
@@ -5000,25 +4852,7 @@
               <w:rPr>
                 <w:rFonts w:ascii="Calibri" w:hAnsi="Calibri" w:cs="Calibri"/>
               </w:rPr>
-              <w:t>02</w:t>
-            </w:r>
-            <w:r>
-              <w:rPr>
-                <w:rFonts w:ascii="Calibri" w:hAnsi="Calibri" w:cs="Calibri"/>
-              </w:rPr>
-              <w:t>/0</w:t>
-            </w:r>
-            <w:r>
-              <w:rPr>
-                <w:rFonts w:ascii="Calibri" w:hAnsi="Calibri" w:cs="Calibri"/>
-              </w:rPr>
-              <w:t>8</w:t>
-            </w:r>
-            <w:r>
-              <w:rPr>
-                <w:rFonts w:ascii="Calibri" w:hAnsi="Calibri" w:cs="Calibri"/>
-              </w:rPr>
-              <w:t>/24</w:t>
+              <w:t>02/08/24</w:t>
             </w:r>
           </w:p>
         </w:tc>
@@ -5057,51 +4891,13 @@
               <w:rPr>
                 <w:rFonts w:ascii="Calibri" w:hAnsi="Calibri" w:cs="Calibri"/>
               </w:rPr>
-              <w:t>Worked</w:t>
-            </w:r>
-            <w:r>
-              <w:rPr>
-                <w:rFonts w:ascii="Calibri" w:hAnsi="Calibri" w:cs="Calibri"/>
-              </w:rPr>
-              <w:t xml:space="preserve"> </w:t>
-            </w:r>
-            <w:r>
-              <w:rPr>
-                <w:rFonts w:ascii="Calibri" w:hAnsi="Calibri" w:cs="Calibri"/>
-              </w:rPr>
-              <w:t xml:space="preserve">Project </w:t>
-            </w:r>
-            <w:proofErr w:type="gramStart"/>
-            <w:r>
-              <w:rPr>
-                <w:rFonts w:ascii="Calibri" w:hAnsi="Calibri" w:cs="Calibri"/>
-              </w:rPr>
-              <w:t xml:space="preserve">report </w:t>
-            </w:r>
-            <w:r>
-              <w:rPr>
-                <w:rFonts w:ascii="Calibri" w:hAnsi="Calibri" w:cs="Calibri"/>
-              </w:rPr>
-              <w:t xml:space="preserve"> and</w:t>
-            </w:r>
-            <w:proofErr w:type="gramEnd"/>
-            <w:r>
-              <w:rPr>
-                <w:rFonts w:ascii="Calibri" w:hAnsi="Calibri" w:cs="Calibri"/>
-              </w:rPr>
-              <w:t xml:space="preserve"> </w:t>
-            </w:r>
-            <w:r>
-              <w:rPr>
-                <w:rFonts w:ascii="Calibri" w:hAnsi="Calibri" w:cs="Calibri"/>
-              </w:rPr>
-              <w:t>updated</w:t>
-            </w:r>
-            <w:r>
-              <w:rPr>
-                <w:rFonts w:ascii="Calibri" w:hAnsi="Calibri" w:cs="Calibri"/>
-              </w:rPr>
-              <w:t xml:space="preserve"> all work </w:t>
+              <w:t xml:space="preserve">Worked Project report and updated all work </w:t>
+            </w:r>
+            <w:r>
+              <w:rPr>
+                <w:rFonts w:ascii="Calibri" w:hAnsi="Calibri" w:cs="Calibri"/>
+              </w:rPr>
+              <w:t>.</w:t>
             </w:r>
           </w:p>
         </w:tc>
@@ -5124,19 +4920,7 @@
               <w:rPr>
                 <w:rFonts w:ascii="Calibri" w:hAnsi="Calibri" w:cs="Calibri"/>
               </w:rPr>
-              <w:t>0</w:t>
-            </w:r>
-            <w:r>
-              <w:rPr>
-                <w:rFonts w:ascii="Calibri" w:hAnsi="Calibri" w:cs="Calibri"/>
-              </w:rPr>
-              <w:t>6</w:t>
-            </w:r>
-            <w:r>
-              <w:rPr>
-                <w:rFonts w:ascii="Calibri" w:hAnsi="Calibri" w:cs="Calibri"/>
-              </w:rPr>
-              <w:t>/08/24</w:t>
+              <w:t>06/08/24</w:t>
             </w:r>
           </w:p>
         </w:tc>
@@ -5150,22 +4934,12 @@
                 <w:rFonts w:ascii="Calibri" w:hAnsi="Calibri" w:cs="Calibri"/>
               </w:rPr>
             </w:pPr>
-            <w:proofErr w:type="spellStart"/>
-            <w:r>
-              <w:rPr>
-                <w:rFonts w:ascii="Calibri" w:hAnsi="Calibri" w:cs="Calibri"/>
-              </w:rPr>
-              <w:t>ds_final_proj_stock_market_</w:t>
-            </w:r>
-            <w:proofErr w:type="gramStart"/>
-            <w:r>
-              <w:rPr>
-                <w:rFonts w:ascii="Calibri" w:hAnsi="Calibri" w:cs="Calibri"/>
-              </w:rPr>
-              <w:t>colab.ipynb</w:t>
-            </w:r>
-            <w:proofErr w:type="spellEnd"/>
-            <w:proofErr w:type="gramEnd"/>
+            <w:r>
+              <w:rPr>
+                <w:rFonts w:ascii="Calibri" w:hAnsi="Calibri" w:cs="Calibri"/>
+              </w:rPr>
+              <w:t>ds_final_proj_stock_market_colab.ipynb</w:t>
+            </w:r>
           </w:p>
           <w:p>
             <w:pPr>
@@ -5219,41 +4993,33 @@
               <w:rPr>
                 <w:rFonts w:ascii="Calibri" w:hAnsi="Calibri" w:cs="Calibri"/>
               </w:rPr>
-              <w:t xml:space="preserve">Worked on </w:t>
-            </w:r>
-            <w:proofErr w:type="gramStart"/>
-            <w:r>
-              <w:rPr>
-                <w:rFonts w:ascii="Calibri" w:hAnsi="Calibri" w:cs="Calibri"/>
-              </w:rPr>
-              <w:t>code ,</w:t>
-            </w:r>
-            <w:proofErr w:type="gramEnd"/>
-            <w:r>
-              <w:rPr>
-                <w:rFonts w:ascii="Calibri" w:hAnsi="Calibri" w:cs="Calibri"/>
-              </w:rPr>
-              <w:t xml:space="preserve"> checking the results of the model, tuning the parameters.</w:t>
-            </w:r>
-          </w:p>
-          <w:p>
-            <w:pPr>
-              <w:rPr>
-                <w:rFonts w:ascii="Calibri" w:hAnsi="Calibri" w:cs="Calibri"/>
-              </w:rPr>
-            </w:pPr>
-          </w:p>
-          <w:p>
-            <w:pPr>
-              <w:rPr>
-                <w:rFonts w:ascii="Calibri" w:hAnsi="Calibri" w:cs="Calibri"/>
-              </w:rPr>
-            </w:pPr>
-            <w:r>
-              <w:rPr>
-                <w:rFonts w:ascii="Calibri" w:hAnsi="Calibri" w:cs="Calibri"/>
-              </w:rPr>
-              <w:t xml:space="preserve">Worked Project report </w:t>
+              <w:t>Worked on code, checking the results of the model, tuning the parameters.</w:t>
+            </w:r>
+          </w:p>
+          <w:p>
+            <w:pPr>
+              <w:rPr>
+                <w:rFonts w:ascii="Calibri" w:hAnsi="Calibri" w:cs="Calibri"/>
+              </w:rPr>
+            </w:pPr>
+          </w:p>
+          <w:p>
+            <w:pPr>
+              <w:rPr>
+                <w:rFonts w:ascii="Calibri" w:hAnsi="Calibri" w:cs="Calibri"/>
+              </w:rPr>
+            </w:pPr>
+            <w:r>
+              <w:rPr>
+                <w:rFonts w:ascii="Calibri" w:hAnsi="Calibri" w:cs="Calibri"/>
+              </w:rPr>
+              <w:t>Worked Project report</w:t>
+            </w:r>
+            <w:r>
+              <w:rPr>
+                <w:rFonts w:ascii="Calibri" w:hAnsi="Calibri" w:cs="Calibri"/>
+              </w:rPr>
+              <w:t>.</w:t>
             </w:r>
           </w:p>
         </w:tc>
@@ -5276,13 +5042,7 @@
               <w:rPr>
                 <w:rFonts w:ascii="Calibri" w:hAnsi="Calibri" w:cs="Calibri"/>
               </w:rPr>
-              <w:t>10</w:t>
-            </w:r>
-            <w:r>
-              <w:rPr>
-                <w:rFonts w:ascii="Calibri" w:hAnsi="Calibri" w:cs="Calibri"/>
-              </w:rPr>
-              <w:t>/08/24</w:t>
+              <w:t>10/08/24</w:t>
             </w:r>
           </w:p>
         </w:tc>
@@ -5296,22 +5056,12 @@
                 <w:rFonts w:ascii="Calibri" w:hAnsi="Calibri" w:cs="Calibri"/>
               </w:rPr>
             </w:pPr>
-            <w:proofErr w:type="spellStart"/>
-            <w:r>
-              <w:rPr>
-                <w:rFonts w:ascii="Calibri" w:hAnsi="Calibri" w:cs="Calibri"/>
-              </w:rPr>
-              <w:t>ds_final_proj_stock_market_</w:t>
-            </w:r>
-            <w:proofErr w:type="gramStart"/>
-            <w:r>
-              <w:rPr>
-                <w:rFonts w:ascii="Calibri" w:hAnsi="Calibri" w:cs="Calibri"/>
-              </w:rPr>
-              <w:t>colab.ipynb</w:t>
-            </w:r>
-            <w:proofErr w:type="spellEnd"/>
-            <w:proofErr w:type="gramEnd"/>
+            <w:r>
+              <w:rPr>
+                <w:rFonts w:ascii="Calibri" w:hAnsi="Calibri" w:cs="Calibri"/>
+              </w:rPr>
+              <w:t>ds_final_proj_stock_market_colab.ipynb</w:t>
+            </w:r>
           </w:p>
           <w:p>
             <w:pPr>
@@ -5358,47 +5108,27 @@
               <w:rPr>
                 <w:rFonts w:ascii="Calibri" w:hAnsi="Calibri" w:cs="Calibri"/>
               </w:rPr>
-              <w:t xml:space="preserve">Worked on </w:t>
-            </w:r>
-            <w:proofErr w:type="gramStart"/>
-            <w:r>
-              <w:rPr>
-                <w:rFonts w:ascii="Calibri" w:hAnsi="Calibri" w:cs="Calibri"/>
-              </w:rPr>
-              <w:t>model ,</w:t>
-            </w:r>
-            <w:proofErr w:type="gramEnd"/>
-            <w:r>
-              <w:rPr>
-                <w:rFonts w:ascii="Calibri" w:hAnsi="Calibri" w:cs="Calibri"/>
-              </w:rPr>
-              <w:t xml:space="preserve"> feature extraction of the model and trained the model.</w:t>
-            </w:r>
-          </w:p>
-          <w:p>
-            <w:pPr>
-              <w:rPr>
-                <w:rFonts w:ascii="Calibri" w:hAnsi="Calibri" w:cs="Calibri"/>
-              </w:rPr>
-            </w:pPr>
-          </w:p>
-          <w:p>
-            <w:pPr>
-              <w:rPr>
-                <w:rFonts w:ascii="Calibri" w:hAnsi="Calibri" w:cs="Calibri"/>
-              </w:rPr>
-            </w:pPr>
-            <w:r>
-              <w:rPr>
-                <w:rFonts w:ascii="Calibri" w:hAnsi="Calibri" w:cs="Calibri"/>
-              </w:rPr>
-              <w:t>Worked Project report</w:t>
-            </w:r>
-            <w:r>
-              <w:rPr>
-                <w:rFonts w:ascii="Calibri" w:hAnsi="Calibri" w:cs="Calibri"/>
-              </w:rPr>
-              <w:t xml:space="preserve"> and updated the work on report.</w:t>
+              <w:t>Worked on model , feature extraction of the model and trained the model.</w:t>
+            </w:r>
+          </w:p>
+          <w:p>
+            <w:pPr>
+              <w:rPr>
+                <w:rFonts w:ascii="Calibri" w:hAnsi="Calibri" w:cs="Calibri"/>
+              </w:rPr>
+            </w:pPr>
+          </w:p>
+          <w:p>
+            <w:pPr>
+              <w:rPr>
+                <w:rFonts w:ascii="Calibri" w:hAnsi="Calibri" w:cs="Calibri"/>
+              </w:rPr>
+            </w:pPr>
+            <w:r>
+              <w:rPr>
+                <w:rFonts w:ascii="Calibri" w:hAnsi="Calibri" w:cs="Calibri"/>
+              </w:rPr>
+              <w:t>Worked Project report and updated the work on report.</w:t>
             </w:r>
           </w:p>
         </w:tc>
@@ -5421,13 +5151,7 @@
               <w:rPr>
                 <w:rFonts w:ascii="Calibri" w:hAnsi="Calibri" w:cs="Calibri"/>
               </w:rPr>
-              <w:t>1</w:t>
-            </w:r>
-            <w:r>
-              <w:rPr>
-                <w:rFonts w:ascii="Calibri" w:hAnsi="Calibri" w:cs="Calibri"/>
-              </w:rPr>
-              <w:t>2/08/24</w:t>
+              <w:t>12/08/24</w:t>
             </w:r>
           </w:p>
         </w:tc>
@@ -5441,22 +5165,12 @@
                 <w:rFonts w:ascii="Calibri" w:hAnsi="Calibri" w:cs="Calibri"/>
               </w:rPr>
             </w:pPr>
-            <w:proofErr w:type="spellStart"/>
-            <w:r>
-              <w:rPr>
-                <w:rFonts w:ascii="Calibri" w:hAnsi="Calibri" w:cs="Calibri"/>
-              </w:rPr>
-              <w:t>ds_final_proj_stock_market_</w:t>
-            </w:r>
-            <w:proofErr w:type="gramStart"/>
-            <w:r>
-              <w:rPr>
-                <w:rFonts w:ascii="Calibri" w:hAnsi="Calibri" w:cs="Calibri"/>
-              </w:rPr>
-              <w:t>colab.ipynb</w:t>
-            </w:r>
-            <w:proofErr w:type="spellEnd"/>
-            <w:proofErr w:type="gramEnd"/>
+            <w:r>
+              <w:rPr>
+                <w:rFonts w:ascii="Calibri" w:hAnsi="Calibri" w:cs="Calibri"/>
+              </w:rPr>
+              <w:t>ds_final_proj_stock_market_colab.ipynb</w:t>
+            </w:r>
           </w:p>
           <w:p>
             <w:pPr>
@@ -5480,21 +5194,13 @@
               <w:rPr>
                 <w:rFonts w:ascii="Calibri" w:hAnsi="Calibri" w:cs="Calibri"/>
               </w:rPr>
-              <w:t xml:space="preserve">Created the ARIMA model and check the </w:t>
-            </w:r>
-            <w:proofErr w:type="spellStart"/>
-            <w:r>
-              <w:rPr>
-                <w:rFonts w:ascii="Calibri" w:hAnsi="Calibri" w:cs="Calibri"/>
-              </w:rPr>
-              <w:t>modle</w:t>
-            </w:r>
-            <w:proofErr w:type="spellEnd"/>
-            <w:r>
-              <w:rPr>
-                <w:rFonts w:ascii="Calibri" w:hAnsi="Calibri" w:cs="Calibri"/>
-              </w:rPr>
-              <w:t xml:space="preserve"> results with LSTM model</w:t>
+              <w:t>Created the ARIMA model and check the modle results with LSTM model</w:t>
+            </w:r>
+            <w:r>
+              <w:rPr>
+                <w:rFonts w:ascii="Calibri" w:hAnsi="Calibri" w:cs="Calibri"/>
+              </w:rPr>
+              <w:t>.</w:t>
             </w:r>
           </w:p>
         </w:tc>
@@ -5517,13 +5223,7 @@
               <w:rPr>
                 <w:rFonts w:ascii="Calibri" w:hAnsi="Calibri" w:cs="Calibri"/>
               </w:rPr>
-              <w:t>16</w:t>
-            </w:r>
-            <w:r>
-              <w:rPr>
-                <w:rFonts w:ascii="Calibri" w:hAnsi="Calibri" w:cs="Calibri"/>
-              </w:rPr>
-              <w:t>/08/24</w:t>
+              <w:t>16/08/24</w:t>
             </w:r>
           </w:p>
         </w:tc>
@@ -5537,22 +5237,12 @@
                 <w:rFonts w:ascii="Calibri" w:hAnsi="Calibri" w:cs="Calibri"/>
               </w:rPr>
             </w:pPr>
-            <w:proofErr w:type="spellStart"/>
-            <w:r>
-              <w:rPr>
-                <w:rFonts w:ascii="Calibri" w:hAnsi="Calibri" w:cs="Calibri"/>
-              </w:rPr>
-              <w:t>ds_final_proj_stock_market_</w:t>
-            </w:r>
-            <w:proofErr w:type="gramStart"/>
-            <w:r>
-              <w:rPr>
-                <w:rFonts w:ascii="Calibri" w:hAnsi="Calibri" w:cs="Calibri"/>
-              </w:rPr>
-              <w:t>colab.ipynb</w:t>
-            </w:r>
-            <w:proofErr w:type="spellEnd"/>
-            <w:proofErr w:type="gramEnd"/>
+            <w:r>
+              <w:rPr>
+                <w:rFonts w:ascii="Calibri" w:hAnsi="Calibri" w:cs="Calibri"/>
+              </w:rPr>
+              <w:t>ds_final_proj_stock_market_colab.ipynb</w:t>
+            </w:r>
           </w:p>
           <w:p>
             <w:pPr>
@@ -5576,21 +5266,13 @@
               <w:rPr>
                 <w:rFonts w:ascii="Calibri" w:hAnsi="Calibri" w:cs="Calibri"/>
               </w:rPr>
-              <w:t xml:space="preserve">Worked on developing the ARIMA model </w:t>
-            </w:r>
-            <w:proofErr w:type="gramStart"/>
-            <w:r>
-              <w:rPr>
-                <w:rFonts w:ascii="Calibri" w:hAnsi="Calibri" w:cs="Calibri"/>
-              </w:rPr>
-              <w:t>and also</w:t>
-            </w:r>
-            <w:proofErr w:type="gramEnd"/>
-            <w:r>
-              <w:rPr>
-                <w:rFonts w:ascii="Calibri" w:hAnsi="Calibri" w:cs="Calibri"/>
-              </w:rPr>
-              <w:t xml:space="preserve"> updated the LSTM model for better accuracy</w:t>
+              <w:t>Worked on developing the ARIMA model and also updated the LSTM model for better accuracy</w:t>
+            </w:r>
+            <w:r>
+              <w:rPr>
+                <w:rFonts w:ascii="Calibri" w:hAnsi="Calibri" w:cs="Calibri"/>
+              </w:rPr>
+              <w:t>.</w:t>
             </w:r>
           </w:p>
         </w:tc>
@@ -5613,13 +5295,7 @@
               <w:rPr>
                 <w:rFonts w:ascii="Calibri" w:hAnsi="Calibri" w:cs="Calibri"/>
               </w:rPr>
-              <w:t>18</w:t>
-            </w:r>
-            <w:r>
-              <w:rPr>
-                <w:rFonts w:ascii="Calibri" w:hAnsi="Calibri" w:cs="Calibri"/>
-              </w:rPr>
-              <w:t>/08/24</w:t>
+              <w:t>18/08/24</w:t>
             </w:r>
           </w:p>
         </w:tc>
@@ -5633,22 +5309,12 @@
                 <w:rFonts w:ascii="Calibri" w:hAnsi="Calibri" w:cs="Calibri"/>
               </w:rPr>
             </w:pPr>
-            <w:proofErr w:type="spellStart"/>
-            <w:r>
-              <w:rPr>
-                <w:rFonts w:ascii="Calibri" w:hAnsi="Calibri" w:cs="Calibri"/>
-              </w:rPr>
-              <w:t>ds_final_proj_stock_market_</w:t>
-            </w:r>
-            <w:proofErr w:type="gramStart"/>
-            <w:r>
-              <w:rPr>
-                <w:rFonts w:ascii="Calibri" w:hAnsi="Calibri" w:cs="Calibri"/>
-              </w:rPr>
-              <w:t>colab.ipynb</w:t>
-            </w:r>
-            <w:proofErr w:type="spellEnd"/>
-            <w:proofErr w:type="gramEnd"/>
+            <w:r>
+              <w:rPr>
+                <w:rFonts w:ascii="Calibri" w:hAnsi="Calibri" w:cs="Calibri"/>
+              </w:rPr>
+              <w:t>ds_final_proj_stock_market_colab.ipynb</w:t>
+            </w:r>
           </w:p>
           <w:p>
             <w:pPr>
@@ -5673,6 +5339,12 @@
                 <w:rFonts w:ascii="Calibri" w:hAnsi="Calibri" w:cs="Calibri"/>
               </w:rPr>
               <w:t>Increased the accuracy for both models along with learning rate and epochs</w:t>
+            </w:r>
+            <w:r>
+              <w:rPr>
+                <w:rFonts w:ascii="Calibri" w:hAnsi="Calibri" w:cs="Calibri"/>
+              </w:rPr>
+              <w:t>.</w:t>
             </w:r>
           </w:p>
         </w:tc>
@@ -5696,19 +5368,7 @@
                 <w:rFonts w:ascii="Calibri" w:hAnsi="Calibri" w:cs="Calibri"/>
               </w:rPr>
               <w:lastRenderedPageBreak/>
-              <w:t>1</w:t>
-            </w:r>
-            <w:r>
-              <w:rPr>
-                <w:rFonts w:ascii="Calibri" w:hAnsi="Calibri" w:cs="Calibri"/>
-              </w:rPr>
-              <w:t>9</w:t>
-            </w:r>
-            <w:r>
-              <w:rPr>
-                <w:rFonts w:ascii="Calibri" w:hAnsi="Calibri" w:cs="Calibri"/>
-              </w:rPr>
-              <w:t>/08/24</w:t>
+              <w:t>19/08/24</w:t>
             </w:r>
           </w:p>
         </w:tc>
@@ -5722,22 +5382,12 @@
                 <w:rFonts w:ascii="Calibri" w:hAnsi="Calibri" w:cs="Calibri"/>
               </w:rPr>
             </w:pPr>
-            <w:proofErr w:type="spellStart"/>
-            <w:r>
-              <w:rPr>
-                <w:rFonts w:ascii="Calibri" w:hAnsi="Calibri" w:cs="Calibri"/>
-              </w:rPr>
-              <w:t>ds_final_proj_stock_market_</w:t>
-            </w:r>
-            <w:proofErr w:type="gramStart"/>
-            <w:r>
-              <w:rPr>
-                <w:rFonts w:ascii="Calibri" w:hAnsi="Calibri" w:cs="Calibri"/>
-              </w:rPr>
-              <w:t>colab.ipynb</w:t>
-            </w:r>
-            <w:proofErr w:type="spellEnd"/>
-            <w:proofErr w:type="gramEnd"/>
+            <w:r>
+              <w:rPr>
+                <w:rFonts w:ascii="Calibri" w:hAnsi="Calibri" w:cs="Calibri"/>
+              </w:rPr>
+              <w:t>ds_final_proj_stock_market_colab.ipynb</w:t>
+            </w:r>
           </w:p>
           <w:p>
             <w:pPr>
@@ -5761,13 +5411,7 @@
               <w:rPr>
                 <w:rFonts w:ascii="Calibri" w:hAnsi="Calibri" w:cs="Calibri"/>
               </w:rPr>
-              <w:t>developing the ARIMA</w:t>
-            </w:r>
-            <w:r>
-              <w:rPr>
-                <w:rFonts w:ascii="Calibri" w:hAnsi="Calibri" w:cs="Calibri"/>
-              </w:rPr>
-              <w:t xml:space="preserve"> and LSTM models.</w:t>
+              <w:t>developing the ARIMA and LSTM models.</w:t>
             </w:r>
           </w:p>
           <w:p>
@@ -5781,6 +5425,12 @@
                 <w:rFonts w:ascii="Calibri" w:hAnsi="Calibri" w:cs="Calibri"/>
               </w:rPr>
               <w:t>Increased the accuracy for both models along with learning rate and epochs</w:t>
+            </w:r>
+            <w:r>
+              <w:rPr>
+                <w:rFonts w:ascii="Calibri" w:hAnsi="Calibri" w:cs="Calibri"/>
+              </w:rPr>
+              <w:t>.</w:t>
             </w:r>
           </w:p>
         </w:tc>
@@ -5803,13 +5453,7 @@
               <w:rPr>
                 <w:rFonts w:ascii="Calibri" w:hAnsi="Calibri" w:cs="Calibri"/>
               </w:rPr>
-              <w:t>20</w:t>
-            </w:r>
-            <w:r>
-              <w:rPr>
-                <w:rFonts w:ascii="Calibri" w:hAnsi="Calibri" w:cs="Calibri"/>
-              </w:rPr>
-              <w:t>/08/24</w:t>
+              <w:t>20/08/24</w:t>
             </w:r>
           </w:p>
         </w:tc>
@@ -5823,22 +5467,12 @@
                 <w:rFonts w:ascii="Calibri" w:hAnsi="Calibri" w:cs="Calibri"/>
               </w:rPr>
             </w:pPr>
-            <w:proofErr w:type="spellStart"/>
-            <w:r>
-              <w:rPr>
-                <w:rFonts w:ascii="Calibri" w:hAnsi="Calibri" w:cs="Calibri"/>
-              </w:rPr>
-              <w:t>ds_final_proj_stock_market_</w:t>
-            </w:r>
-            <w:proofErr w:type="gramStart"/>
-            <w:r>
-              <w:rPr>
-                <w:rFonts w:ascii="Calibri" w:hAnsi="Calibri" w:cs="Calibri"/>
-              </w:rPr>
-              <w:t>colab.ipynb</w:t>
-            </w:r>
-            <w:proofErr w:type="spellEnd"/>
-            <w:proofErr w:type="gramEnd"/>
+            <w:r>
+              <w:rPr>
+                <w:rFonts w:ascii="Calibri" w:hAnsi="Calibri" w:cs="Calibri"/>
+              </w:rPr>
+              <w:t>ds_final_proj_stock_market_colab.ipynb</w:t>
+            </w:r>
           </w:p>
           <w:p>
             <w:pPr>
@@ -5887,6 +5521,12 @@
               </w:rPr>
               <w:t>Checking the model results and analysing the code and results</w:t>
             </w:r>
+            <w:r>
+              <w:rPr>
+                <w:rFonts w:ascii="Calibri" w:hAnsi="Calibri" w:cs="Calibri"/>
+              </w:rPr>
+              <w:t>.</w:t>
+            </w:r>
           </w:p>
           <w:p>
             <w:pPr>
@@ -5928,13 +5568,7 @@
               <w:rPr>
                 <w:rFonts w:ascii="Calibri" w:hAnsi="Calibri" w:cs="Calibri"/>
               </w:rPr>
-              <w:t>23</w:t>
-            </w:r>
-            <w:r>
-              <w:rPr>
-                <w:rFonts w:ascii="Calibri" w:hAnsi="Calibri" w:cs="Calibri"/>
-              </w:rPr>
-              <w:t>/08/24</w:t>
+              <w:t>23/08/24</w:t>
             </w:r>
           </w:p>
         </w:tc>
@@ -5948,22 +5582,12 @@
                 <w:rFonts w:ascii="Calibri" w:hAnsi="Calibri" w:cs="Calibri"/>
               </w:rPr>
             </w:pPr>
-            <w:proofErr w:type="spellStart"/>
-            <w:r>
-              <w:rPr>
-                <w:rFonts w:ascii="Calibri" w:hAnsi="Calibri" w:cs="Calibri"/>
-              </w:rPr>
-              <w:t>ds_final_proj_stock_market_</w:t>
-            </w:r>
-            <w:proofErr w:type="gramStart"/>
-            <w:r>
-              <w:rPr>
-                <w:rFonts w:ascii="Calibri" w:hAnsi="Calibri" w:cs="Calibri"/>
-              </w:rPr>
-              <w:t>colab.ipynb</w:t>
-            </w:r>
-            <w:proofErr w:type="spellEnd"/>
-            <w:proofErr w:type="gramEnd"/>
+            <w:r>
+              <w:rPr>
+                <w:rFonts w:ascii="Calibri" w:hAnsi="Calibri" w:cs="Calibri"/>
+              </w:rPr>
+              <w:t>ds_final_proj_stock_market_colab.ipynb</w:t>
+            </w:r>
           </w:p>
           <w:p>
             <w:pPr>
@@ -6019,19 +5643,11 @@
                 <w:rFonts w:ascii="Calibri" w:hAnsi="Calibri" w:cs="Calibri"/>
               </w:rPr>
             </w:pPr>
-            <w:proofErr w:type="spellStart"/>
-            <w:r>
-              <w:rPr>
-                <w:rFonts w:ascii="Calibri" w:hAnsi="Calibri" w:cs="Calibri"/>
-              </w:rPr>
-              <w:t>Analyzing</w:t>
-            </w:r>
-            <w:proofErr w:type="spellEnd"/>
-            <w:r>
-              <w:rPr>
-                <w:rFonts w:ascii="Calibri" w:hAnsi="Calibri" w:cs="Calibri"/>
-              </w:rPr>
-              <w:t xml:space="preserve"> the results through plots and error metrics.</w:t>
+            <w:r>
+              <w:rPr>
+                <w:rFonts w:ascii="Calibri" w:hAnsi="Calibri" w:cs="Calibri"/>
+              </w:rPr>
+              <w:t>Analyzing the results through plots and error metrics.</w:t>
             </w:r>
           </w:p>
           <w:p>
@@ -6045,6 +5661,12 @@
                 <w:rFonts w:ascii="Calibri" w:hAnsi="Calibri" w:cs="Calibri"/>
               </w:rPr>
               <w:t>And worked on report (Didn’t commit)</w:t>
+            </w:r>
+            <w:r>
+              <w:rPr>
+                <w:rFonts w:ascii="Calibri" w:hAnsi="Calibri" w:cs="Calibri"/>
+              </w:rPr>
+              <w:t>.</w:t>
             </w:r>
           </w:p>
         </w:tc>
@@ -6067,13 +5689,7 @@
               <w:rPr>
                 <w:rFonts w:ascii="Calibri" w:hAnsi="Calibri" w:cs="Calibri"/>
               </w:rPr>
-              <w:t>24</w:t>
-            </w:r>
-            <w:r>
-              <w:rPr>
-                <w:rFonts w:ascii="Calibri" w:hAnsi="Calibri" w:cs="Calibri"/>
-              </w:rPr>
-              <w:t>/08/24</w:t>
+              <w:t>24/08/24</w:t>
             </w:r>
           </w:p>
         </w:tc>
@@ -6087,22 +5703,12 @@
                 <w:rFonts w:ascii="Calibri" w:hAnsi="Calibri" w:cs="Calibri"/>
               </w:rPr>
             </w:pPr>
-            <w:proofErr w:type="spellStart"/>
-            <w:r>
-              <w:rPr>
-                <w:rFonts w:ascii="Calibri" w:hAnsi="Calibri" w:cs="Calibri"/>
-              </w:rPr>
-              <w:t>ds_final_proj_stock_market_</w:t>
-            </w:r>
-            <w:proofErr w:type="gramStart"/>
-            <w:r>
-              <w:rPr>
-                <w:rFonts w:ascii="Calibri" w:hAnsi="Calibri" w:cs="Calibri"/>
-              </w:rPr>
-              <w:t>colab.ipynb</w:t>
-            </w:r>
-            <w:proofErr w:type="spellEnd"/>
-            <w:proofErr w:type="gramEnd"/>
+            <w:r>
+              <w:rPr>
+                <w:rFonts w:ascii="Calibri" w:hAnsi="Calibri" w:cs="Calibri"/>
+              </w:rPr>
+              <w:t>ds_final_proj_stock_market_colab.ipynb</w:t>
+            </w:r>
           </w:p>
           <w:p>
             <w:pPr>
@@ -6151,6 +5757,12 @@
               </w:rPr>
               <w:t xml:space="preserve">Added and updated the code </w:t>
             </w:r>
+            <w:r>
+              <w:rPr>
+                <w:rFonts w:ascii="Calibri" w:hAnsi="Calibri" w:cs="Calibri"/>
+              </w:rPr>
+              <w:t>,</w:t>
+            </w:r>
           </w:p>
           <w:p>
             <w:pPr>
@@ -6164,6 +5776,12 @@
               </w:rPr>
               <w:t>Created a new model called ‘Prophet’</w:t>
             </w:r>
+            <w:r>
+              <w:rPr>
+                <w:rFonts w:ascii="Calibri" w:hAnsi="Calibri" w:cs="Calibri"/>
+              </w:rPr>
+              <w:t>.</w:t>
+            </w:r>
           </w:p>
           <w:p>
             <w:pPr>
@@ -6177,6 +5795,12 @@
               </w:rPr>
               <w:t>Comparing the results among the models</w:t>
             </w:r>
+            <w:r>
+              <w:rPr>
+                <w:rFonts w:ascii="Calibri" w:hAnsi="Calibri" w:cs="Calibri"/>
+              </w:rPr>
+              <w:t>.</w:t>
+            </w:r>
           </w:p>
           <w:p>
             <w:pPr>
@@ -6189,6 +5813,12 @@
                 <w:rFonts w:ascii="Calibri" w:hAnsi="Calibri" w:cs="Calibri"/>
               </w:rPr>
               <w:t>Choosing the best model</w:t>
+            </w:r>
+            <w:r>
+              <w:rPr>
+                <w:rFonts w:ascii="Calibri" w:hAnsi="Calibri" w:cs="Calibri"/>
+              </w:rPr>
+              <w:t>.</w:t>
             </w:r>
           </w:p>
           <w:p>
@@ -6227,6 +5857,12 @@
                 <w:rFonts w:ascii="Calibri" w:hAnsi="Calibri" w:cs="Calibri"/>
               </w:rPr>
             </w:pPr>
+            <w:r>
+              <w:rPr>
+                <w:rFonts w:ascii="Calibri" w:hAnsi="Calibri" w:cs="Calibri"/>
+              </w:rPr>
+              <w:t>25/08/24</w:t>
+            </w:r>
           </w:p>
         </w:tc>
         <w:tc>
@@ -6239,6 +5875,36 @@
                 <w:rFonts w:ascii="Calibri" w:hAnsi="Calibri" w:cs="Calibri"/>
               </w:rPr>
             </w:pPr>
+            <w:r>
+              <w:rPr>
+                <w:rFonts w:ascii="Calibri" w:hAnsi="Calibri" w:cs="Calibri"/>
+              </w:rPr>
+              <w:t>ds_final_proj_stock_market_colab.ipynb</w:t>
+            </w:r>
+          </w:p>
+          <w:p>
+            <w:pPr>
+              <w:rPr>
+                <w:rStyle w:val="Hyperlink"/>
+                <w:rFonts w:ascii="Calibri" w:hAnsi="Calibri" w:cs="Calibri"/>
+              </w:rPr>
+            </w:pPr>
+            <w:hyperlink r:id="rId18" w:tooltip="project_report.docx" w:history="1">
+              <w:r>
+                <w:rPr>
+                  <w:rStyle w:val="Hyperlink"/>
+                  <w:rFonts w:ascii="Calibri" w:hAnsi="Calibri" w:cs="Calibri"/>
+                </w:rPr>
+                <w:t>project_report.docx</w:t>
+              </w:r>
+            </w:hyperlink>
+          </w:p>
+          <w:p>
+            <w:pPr>
+              <w:rPr>
+                <w:rFonts w:ascii="Calibri" w:hAnsi="Calibri" w:cs="Calibri"/>
+              </w:rPr>
+            </w:pPr>
           </w:p>
         </w:tc>
         <w:tc>
@@ -6251,6 +5917,38 @@
                 <w:rFonts w:ascii="Calibri" w:hAnsi="Calibri" w:cs="Calibri"/>
               </w:rPr>
             </w:pPr>
+            <w:r>
+              <w:rPr>
+                <w:rFonts w:ascii="Calibri" w:hAnsi="Calibri" w:cs="Calibri"/>
+              </w:rPr>
+              <w:t>add comments to code, removed unwanted code, checking results.</w:t>
+            </w:r>
+          </w:p>
+          <w:p>
+            <w:pPr>
+              <w:rPr>
+                <w:rFonts w:ascii="Calibri" w:hAnsi="Calibri" w:cs="Calibri"/>
+              </w:rPr>
+            </w:pPr>
+            <w:r>
+              <w:rPr>
+                <w:rFonts w:ascii="Calibri" w:hAnsi="Calibri" w:cs="Calibri"/>
+              </w:rPr>
+              <w:t>Updated the format in the report.</w:t>
+            </w:r>
+          </w:p>
+          <w:p>
+            <w:pPr>
+              <w:rPr>
+                <w:rFonts w:ascii="Calibri" w:hAnsi="Calibri" w:cs="Calibri"/>
+              </w:rPr>
+            </w:pPr>
+            <w:r>
+              <w:rPr>
+                <w:rFonts w:ascii="Calibri" w:hAnsi="Calibri" w:cs="Calibri"/>
+              </w:rPr>
+              <w:t>Also updated the log-sheet.</w:t>
+            </w:r>
           </w:p>
         </w:tc>
       </w:tr>
@@ -6268,6 +5966,182 @@
                 <w:rFonts w:ascii="Calibri" w:hAnsi="Calibri" w:cs="Calibri"/>
               </w:rPr>
             </w:pPr>
+            <w:r>
+              <w:rPr>
+                <w:rFonts w:ascii="Calibri" w:hAnsi="Calibri" w:cs="Calibri"/>
+              </w:rPr>
+              <w:t>26/08/24</w:t>
+            </w:r>
+          </w:p>
+        </w:tc>
+        <w:tc>
+          <w:tcPr>
+            <w:tcW w:w="4167" w:type="dxa"/>
+          </w:tcPr>
+          <w:p>
+            <w:pPr>
+              <w:rPr>
+                <w:rFonts w:ascii="Calibri" w:hAnsi="Calibri" w:cs="Calibri"/>
+              </w:rPr>
+            </w:pPr>
+            <w:r>
+              <w:rPr>
+                <w:rFonts w:ascii="Calibri" w:hAnsi="Calibri" w:cs="Calibri"/>
+              </w:rPr>
+              <w:t>ds_final_proj_stock_market_colab.ipynb</w:t>
+            </w:r>
+          </w:p>
+          <w:p>
+            <w:pPr>
+              <w:rPr>
+                <w:rStyle w:val="Hyperlink"/>
+                <w:rFonts w:ascii="Calibri" w:hAnsi="Calibri" w:cs="Calibri"/>
+              </w:rPr>
+            </w:pPr>
+            <w:hyperlink r:id="rId19" w:tooltip="project_report.docx" w:history="1">
+              <w:r>
+                <w:rPr>
+                  <w:rStyle w:val="Hyperlink"/>
+                  <w:rFonts w:ascii="Calibri" w:hAnsi="Calibri" w:cs="Calibri"/>
+                </w:rPr>
+                <w:t>project_report.docx</w:t>
+              </w:r>
+            </w:hyperlink>
+          </w:p>
+          <w:p>
+            <w:pPr>
+              <w:rPr>
+                <w:rFonts w:ascii="Calibri" w:hAnsi="Calibri" w:cs="Calibri"/>
+              </w:rPr>
+            </w:pPr>
+            <w:r>
+              <w:rPr>
+                <w:rFonts w:ascii="Calibri" w:hAnsi="Calibri" w:cs="Calibri"/>
+              </w:rPr>
+              <w:t>Project Logbook Sem C Data Science 2024.docx</w:t>
+            </w:r>
+          </w:p>
+          <w:p>
+            <w:pPr>
+              <w:rPr>
+                <w:rFonts w:ascii="Calibri" w:hAnsi="Calibri" w:cs="Calibri"/>
+              </w:rPr>
+            </w:pPr>
+          </w:p>
+        </w:tc>
+        <w:tc>
+          <w:tcPr>
+            <w:tcW w:w="3919" w:type="dxa"/>
+          </w:tcPr>
+          <w:p>
+            <w:pPr>
+              <w:rPr>
+                <w:rFonts w:ascii="Calibri" w:hAnsi="Calibri" w:cs="Calibri"/>
+              </w:rPr>
+            </w:pPr>
+            <w:r>
+              <w:rPr>
+                <w:rFonts w:ascii="Calibri" w:hAnsi="Calibri" w:cs="Calibri"/>
+              </w:rPr>
+              <w:t>Updated all the works into github,</w:t>
+            </w:r>
+          </w:p>
+          <w:p>
+            <w:pPr>
+              <w:rPr>
+                <w:rFonts w:ascii="Calibri" w:hAnsi="Calibri" w:cs="Calibri"/>
+              </w:rPr>
+            </w:pPr>
+            <w:r>
+              <w:rPr>
+                <w:rFonts w:ascii="Calibri" w:hAnsi="Calibri" w:cs="Calibri"/>
+              </w:rPr>
+              <w:t>Checked and modified the code, add comments to code.</w:t>
+            </w:r>
+          </w:p>
+          <w:p>
+            <w:pPr>
+              <w:rPr>
+                <w:rFonts w:ascii="Calibri" w:hAnsi="Calibri" w:cs="Calibri"/>
+              </w:rPr>
+            </w:pPr>
+            <w:r>
+              <w:rPr>
+                <w:rFonts w:ascii="Calibri" w:hAnsi="Calibri" w:cs="Calibri"/>
+              </w:rPr>
+              <w:t>Updated the format in the code.</w:t>
+            </w:r>
+          </w:p>
+          <w:p>
+            <w:pPr>
+              <w:rPr>
+                <w:rFonts w:ascii="Calibri" w:hAnsi="Calibri" w:cs="Calibri"/>
+              </w:rPr>
+            </w:pPr>
+            <w:r>
+              <w:rPr>
+                <w:rFonts w:ascii="Calibri" w:hAnsi="Calibri" w:cs="Calibri"/>
+              </w:rPr>
+              <w:t>Also updated the log-sheet.</w:t>
+            </w:r>
+          </w:p>
+        </w:tc>
+      </w:tr>
+      <w:tr>
+        <w:trPr>
+          <w:trHeight w:val="588"/>
+        </w:trPr>
+        <w:tc>
+          <w:tcPr>
+            <w:tcW w:w="1159" w:type="dxa"/>
+          </w:tcPr>
+          <w:p>
+            <w:pPr>
+              <w:rPr>
+                <w:rFonts w:ascii="Calibri" w:hAnsi="Calibri" w:cs="Calibri"/>
+              </w:rPr>
+            </w:pPr>
+          </w:p>
+        </w:tc>
+        <w:tc>
+          <w:tcPr>
+            <w:tcW w:w="4167" w:type="dxa"/>
+          </w:tcPr>
+          <w:p>
+            <w:pPr>
+              <w:rPr>
+                <w:rFonts w:ascii="Calibri" w:hAnsi="Calibri" w:cs="Calibri"/>
+              </w:rPr>
+            </w:pPr>
+          </w:p>
+        </w:tc>
+        <w:tc>
+          <w:tcPr>
+            <w:tcW w:w="3919" w:type="dxa"/>
+          </w:tcPr>
+          <w:p>
+            <w:pPr>
+              <w:rPr>
+                <w:rFonts w:ascii="Calibri" w:hAnsi="Calibri" w:cs="Calibri"/>
+              </w:rPr>
+            </w:pPr>
+          </w:p>
+        </w:tc>
+      </w:tr>
+      <w:tr>
+        <w:trPr>
+          <w:trHeight w:val="588"/>
+        </w:trPr>
+        <w:tc>
+          <w:tcPr>
+            <w:tcW w:w="1159" w:type="dxa"/>
+          </w:tcPr>
+          <w:p>
+            <w:pPr>
+              <w:rPr>
+                <w:rFonts w:ascii="Calibri" w:hAnsi="Calibri" w:cs="Calibri"/>
+              </w:rPr>
+            </w:pPr>
           </w:p>
         </w:tc>
         <w:tc>
@@ -6298,8 +6172,8 @@
     </w:tbl>
     <w:p/>
     <w:sectPr>
-      <w:footerReference w:type="even" r:id="rId18"/>
-      <w:footerReference w:type="default" r:id="rId19"/>
+      <w:footerReference w:type="even" r:id="rId20"/>
+      <w:footerReference w:type="default" r:id="rId21"/>
       <w:pgSz w:w="11906" w:h="16838"/>
       <w:pgMar w:top="1440" w:right="1440" w:bottom="1440" w:left="1440" w:header="708" w:footer="708" w:gutter="0"/>
       <w:cols w:space="708"/>
@@ -8083,6 +7957,7 @@
   <w:style w:type="character" w:default="1" w:styleId="DefaultParagraphFont">
     <w:name w:val="Default Paragraph Font"/>
     <w:uiPriority w:val="1"/>
+    <w:semiHidden/>
     <w:unhideWhenUsed/>
   </w:style>
   <w:style w:type="table" w:default="1" w:styleId="TableNormal">

</xml_diff>